<commit_message>
Added logic tests and UAT tests
</commit_message>
<xml_diff>
--- a/BTW Test Plan.docx
+++ b/BTW Test Plan.docx
@@ -1,6 +1,6 @@
 
 <file path=word/document.xml><?xml version="1.0" encoding="utf-8"?>
-<w:document xmlns:wpc="http://schemas.microsoft.com/office/word/2010/wordprocessingCanvas" xmlns:cx="http://schemas.microsoft.com/office/drawing/2014/chartex" xmlns:cx1="http://schemas.microsoft.com/office/drawing/2015/9/8/chartex" xmlns:cx2="http://schemas.microsoft.com/office/drawing/2015/10/21/chartex" xmlns:cx3="http://schemas.microsoft.com/office/drawing/2016/5/9/chartex" xmlns:cx4="http://schemas.microsoft.com/office/drawing/2016/5/10/chartex" xmlns:cx5="http://schemas.microsoft.com/office/drawing/2016/5/11/chartex" xmlns:cx6="http://schemas.microsoft.com/office/drawing/2016/5/12/chartex" xmlns:cx7="http://schemas.microsoft.com/office/drawing/2016/5/13/chartex" xmlns:cx8="http://schemas.microsoft.com/office/drawing/2016/5/14/chartex" xmlns:mc="http://schemas.openxmlformats.org/markup-compatibility/2006" xmlns:aink="http://schemas.microsoft.com/office/drawing/2016/ink" xmlns:am3d="http://schemas.microsoft.com/office/drawing/2017/model3d" xmlns:o="urn:schemas-microsoft-com:office:office" xmlns:r="http://schemas.openxmlformats.org/officeDocument/2006/relationships" xmlns:m="http://schemas.openxmlformats.org/officeDocument/2006/math" xmlns:v="urn:schemas-microsoft-com:vml" xmlns:wp14="http://schemas.microsoft.com/office/word/2010/wordprocessingDrawing" xmlns:wp="http://schemas.openxmlformats.org/drawingml/2006/wordprocessingDrawing" xmlns:w10="urn:schemas-microsoft-com:office:word" xmlns:w="http://schemas.openxmlformats.org/wordprocessingml/2006/main" xmlns:w14="http://schemas.microsoft.com/office/word/2010/wordml" xmlns:w15="http://schemas.microsoft.com/office/word/2012/wordml" xmlns:w16se="http://schemas.microsoft.com/office/word/2015/wordml/symex" xmlns:wpg="http://schemas.microsoft.com/office/word/2010/wordprocessingGroup" xmlns:wpi="http://schemas.microsoft.com/office/word/2010/wordprocessingInk" xmlns:wne="http://schemas.microsoft.com/office/word/2006/wordml" xmlns:wps="http://schemas.microsoft.com/office/word/2010/wordprocessingShape" mc:Ignorable="w14 w15 w16se wp14">
+<w:document xmlns:wpc="http://schemas.microsoft.com/office/word/2010/wordprocessingCanvas" xmlns:cx="http://schemas.microsoft.com/office/drawing/2014/chartex" xmlns:cx1="http://schemas.microsoft.com/office/drawing/2015/9/8/chartex" xmlns:cx2="http://schemas.microsoft.com/office/drawing/2015/10/21/chartex" xmlns:cx3="http://schemas.microsoft.com/office/drawing/2016/5/9/chartex" xmlns:cx4="http://schemas.microsoft.com/office/drawing/2016/5/10/chartex" xmlns:cx5="http://schemas.microsoft.com/office/drawing/2016/5/11/chartex" xmlns:cx6="http://schemas.microsoft.com/office/drawing/2016/5/12/chartex" xmlns:cx7="http://schemas.microsoft.com/office/drawing/2016/5/13/chartex" xmlns:cx8="http://schemas.microsoft.com/office/drawing/2016/5/14/chartex" xmlns:mc="http://schemas.openxmlformats.org/markup-compatibility/2006" xmlns:aink="http://schemas.microsoft.com/office/drawing/2016/ink" xmlns:am3d="http://schemas.microsoft.com/office/drawing/2017/model3d" xmlns:o="urn:schemas-microsoft-com:office:office" xmlns:r="http://schemas.openxmlformats.org/officeDocument/2006/relationships" xmlns:m="http://schemas.openxmlformats.org/officeDocument/2006/math" xmlns:v="urn:schemas-microsoft-com:vml" xmlns:wp14="http://schemas.microsoft.com/office/word/2010/wordprocessingDrawing" xmlns:wp="http://schemas.openxmlformats.org/drawingml/2006/wordprocessingDrawing" xmlns:w10="urn:schemas-microsoft-com:office:word" xmlns:w="http://schemas.openxmlformats.org/wordprocessingml/2006/main" xmlns:w14="http://schemas.microsoft.com/office/word/2010/wordml" xmlns:w15="http://schemas.microsoft.com/office/word/2012/wordml" xmlns:w16cid="http://schemas.microsoft.com/office/word/2016/wordml/cid" xmlns:w16se="http://schemas.microsoft.com/office/word/2015/wordml/symex" xmlns:wpg="http://schemas.microsoft.com/office/word/2010/wordprocessingGroup" xmlns:wpi="http://schemas.microsoft.com/office/word/2010/wordprocessingInk" xmlns:wne="http://schemas.microsoft.com/office/word/2006/wordml" xmlns:wps="http://schemas.microsoft.com/office/word/2010/wordprocessingShape" mc:Ignorable="w14 w15 w16se w16cid wp14">
   <w:body>
     <w:p>
       <w:pPr>
@@ -370,11 +370,10 @@
           <w:docPartUnique/>
         </w:docPartObj>
       </w:sdtPr>
-      <w:sdtEndPr/>
       <w:sdtContent>
         <w:p>
           <w:pPr>
-            <w:pStyle w:val="ab"/>
+            <w:pStyle w:val="TOCHeading"/>
           </w:pPr>
           <w:r>
             <w:t>Table of Contents</w:t>
@@ -1703,7 +1702,7 @@
     </w:sdt>
     <w:p>
       <w:pPr>
-        <w:pStyle w:val="1"/>
+        <w:pStyle w:val="Heading1"/>
         <w:spacing w:before="120"/>
       </w:pPr>
       <w:bookmarkStart w:id="1" w:name="_Toc160519136"/>
@@ -1715,7 +1714,7 @@
     </w:p>
     <w:p>
       <w:pPr>
-        <w:pStyle w:val="1"/>
+        <w:pStyle w:val="Heading1"/>
         <w:spacing w:before="120"/>
       </w:pPr>
     </w:p>
@@ -1736,7 +1735,7 @@
     </w:p>
     <w:p>
       <w:pPr>
-        <w:pStyle w:val="1"/>
+        <w:pStyle w:val="Heading1"/>
         <w:numPr>
           <w:ilvl w:val="0"/>
           <w:numId w:val="16"/>
@@ -1770,7 +1769,7 @@
     </w:p>
     <w:p>
       <w:pPr>
-        <w:pStyle w:val="2"/>
+        <w:pStyle w:val="Heading2"/>
         <w:numPr>
           <w:ilvl w:val="1"/>
           <w:numId w:val="16"/>
@@ -1799,7 +1798,7 @@
     </w:p>
     <w:p>
       <w:pPr>
-        <w:pStyle w:val="a3"/>
+        <w:pStyle w:val="ListParagraph"/>
         <w:numPr>
           <w:ilvl w:val="0"/>
           <w:numId w:val="37"/>
@@ -1811,7 +1810,7 @@
     </w:p>
     <w:p>
       <w:pPr>
-        <w:pStyle w:val="a3"/>
+        <w:pStyle w:val="ListParagraph"/>
         <w:numPr>
           <w:ilvl w:val="0"/>
           <w:numId w:val="37"/>
@@ -1823,7 +1822,7 @@
     </w:p>
     <w:p>
       <w:pPr>
-        <w:pStyle w:val="2"/>
+        <w:pStyle w:val="Heading2"/>
         <w:numPr>
           <w:ilvl w:val="1"/>
           <w:numId w:val="16"/>
@@ -1840,14 +1839,348 @@
       <w:bookmarkEnd w:id="8"/>
     </w:p>
     <w:p>
+      <w:pPr>
+        <w:pBdr>
+          <w:top w:val="nil"/>
+          <w:left w:val="nil"/>
+          <w:bottom w:val="nil"/>
+          <w:right w:val="nil"/>
+          <w:between w:val="nil"/>
+        </w:pBdr>
+        <w:spacing w:after="0"/>
+        <w:contextualSpacing/>
+        <w:rPr>
+          <w:b/>
+          <w:bCs/>
+          <w:color w:val="FF0000"/>
+        </w:rPr>
+      </w:pPr>
       <w:r>
-        <w:t>……</w:t>
+        <w:rPr>
+          <w:b/>
+          <w:bCs/>
+          <w:color w:val="FF0000"/>
+        </w:rPr>
+        <w:t>This part is copied from the HLD</w:t>
+      </w:r>
+    </w:p>
+    <w:p>
+      <w:pPr>
+        <w:spacing w:after="0"/>
+        <w:rPr>
+          <w:sz w:val="24"/>
+          <w:szCs w:val="24"/>
+        </w:rPr>
+      </w:pPr>
+      <w:r>
+        <w:rPr>
+          <w:sz w:val="24"/>
+          <w:szCs w:val="24"/>
+        </w:rPr>
+        <w:t>Better Then Waze (BTW) is a geographic system project. BTW designed to help planning an efficient roads system, and to find the best paths between locations in the system.</w:t>
+      </w:r>
+    </w:p>
+    <w:p>
+      <w:pPr>
+        <w:spacing w:after="0"/>
+        <w:rPr>
+          <w:sz w:val="24"/>
+          <w:szCs w:val="24"/>
+        </w:rPr>
+      </w:pPr>
+      <w:r>
+        <w:rPr>
+          <w:sz w:val="24"/>
+          <w:szCs w:val="24"/>
+        </w:rPr>
+        <w:t>To</w:t>
+      </w:r>
+      <w:r>
+        <w:rPr>
+          <w:sz w:val="24"/>
+          <w:szCs w:val="24"/>
+        </w:rPr>
+        <w:t xml:space="preserve"> achieve these goals, BTW is giving the user the ability to:</w:t>
+      </w:r>
+    </w:p>
+    <w:p>
+      <w:pPr>
+        <w:numPr>
+          <w:ilvl w:val="0"/>
+          <w:numId w:val="48"/>
+        </w:numPr>
+        <w:pBdr>
+          <w:top w:val="nil"/>
+          <w:left w:val="nil"/>
+          <w:bottom w:val="nil"/>
+          <w:right w:val="nil"/>
+          <w:between w:val="nil"/>
+        </w:pBdr>
+        <w:spacing w:after="0"/>
+        <w:contextualSpacing/>
+        <w:rPr>
+          <w:sz w:val="24"/>
+          <w:szCs w:val="24"/>
+        </w:rPr>
+      </w:pPr>
+      <w:r>
+        <w:rPr>
+          <w:b/>
+          <w:sz w:val="24"/>
+          <w:szCs w:val="24"/>
+        </w:rPr>
+        <w:t>Simulate a city</w:t>
+      </w:r>
+      <w:r>
+        <w:rPr>
+          <w:sz w:val="24"/>
+          <w:szCs w:val="24"/>
+        </w:rPr>
+        <w:t xml:space="preserve"> – a real roads system with junctions, streets and locations. The user will give the specification, and BTW will simulate the desired city.</w:t>
+      </w:r>
+    </w:p>
+    <w:p>
+      <w:pPr>
+        <w:numPr>
+          <w:ilvl w:val="0"/>
+          <w:numId w:val="48"/>
+        </w:numPr>
+        <w:pBdr>
+          <w:top w:val="nil"/>
+          <w:left w:val="nil"/>
+          <w:bottom w:val="nil"/>
+          <w:right w:val="nil"/>
+          <w:between w:val="nil"/>
+        </w:pBdr>
+        <w:spacing w:after="0"/>
+        <w:contextualSpacing/>
+        <w:rPr>
+          <w:sz w:val="24"/>
+          <w:szCs w:val="24"/>
+        </w:rPr>
+      </w:pPr>
+      <w:r>
+        <w:rPr>
+          <w:b/>
+          <w:sz w:val="24"/>
+          <w:szCs w:val="24"/>
+        </w:rPr>
+        <w:t>Pick the fastest way between two locations</w:t>
+      </w:r>
+      <w:r>
+        <w:rPr>
+          <w:sz w:val="24"/>
+          <w:szCs w:val="24"/>
+        </w:rPr>
+        <w:t xml:space="preserve">. By keeping information about heavy traffic for each junction and road – BTW will know how to find the best path between two points and display the directions to the user.  </w:t>
+      </w:r>
+    </w:p>
+    <w:p>
+      <w:pPr>
+        <w:pBdr>
+          <w:top w:val="nil"/>
+          <w:left w:val="nil"/>
+          <w:bottom w:val="nil"/>
+          <w:right w:val="nil"/>
+          <w:between w:val="nil"/>
+        </w:pBdr>
+        <w:spacing w:after="0"/>
+        <w:contextualSpacing/>
+        <w:rPr>
+          <w:b/>
+          <w:bCs/>
+          <w:color w:val="FF0000"/>
+        </w:rPr>
+      </w:pPr>
+      <w:r>
+        <w:rPr>
+          <w:b/>
+          <w:bCs/>
+          <w:color w:val="FF0000"/>
+        </w:rPr>
+        <w:t xml:space="preserve">This part is </w:t>
+      </w:r>
+      <w:r>
+        <w:rPr>
+          <w:b/>
+          <w:bCs/>
+          <w:color w:val="FF0000"/>
+        </w:rPr>
+        <w:t xml:space="preserve">NOT </w:t>
+      </w:r>
+      <w:r>
+        <w:rPr>
+          <w:b/>
+          <w:bCs/>
+          <w:color w:val="FF0000"/>
+        </w:rPr>
+        <w:t>copied from the HLD</w:t>
+      </w:r>
+    </w:p>
+    <w:p>
+      <w:pPr>
+        <w:pBdr>
+          <w:top w:val="nil"/>
+          <w:left w:val="nil"/>
+          <w:bottom w:val="nil"/>
+          <w:right w:val="nil"/>
+          <w:between w:val="nil"/>
+        </w:pBdr>
+        <w:spacing w:after="0"/>
+        <w:contextualSpacing/>
+        <w:rPr>
+          <w:bCs/>
+          <w:sz w:val="24"/>
+          <w:szCs w:val="24"/>
+        </w:rPr>
+      </w:pPr>
+      <w:r>
+        <w:rPr>
+          <w:bCs/>
+          <w:sz w:val="24"/>
+          <w:szCs w:val="24"/>
+        </w:rPr>
+        <w:t>All cities are</w:t>
+      </w:r>
+      <w:r>
+        <w:rPr>
+          <w:bCs/>
+          <w:sz w:val="24"/>
+          <w:szCs w:val="24"/>
+        </w:rPr>
+        <w:t xml:space="preserve"> first</w:t>
+      </w:r>
+      <w:r>
+        <w:rPr>
+          <w:bCs/>
+          <w:sz w:val="24"/>
+          <w:szCs w:val="24"/>
+        </w:rPr>
+        <w:t xml:space="preserve"> represented through the Geo-</w:t>
+      </w:r>
+      <w:proofErr w:type="spellStart"/>
+      <w:r>
+        <w:rPr>
+          <w:bCs/>
+          <w:sz w:val="24"/>
+          <w:szCs w:val="24"/>
+        </w:rPr>
+        <w:t>Json</w:t>
+      </w:r>
+      <w:proofErr w:type="spellEnd"/>
+      <w:r>
+        <w:rPr>
+          <w:bCs/>
+          <w:sz w:val="24"/>
+          <w:szCs w:val="24"/>
+        </w:rPr>
+        <w:t xml:space="preserve"> file format, enabling a uniform yet </w:t>
+      </w:r>
+      <w:r>
+        <w:rPr>
+          <w:bCs/>
+          <w:sz w:val="24"/>
+          <w:szCs w:val="24"/>
+        </w:rPr>
+        <w:t xml:space="preserve">robust representation of the city and traffic information. </w:t>
+      </w:r>
+      <w:r>
+        <w:rPr>
+          <w:bCs/>
+          <w:sz w:val="24"/>
+          <w:szCs w:val="24"/>
+        </w:rPr>
+        <w:t xml:space="preserve">The </w:t>
+      </w:r>
+      <w:r>
+        <w:rPr>
+          <w:bCs/>
+          <w:sz w:val="24"/>
+          <w:szCs w:val="24"/>
+        </w:rPr>
+        <w:t>input\</w:t>
+      </w:r>
+      <w:r>
+        <w:rPr>
+          <w:bCs/>
+          <w:sz w:val="24"/>
+          <w:szCs w:val="24"/>
+        </w:rPr>
+        <w:t>simulated</w:t>
+      </w:r>
+      <w:r>
+        <w:rPr>
+          <w:bCs/>
+          <w:sz w:val="24"/>
+          <w:szCs w:val="24"/>
+        </w:rPr>
+        <w:t xml:space="preserve"> city </w:t>
+      </w:r>
+      <w:proofErr w:type="gramStart"/>
+      <w:r>
+        <w:rPr>
+          <w:bCs/>
+          <w:sz w:val="24"/>
+          <w:szCs w:val="24"/>
+        </w:rPr>
+        <w:t>are</w:t>
+      </w:r>
+      <w:proofErr w:type="gramEnd"/>
+      <w:r>
+        <w:rPr>
+          <w:bCs/>
+          <w:sz w:val="24"/>
+          <w:szCs w:val="24"/>
+        </w:rPr>
+        <w:t xml:space="preserve"> then stored in SQL DB, from which information can be easily extracted when needed.</w:t>
+      </w:r>
+    </w:p>
+    <w:p>
+      <w:pPr>
+        <w:pBdr>
+          <w:top w:val="nil"/>
+          <w:left w:val="nil"/>
+          <w:bottom w:val="nil"/>
+          <w:right w:val="nil"/>
+          <w:between w:val="nil"/>
+        </w:pBdr>
+        <w:spacing w:after="0"/>
+        <w:contextualSpacing/>
+        <w:rPr>
+          <w:bCs/>
+          <w:sz w:val="24"/>
+          <w:szCs w:val="24"/>
+        </w:rPr>
+      </w:pPr>
+      <w:r>
+        <w:rPr>
+          <w:bCs/>
+          <w:sz w:val="24"/>
+          <w:szCs w:val="24"/>
+        </w:rPr>
+        <w:t xml:space="preserve">Using the information stored in the DB, a city can be represented as a very detailed graph, on which graph algorithms can be applied </w:t>
+      </w:r>
+      <w:r>
+        <w:rPr>
+          <w:bCs/>
+          <w:sz w:val="24"/>
+          <w:szCs w:val="24"/>
+        </w:rPr>
+        <w:t>to</w:t>
+      </w:r>
+      <w:r>
+        <w:rPr>
+          <w:bCs/>
+          <w:sz w:val="24"/>
+          <w:szCs w:val="24"/>
+        </w:rPr>
+        <w:t xml:space="preserve"> navigate efficiently.</w:t>
       </w:r>
     </w:p>
     <w:p/>
     <w:p>
       <w:pPr>
-        <w:pStyle w:val="1"/>
+        <w:pStyle w:val="Heading1"/>
         <w:numPr>
           <w:ilvl w:val="0"/>
           <w:numId w:val="16"/>
@@ -1866,7 +2199,7 @@
     </w:p>
     <w:p>
       <w:pPr>
-        <w:pStyle w:val="2"/>
+        <w:pStyle w:val="Heading2"/>
         <w:numPr>
           <w:ilvl w:val="1"/>
           <w:numId w:val="16"/>
@@ -1904,7 +2237,7 @@
     </w:p>
     <w:p>
       <w:pPr>
-        <w:pStyle w:val="a3"/>
+        <w:pStyle w:val="ListParagraph"/>
         <w:numPr>
           <w:ilvl w:val="0"/>
           <w:numId w:val="39"/>
@@ -1923,7 +2256,7 @@
     </w:p>
     <w:p>
       <w:pPr>
-        <w:pStyle w:val="a3"/>
+        <w:pStyle w:val="ListParagraph"/>
         <w:numPr>
           <w:ilvl w:val="0"/>
           <w:numId w:val="39"/>
@@ -1936,7 +2269,7 @@
     </w:p>
     <w:p>
       <w:pPr>
-        <w:pStyle w:val="2"/>
+        <w:pStyle w:val="Heading2"/>
         <w:numPr>
           <w:ilvl w:val="1"/>
           <w:numId w:val="16"/>
@@ -1972,7 +2305,7 @@
     </w:p>
     <w:p>
       <w:pPr>
-        <w:pStyle w:val="2"/>
+        <w:pStyle w:val="Heading2"/>
         <w:numPr>
           <w:ilvl w:val="1"/>
           <w:numId w:val="16"/>
@@ -1980,13 +2313,14 @@
       </w:pPr>
       <w:bookmarkStart w:id="16" w:name="_Toc499375973"/>
       <w:r>
+        <w:lastRenderedPageBreak/>
         <w:t>Scope and Levels of Testing</w:t>
       </w:r>
       <w:bookmarkEnd w:id="16"/>
     </w:p>
     <w:p>
       <w:pPr>
-        <w:pStyle w:val="3"/>
+        <w:pStyle w:val="Heading3"/>
         <w:numPr>
           <w:ilvl w:val="2"/>
           <w:numId w:val="16"/>
@@ -2021,12 +2355,20 @@
         <w:t>METHOD</w:t>
       </w:r>
       <w:r>
-        <w:t xml:space="preserve">: The test will be performed according to Functional scripts/Test procedures with a well-defined PASS/FAIL criteria. </w:t>
+        <w:t xml:space="preserve">: The test will be performed according to Functional scripts/Test procedures with </w:t>
+      </w:r>
+      <w:proofErr w:type="gramStart"/>
+      <w:r>
+        <w:t>a well-defined PASS/FAIL criteria</w:t>
+      </w:r>
+      <w:proofErr w:type="gramEnd"/>
+      <w:r>
+        <w:t xml:space="preserve">. </w:t>
       </w:r>
     </w:p>
     <w:p>
       <w:pPr>
-        <w:pStyle w:val="3"/>
+        <w:pStyle w:val="Heading3"/>
         <w:numPr>
           <w:ilvl w:val="2"/>
           <w:numId w:val="16"/>
@@ -2066,12 +2408,12 @@
     </w:p>
     <w:p>
       <w:pPr>
-        <w:pStyle w:val="a3"/>
+        <w:pStyle w:val="ListParagraph"/>
       </w:pPr>
     </w:p>
     <w:p>
       <w:pPr>
-        <w:pStyle w:val="1"/>
+        <w:pStyle w:val="Heading1"/>
         <w:numPr>
           <w:ilvl w:val="0"/>
           <w:numId w:val="16"/>
@@ -2102,7 +2444,7 @@
     </w:p>
     <w:tbl>
       <w:tblPr>
-        <w:tblStyle w:val="af0"/>
+        <w:tblStyle w:val="TableGrid"/>
         <w:tblW w:w="0" w:type="auto"/>
         <w:tblLook w:val="04A0" w:firstRow="1" w:lastRow="0" w:firstColumn="1" w:lastColumn="0" w:noHBand="0" w:noVBand="1"/>
       </w:tblPr>
@@ -2149,7 +2491,7 @@
           </w:tcPr>
           <w:p>
             <w:pPr>
-              <w:pStyle w:val="a3"/>
+              <w:pStyle w:val="ListParagraph"/>
               <w:numPr>
                 <w:ilvl w:val="0"/>
                 <w:numId w:val="41"/>
@@ -2161,7 +2503,7 @@
           </w:p>
           <w:p>
             <w:pPr>
-              <w:pStyle w:val="a3"/>
+              <w:pStyle w:val="ListParagraph"/>
               <w:numPr>
                 <w:ilvl w:val="0"/>
                 <w:numId w:val="41"/>
@@ -2173,7 +2515,7 @@
           </w:p>
           <w:p>
             <w:pPr>
-              <w:pStyle w:val="a3"/>
+              <w:pStyle w:val="ListParagraph"/>
               <w:numPr>
                 <w:ilvl w:val="0"/>
                 <w:numId w:val="41"/>
@@ -2202,7 +2544,7 @@
           </w:tcPr>
           <w:p>
             <w:pPr>
-              <w:pStyle w:val="a3"/>
+              <w:pStyle w:val="ListParagraph"/>
               <w:numPr>
                 <w:ilvl w:val="0"/>
                 <w:numId w:val="42"/>
@@ -2231,25 +2573,34 @@
           </w:tcPr>
           <w:p>
             <w:pPr>
-              <w:pStyle w:val="a3"/>
+              <w:pStyle w:val="ListParagraph"/>
               <w:numPr>
                 <w:ilvl w:val="0"/>
                 <w:numId w:val="42"/>
               </w:numPr>
             </w:pPr>
             <w:r>
-              <w:t xml:space="preserve">This Bug will degrade the quality of the System. However there is an intelligent workaround for achieving the desired functionality - for example through another screen. </w:t>
+              <w:t xml:space="preserve">This Bug will degrade the quality of the System. </w:t>
+            </w:r>
+            <w:proofErr w:type="gramStart"/>
+            <w:r>
+              <w:t>However</w:t>
+            </w:r>
+            <w:proofErr w:type="gramEnd"/>
+            <w:r>
+              <w:t xml:space="preserve"> there is an intelligent workaround for achieving the desired functionality - for example through another screen. </w:t>
             </w:r>
           </w:p>
           <w:p>
             <w:pPr>
-              <w:pStyle w:val="a3"/>
+              <w:pStyle w:val="ListParagraph"/>
               <w:numPr>
                 <w:ilvl w:val="0"/>
                 <w:numId w:val="42"/>
               </w:numPr>
             </w:pPr>
             <w:r>
+              <w:lastRenderedPageBreak/>
               <w:t>This bug prevents other areas of the product from being tested. However other areas can be independently tested.</w:t>
             </w:r>
           </w:p>
@@ -2262,6 +2613,7 @@
           </w:tcPr>
           <w:p>
             <w:r>
+              <w:lastRenderedPageBreak/>
               <w:t>4 (Low)</w:t>
             </w:r>
           </w:p>
@@ -2272,7 +2624,7 @@
           </w:tcPr>
           <w:p>
             <w:pPr>
-              <w:pStyle w:val="a3"/>
+              <w:pStyle w:val="ListParagraph"/>
               <w:numPr>
                 <w:ilvl w:val="0"/>
                 <w:numId w:val="42"/>
@@ -2301,7 +2653,7 @@
           </w:tcPr>
           <w:p>
             <w:pPr>
-              <w:pStyle w:val="a3"/>
+              <w:pStyle w:val="ListParagraph"/>
               <w:numPr>
                 <w:ilvl w:val="0"/>
                 <w:numId w:val="42"/>
@@ -2329,7 +2681,7 @@
     </w:p>
     <w:p>
       <w:pPr>
-        <w:pStyle w:val="1"/>
+        <w:pStyle w:val="Heading1"/>
         <w:numPr>
           <w:ilvl w:val="0"/>
           <w:numId w:val="16"/>
@@ -2362,7 +2714,7 @@
     </w:p>
     <w:p>
       <w:pPr>
-        <w:pStyle w:val="a3"/>
+        <w:pStyle w:val="ListParagraph"/>
         <w:ind w:left="284"/>
         <w:rPr>
           <w:rFonts w:asciiTheme="majorBidi" w:hAnsiTheme="majorBidi" w:cstheme="majorBidi"/>
@@ -2373,7 +2725,7 @@
     </w:p>
     <w:p>
       <w:pPr>
-        <w:pStyle w:val="1"/>
+        <w:pStyle w:val="Heading1"/>
         <w:numPr>
           <w:ilvl w:val="0"/>
           <w:numId w:val="16"/>
@@ -2393,7 +2745,7 @@
     </w:p>
     <w:p>
       <w:pPr>
-        <w:pStyle w:val="2"/>
+        <w:pStyle w:val="Heading2"/>
         <w:numPr>
           <w:ilvl w:val="1"/>
           <w:numId w:val="16"/>
@@ -2407,7 +2759,7 @@
     </w:p>
     <w:p>
       <w:pPr>
-        <w:pStyle w:val="3"/>
+        <w:pStyle w:val="Heading3"/>
         <w:numPr>
           <w:ilvl w:val="2"/>
           <w:numId w:val="16"/>
@@ -2420,12 +2772,24 @@
         <w:t>D</w:t>
       </w:r>
       <w:r>
-        <w:t>ataBsae Tests:</w:t>
+        <w:t>ata</w:t>
+      </w:r>
+      <w:r>
+        <w:t>-</w:t>
+      </w:r>
+      <w:r>
+        <w:t>Ba</w:t>
+      </w:r>
+      <w:r>
+        <w:t>s</w:t>
+      </w:r>
+      <w:r>
+        <w:t>e Tests:</w:t>
       </w:r>
     </w:p>
     <w:tbl>
       <w:tblPr>
-        <w:tblStyle w:val="af0"/>
+        <w:tblStyle w:val="TableGrid"/>
         <w:tblW w:w="0" w:type="auto"/>
         <w:tblLook w:val="04A0" w:firstRow="1" w:lastRow="0" w:firstColumn="1" w:lastColumn="0" w:noHBand="0" w:noVBand="1"/>
       </w:tblPr>
@@ -2646,7 +3010,11 @@
           </w:tcPr>
           <w:p>
             <w:r>
-              <w:t>Critical – tuple isn't created, wrong values appear.</w:t>
+              <w:t xml:space="preserve">Critical – tuple isn't created, </w:t>
+            </w:r>
+            <w:r>
+              <w:lastRenderedPageBreak/>
+              <w:t>wrong values appear.</w:t>
             </w:r>
           </w:p>
         </w:tc>
@@ -2658,6 +3026,7 @@
           </w:tcPr>
           <w:p>
             <w:r>
+              <w:lastRenderedPageBreak/>
               <w:t>Insert Weight information</w:t>
             </w:r>
           </w:p>
@@ -2752,7 +3121,7 @@
           </w:tcPr>
           <w:p>
             <w:pPr>
-              <w:pStyle w:val="a3"/>
+              <w:pStyle w:val="ListParagraph"/>
               <w:numPr>
                 <w:ilvl w:val="0"/>
                 <w:numId w:val="44"/>
@@ -2765,7 +3134,7 @@
           </w:p>
           <w:p>
             <w:pPr>
-              <w:pStyle w:val="a3"/>
+              <w:pStyle w:val="ListParagraph"/>
               <w:numPr>
                 <w:ilvl w:val="0"/>
                 <w:numId w:val="44"/>
@@ -2773,7 +3142,6 @@
               <w:spacing w:after="0" w:line="240" w:lineRule="auto"/>
             </w:pPr>
             <w:r>
-              <w:lastRenderedPageBreak/>
               <w:t>Supply illegal Passageways id.</w:t>
             </w:r>
           </w:p>
@@ -2784,7 +3152,6 @@
           </w:tcPr>
           <w:p>
             <w:r>
-              <w:lastRenderedPageBreak/>
               <w:t>Crossroads table isn’t affected.</w:t>
             </w:r>
           </w:p>
@@ -2800,7 +3167,6 @@
           </w:p>
           <w:p>
             <w:r>
-              <w:lastRenderedPageBreak/>
               <w:t>High – tuple is added to the table.</w:t>
             </w:r>
           </w:p>
@@ -2813,7 +3179,6 @@
           </w:tcPr>
           <w:p>
             <w:r>
-              <w:lastRenderedPageBreak/>
               <w:t>Can’t create illegal Passageway</w:t>
             </w:r>
           </w:p>
@@ -2824,7 +3189,7 @@
           </w:tcPr>
           <w:p>
             <w:pPr>
-              <w:pStyle w:val="a3"/>
+              <w:pStyle w:val="ListParagraph"/>
               <w:numPr>
                 <w:ilvl w:val="0"/>
                 <w:numId w:val="45"/>
@@ -2837,7 +3202,7 @@
           </w:p>
           <w:p>
             <w:pPr>
-              <w:pStyle w:val="a3"/>
+              <w:pStyle w:val="ListParagraph"/>
               <w:numPr>
                 <w:ilvl w:val="0"/>
                 <w:numId w:val="45"/>
@@ -2892,7 +3257,7 @@
           </w:tcPr>
           <w:p>
             <w:pPr>
-              <w:pStyle w:val="a3"/>
+              <w:pStyle w:val="ListParagraph"/>
               <w:numPr>
                 <w:ilvl w:val="0"/>
                 <w:numId w:val="46"/>
@@ -2905,7 +3270,7 @@
           </w:p>
           <w:p>
             <w:pPr>
-              <w:pStyle w:val="a3"/>
+              <w:pStyle w:val="ListParagraph"/>
               <w:numPr>
                 <w:ilvl w:val="0"/>
                 <w:numId w:val="46"/>
@@ -3027,6 +3392,7 @@
           </w:p>
           <w:p>
             <w:r>
+              <w:lastRenderedPageBreak/>
               <w:t>Correct information received.</w:t>
             </w:r>
           </w:p>
@@ -3037,11 +3403,13 @@
           </w:tcPr>
           <w:p>
             <w:r>
+              <w:lastRenderedPageBreak/>
               <w:t>Critical – Old data table affected.</w:t>
             </w:r>
           </w:p>
           <w:p>
             <w:r>
+              <w:lastRenderedPageBreak/>
               <w:t>High – received wrong information.</w:t>
             </w:r>
           </w:p>
@@ -3054,6 +3422,7 @@
           </w:tcPr>
           <w:p>
             <w:r>
+              <w:lastRenderedPageBreak/>
               <w:t>Retrieve Passageway Information</w:t>
             </w:r>
           </w:p>
@@ -3146,7 +3515,6 @@
           </w:p>
           <w:p>
             <w:r>
-              <w:lastRenderedPageBreak/>
               <w:t>High – received wrong information.</w:t>
             </w:r>
           </w:p>
@@ -3159,7 +3527,6 @@
           </w:tcPr>
           <w:p>
             <w:r>
-              <w:lastRenderedPageBreak/>
               <w:t>Can’t get information with wrong id</w:t>
             </w:r>
           </w:p>
@@ -3222,7 +3589,7 @@
           </w:tcPr>
           <w:p>
             <w:pPr>
-              <w:pStyle w:val="a3"/>
+              <w:pStyle w:val="ListParagraph"/>
               <w:numPr>
                 <w:ilvl w:val="0"/>
                 <w:numId w:val="47"/>
@@ -3230,12 +3597,20 @@
               <w:spacing w:after="0" w:line="240" w:lineRule="auto"/>
             </w:pPr>
             <w:r>
-              <w:t>Create legal json file with system information.</w:t>
+              <w:t xml:space="preserve">Create legal </w:t>
+            </w:r>
+            <w:proofErr w:type="spellStart"/>
+            <w:r>
+              <w:t>json</w:t>
+            </w:r>
+            <w:proofErr w:type="spellEnd"/>
+            <w:r>
+              <w:t xml:space="preserve"> file with system information.</w:t>
             </w:r>
           </w:p>
           <w:p>
             <w:pPr>
-              <w:pStyle w:val="a3"/>
+              <w:pStyle w:val="ListParagraph"/>
               <w:numPr>
                 <w:ilvl w:val="0"/>
                 <w:numId w:val="47"/>
@@ -3243,7 +3618,15 @@
               <w:spacing w:after="0" w:line="240" w:lineRule="auto"/>
             </w:pPr>
             <w:r>
-              <w:t>Use DB functionality to keep the information from the json file.</w:t>
+              <w:t xml:space="preserve">Use DB functionality to keep the information from the </w:t>
+            </w:r>
+            <w:proofErr w:type="spellStart"/>
+            <w:r>
+              <w:t>json</w:t>
+            </w:r>
+            <w:proofErr w:type="spellEnd"/>
+            <w:r>
+              <w:t xml:space="preserve"> file.</w:t>
             </w:r>
           </w:p>
         </w:tc>
@@ -3253,7 +3636,15 @@
           </w:tcPr>
           <w:p>
             <w:r>
-              <w:t>The json file is recognized correctly, all data spread and inserted into the correct tables by columns.</w:t>
+              <w:t xml:space="preserve">The </w:t>
+            </w:r>
+            <w:proofErr w:type="spellStart"/>
+            <w:r>
+              <w:t>json</w:t>
+            </w:r>
+            <w:proofErr w:type="spellEnd"/>
+            <w:r>
+              <w:t xml:space="preserve"> file is recognized correctly, all data spread and inserted into the correct tables by columns.</w:t>
             </w:r>
           </w:p>
         </w:tc>
@@ -3300,7 +3691,15 @@
           </w:tcPr>
           <w:p>
             <w:r>
-              <w:t>The correct json file describing the map id received.</w:t>
+              <w:t xml:space="preserve">The correct </w:t>
+            </w:r>
+            <w:proofErr w:type="spellStart"/>
+            <w:r>
+              <w:t>json</w:t>
+            </w:r>
+            <w:proofErr w:type="spellEnd"/>
+            <w:r>
+              <w:t xml:space="preserve"> file describing the map id received.</w:t>
             </w:r>
           </w:p>
         </w:tc>
@@ -3323,23 +3722,2412 @@
     </w:tbl>
     <w:p>
       <w:pPr>
-        <w:pStyle w:val="2"/>
-      </w:pPr>
-      <w:bookmarkStart w:id="24" w:name="_GoBack"/>
-      <w:bookmarkEnd w:id="24"/>
+        <w:pStyle w:val="Heading3"/>
+      </w:pPr>
     </w:p>
     <w:p>
       <w:pPr>
-        <w:pStyle w:val="2"/>
+        <w:pStyle w:val="Heading3"/>
+        <w:numPr>
+          <w:ilvl w:val="2"/>
+          <w:numId w:val="16"/>
+        </w:numPr>
       </w:pPr>
       <w:r>
-        <w:t>5.2 UAT tests</w:t>
+        <w:t>Location</w:t>
+      </w:r>
+      <w:r>
+        <w:t xml:space="preserve"> Tests:</w:t>
+      </w:r>
+    </w:p>
+    <w:tbl>
+      <w:tblPr>
+        <w:tblStyle w:val="TableGrid"/>
+        <w:tblW w:w="0" w:type="auto"/>
+        <w:tblLook w:val="04A0" w:firstRow="1" w:lastRow="0" w:firstColumn="1" w:lastColumn="0" w:noHBand="0" w:noVBand="1"/>
+      </w:tblPr>
+      <w:tblGrid>
+        <w:gridCol w:w="2262"/>
+        <w:gridCol w:w="2513"/>
+        <w:gridCol w:w="2262"/>
+        <w:gridCol w:w="1819"/>
+      </w:tblGrid>
+      <w:tr>
+        <w:tc>
+          <w:tcPr>
+            <w:tcW w:w="2262" w:type="dxa"/>
+          </w:tcPr>
+          <w:p>
+            <w:pPr>
+              <w:rPr>
+                <w:b/>
+                <w:bCs/>
+              </w:rPr>
+            </w:pPr>
+            <w:r>
+              <w:rPr>
+                <w:b/>
+                <w:bCs/>
+              </w:rPr>
+              <w:t>Objective</w:t>
+            </w:r>
+            <w:r>
+              <w:rPr>
+                <w:b/>
+                <w:bCs/>
+              </w:rPr>
+              <w:t xml:space="preserve"> </w:t>
+            </w:r>
+          </w:p>
+        </w:tc>
+        <w:tc>
+          <w:tcPr>
+            <w:tcW w:w="2513" w:type="dxa"/>
+          </w:tcPr>
+          <w:p>
+            <w:pPr>
+              <w:rPr>
+                <w:b/>
+                <w:bCs/>
+              </w:rPr>
+            </w:pPr>
+            <w:r>
+              <w:rPr>
+                <w:b/>
+                <w:bCs/>
+              </w:rPr>
+              <w:t>Enter:</w:t>
+            </w:r>
+          </w:p>
+        </w:tc>
+        <w:tc>
+          <w:tcPr>
+            <w:tcW w:w="2262" w:type="dxa"/>
+          </w:tcPr>
+          <w:p>
+            <w:pPr>
+              <w:rPr>
+                <w:b/>
+                <w:bCs/>
+              </w:rPr>
+            </w:pPr>
+            <w:r>
+              <w:rPr>
+                <w:b/>
+                <w:bCs/>
+              </w:rPr>
+              <w:t>Exit:</w:t>
+            </w:r>
+          </w:p>
+        </w:tc>
+        <w:tc>
+          <w:tcPr>
+            <w:tcW w:w="1819" w:type="dxa"/>
+          </w:tcPr>
+          <w:p>
+            <w:pPr>
+              <w:rPr>
+                <w:b/>
+                <w:bCs/>
+              </w:rPr>
+            </w:pPr>
+            <w:r>
+              <w:rPr>
+                <w:b/>
+                <w:bCs/>
+              </w:rPr>
+              <w:t>Defect Categorization:</w:t>
+            </w:r>
+          </w:p>
+        </w:tc>
+      </w:tr>
+      <w:tr>
+        <w:tc>
+          <w:tcPr>
+            <w:tcW w:w="2262" w:type="dxa"/>
+          </w:tcPr>
+          <w:p>
+            <w:r>
+              <w:t>Create Graph</w:t>
+            </w:r>
+          </w:p>
+        </w:tc>
+        <w:tc>
+          <w:tcPr>
+            <w:tcW w:w="2513" w:type="dxa"/>
+          </w:tcPr>
+          <w:p>
+            <w:r>
+              <w:t>All graph information from the DB.</w:t>
+            </w:r>
+          </w:p>
+        </w:tc>
+        <w:tc>
+          <w:tcPr>
+            <w:tcW w:w="2262" w:type="dxa"/>
+          </w:tcPr>
+          <w:p>
+            <w:r>
+              <w:t>A graph that represents the city correctly.</w:t>
+            </w:r>
+          </w:p>
+        </w:tc>
+        <w:tc>
+          <w:tcPr>
+            <w:tcW w:w="1819" w:type="dxa"/>
+          </w:tcPr>
+          <w:p>
+            <w:pPr>
+              <w:rPr>
+                <w:b/>
+                <w:bCs/>
+              </w:rPr>
+            </w:pPr>
+            <w:r>
+              <w:t>Critical – graph isn’t created; created graph does not represent the city correctly.</w:t>
+            </w:r>
+          </w:p>
+        </w:tc>
+      </w:tr>
+      <w:tr>
+        <w:tc>
+          <w:tcPr>
+            <w:tcW w:w="2262" w:type="dxa"/>
+          </w:tcPr>
+          <w:p>
+            <w:r>
+              <w:t>Find</w:t>
+            </w:r>
+            <w:r>
+              <w:t xml:space="preserve"> </w:t>
+            </w:r>
+            <w:r>
+              <w:t>C</w:t>
+            </w:r>
+            <w:r>
+              <w:t>oordinates</w:t>
+            </w:r>
+          </w:p>
+        </w:tc>
+        <w:tc>
+          <w:tcPr>
+            <w:tcW w:w="2513" w:type="dxa"/>
+          </w:tcPr>
+          <w:p>
+            <w:r>
+              <w:t>Enter coordinates</w:t>
+            </w:r>
+            <w:r>
+              <w:t xml:space="preserve"> to </w:t>
+            </w:r>
+            <w:r>
+              <w:t xml:space="preserve">get the </w:t>
+            </w:r>
+            <w:r>
+              <w:t>crossroad</w:t>
+            </w:r>
+            <w:r>
+              <w:t xml:space="preserve"> corresponding to </w:t>
+            </w:r>
+            <w:r>
+              <w:t>them.</w:t>
+            </w:r>
+          </w:p>
+        </w:tc>
+        <w:tc>
+          <w:tcPr>
+            <w:tcW w:w="2262" w:type="dxa"/>
+          </w:tcPr>
+          <w:p>
+            <w:r>
+              <w:t>Crossr</w:t>
+            </w:r>
+            <w:r>
+              <w:t xml:space="preserve">oad </w:t>
+            </w:r>
+            <w:r>
+              <w:t xml:space="preserve">object </w:t>
+            </w:r>
+            <w:r>
+              <w:t>located in the specified coordinates</w:t>
+            </w:r>
+            <w:r>
+              <w:t>.</w:t>
+            </w:r>
+          </w:p>
+        </w:tc>
+        <w:tc>
+          <w:tcPr>
+            <w:tcW w:w="1819" w:type="dxa"/>
+          </w:tcPr>
+          <w:p>
+            <w:r>
+              <w:t xml:space="preserve">Critical – </w:t>
+            </w:r>
+            <w:r>
+              <w:t>object isn’t returned,</w:t>
+            </w:r>
+            <w:r>
+              <w:t xml:space="preserve"> </w:t>
+            </w:r>
+            <w:r>
+              <w:t>wrong object is returned</w:t>
+            </w:r>
+            <w:r>
+              <w:t>.</w:t>
+            </w:r>
+          </w:p>
+        </w:tc>
+      </w:tr>
+      <w:tr>
+        <w:tc>
+          <w:tcPr>
+            <w:tcW w:w="2262" w:type="dxa"/>
+          </w:tcPr>
+          <w:p>
+            <w:r>
+              <w:t>Do Not Find Illegal Coordinates</w:t>
+            </w:r>
+          </w:p>
+        </w:tc>
+        <w:tc>
+          <w:tcPr>
+            <w:tcW w:w="2513" w:type="dxa"/>
+          </w:tcPr>
+          <w:p>
+            <w:r>
+              <w:t xml:space="preserve">Enter </w:t>
+            </w:r>
+            <w:r>
+              <w:t xml:space="preserve">Illegal </w:t>
+            </w:r>
+            <w:r>
+              <w:t>coordinates</w:t>
+            </w:r>
+            <w:r>
+              <w:t>.</w:t>
+            </w:r>
+          </w:p>
+        </w:tc>
+        <w:tc>
+          <w:tcPr>
+            <w:tcW w:w="2262" w:type="dxa"/>
+          </w:tcPr>
+          <w:p>
+            <w:r>
+              <w:t>Error message, specifying the illegal coordinates</w:t>
+            </w:r>
+          </w:p>
+        </w:tc>
+        <w:tc>
+          <w:tcPr>
+            <w:tcW w:w="1819" w:type="dxa"/>
+          </w:tcPr>
+          <w:p>
+            <w:r>
+              <w:t xml:space="preserve">Critical – </w:t>
+            </w:r>
+            <w:r>
+              <w:t>Crossroad object is retur</w:t>
+            </w:r>
+            <w:r>
+              <w:t>n</w:t>
+            </w:r>
+            <w:r>
+              <w:t>ed</w:t>
+            </w:r>
+            <w:r>
+              <w:t>.</w:t>
+            </w:r>
+          </w:p>
+        </w:tc>
+      </w:tr>
+      <w:tr>
+        <w:tc>
+          <w:tcPr>
+            <w:tcW w:w="2262" w:type="dxa"/>
+          </w:tcPr>
+          <w:p>
+            <w:r>
+              <w:t>Find</w:t>
+            </w:r>
+            <w:r>
+              <w:t xml:space="preserve"> Location Name</w:t>
+            </w:r>
+          </w:p>
+        </w:tc>
+        <w:tc>
+          <w:tcPr>
+            <w:tcW w:w="2513" w:type="dxa"/>
+          </w:tcPr>
+          <w:p>
+            <w:r>
+              <w:t>Enter location name to get the road corresponding to it.</w:t>
+            </w:r>
+          </w:p>
+        </w:tc>
+        <w:tc>
+          <w:tcPr>
+            <w:tcW w:w="2262" w:type="dxa"/>
+          </w:tcPr>
+          <w:p>
+            <w:r>
+              <w:t>Road object containing the specified location</w:t>
+            </w:r>
+            <w:r>
+              <w:t>.</w:t>
+            </w:r>
+          </w:p>
+        </w:tc>
+        <w:tc>
+          <w:tcPr>
+            <w:tcW w:w="1819" w:type="dxa"/>
+          </w:tcPr>
+          <w:p>
+            <w:r>
+              <w:t>Critical – object isn’t returned, wrong object is returned.</w:t>
+            </w:r>
+          </w:p>
+        </w:tc>
+      </w:tr>
+      <w:tr>
+        <w:tc>
+          <w:tcPr>
+            <w:tcW w:w="2262" w:type="dxa"/>
+          </w:tcPr>
+          <w:p>
+            <w:r>
+              <w:t xml:space="preserve">Do Not Find Illegal </w:t>
+            </w:r>
+            <w:r>
+              <w:t>Location</w:t>
+            </w:r>
+          </w:p>
+        </w:tc>
+        <w:tc>
+          <w:tcPr>
+            <w:tcW w:w="2513" w:type="dxa"/>
+          </w:tcPr>
+          <w:p>
+            <w:r>
+              <w:t xml:space="preserve">Enter </w:t>
+            </w:r>
+            <w:proofErr w:type="spellStart"/>
+            <w:r>
+              <w:t>nonexisting</w:t>
+            </w:r>
+            <w:proofErr w:type="spellEnd"/>
+            <w:r>
+              <w:t xml:space="preserve"> </w:t>
+            </w:r>
+            <w:r>
+              <w:t>location name</w:t>
+            </w:r>
+            <w:r>
+              <w:t>.</w:t>
+            </w:r>
+          </w:p>
+        </w:tc>
+        <w:tc>
+          <w:tcPr>
+            <w:tcW w:w="2262" w:type="dxa"/>
+          </w:tcPr>
+          <w:p>
+            <w:r>
+              <w:t xml:space="preserve">Error message, specifying the illegal </w:t>
+            </w:r>
+            <w:r>
+              <w:t>location name</w:t>
+            </w:r>
+            <w:r>
+              <w:t>.</w:t>
+            </w:r>
+          </w:p>
+        </w:tc>
+        <w:tc>
+          <w:tcPr>
+            <w:tcW w:w="1819" w:type="dxa"/>
+          </w:tcPr>
+          <w:p>
+            <w:r>
+              <w:t xml:space="preserve">Critical – </w:t>
+            </w:r>
+            <w:r>
+              <w:t xml:space="preserve">Road </w:t>
+            </w:r>
+            <w:r>
+              <w:t>object is returned.</w:t>
+            </w:r>
+          </w:p>
+        </w:tc>
+      </w:tr>
+      <w:tr>
+        <w:tc>
+          <w:tcPr>
+            <w:tcW w:w="2262" w:type="dxa"/>
+          </w:tcPr>
+          <w:p>
+            <w:r>
+              <w:t>Find</w:t>
+            </w:r>
+            <w:r>
+              <w:t xml:space="preserve"> </w:t>
+            </w:r>
+            <w:r>
+              <w:t>Address</w:t>
+            </w:r>
+          </w:p>
+        </w:tc>
+        <w:tc>
+          <w:tcPr>
+            <w:tcW w:w="2513" w:type="dxa"/>
+          </w:tcPr>
+          <w:p>
+            <w:r>
+              <w:t xml:space="preserve">Enter </w:t>
+            </w:r>
+            <w:r>
+              <w:t>address</w:t>
+            </w:r>
+            <w:r>
+              <w:t xml:space="preserve"> to get the road corresponding to </w:t>
+            </w:r>
+            <w:r>
+              <w:t>it</w:t>
+            </w:r>
+            <w:r>
+              <w:t>.</w:t>
+            </w:r>
+          </w:p>
+        </w:tc>
+        <w:tc>
+          <w:tcPr>
+            <w:tcW w:w="2262" w:type="dxa"/>
+          </w:tcPr>
+          <w:p>
+            <w:r>
+              <w:t>Road object containing the specified addres</w:t>
+            </w:r>
+            <w:r>
+              <w:t>s.</w:t>
+            </w:r>
+          </w:p>
+        </w:tc>
+        <w:tc>
+          <w:tcPr>
+            <w:tcW w:w="1819" w:type="dxa"/>
+          </w:tcPr>
+          <w:p>
+            <w:r>
+              <w:t>Critical – object isn’t returned, wrong object is returned.</w:t>
+            </w:r>
+          </w:p>
+        </w:tc>
+      </w:tr>
+      <w:tr>
+        <w:tc>
+          <w:tcPr>
+            <w:tcW w:w="2262" w:type="dxa"/>
+          </w:tcPr>
+          <w:p>
+            <w:r>
+              <w:t>Do Not Find Illegal address</w:t>
+            </w:r>
+          </w:p>
+        </w:tc>
+        <w:tc>
+          <w:tcPr>
+            <w:tcW w:w="2513" w:type="dxa"/>
+          </w:tcPr>
+          <w:p>
+            <w:r>
+              <w:t xml:space="preserve">Enter </w:t>
+            </w:r>
+            <w:proofErr w:type="spellStart"/>
+            <w:r>
+              <w:t>nonexisting</w:t>
+            </w:r>
+            <w:proofErr w:type="spellEnd"/>
+            <w:r>
+              <w:t xml:space="preserve"> </w:t>
+            </w:r>
+            <w:r>
+              <w:t>address</w:t>
+            </w:r>
+            <w:r>
+              <w:t>.</w:t>
+            </w:r>
+          </w:p>
+        </w:tc>
+        <w:tc>
+          <w:tcPr>
+            <w:tcW w:w="2262" w:type="dxa"/>
+          </w:tcPr>
+          <w:p>
+            <w:r>
+              <w:t xml:space="preserve">Error message, specifying the illegal </w:t>
+            </w:r>
+            <w:r>
+              <w:t>address</w:t>
+            </w:r>
+            <w:r>
+              <w:t>.</w:t>
+            </w:r>
+          </w:p>
+        </w:tc>
+        <w:tc>
+          <w:tcPr>
+            <w:tcW w:w="1819" w:type="dxa"/>
+          </w:tcPr>
+          <w:p>
+            <w:r>
+              <w:t>Critical – Road object is returned.</w:t>
+            </w:r>
+          </w:p>
+        </w:tc>
+      </w:tr>
+    </w:tbl>
+    <w:p>
+      <w:pPr>
+        <w:pStyle w:val="Heading3"/>
+        <w:numPr>
+          <w:ilvl w:val="2"/>
+          <w:numId w:val="16"/>
+        </w:numPr>
+      </w:pPr>
+      <w:r>
+        <w:lastRenderedPageBreak/>
+        <w:t>Navigation Tests:</w:t>
+      </w:r>
+    </w:p>
+    <w:tbl>
+      <w:tblPr>
+        <w:tblStyle w:val="TableGrid"/>
+        <w:tblW w:w="0" w:type="auto"/>
+        <w:tblLook w:val="04A0" w:firstRow="1" w:lastRow="0" w:firstColumn="1" w:lastColumn="0" w:noHBand="0" w:noVBand="1"/>
+      </w:tblPr>
+      <w:tblGrid>
+        <w:gridCol w:w="2262"/>
+        <w:gridCol w:w="2513"/>
+        <w:gridCol w:w="2262"/>
+        <w:gridCol w:w="1819"/>
+      </w:tblGrid>
+      <w:tr>
+        <w:tc>
+          <w:tcPr>
+            <w:tcW w:w="2262" w:type="dxa"/>
+          </w:tcPr>
+          <w:p>
+            <w:pPr>
+              <w:rPr>
+                <w:b/>
+                <w:bCs/>
+              </w:rPr>
+            </w:pPr>
+            <w:r>
+              <w:rPr>
+                <w:b/>
+                <w:bCs/>
+              </w:rPr>
+              <w:t>Objective</w:t>
+            </w:r>
+            <w:r>
+              <w:rPr>
+                <w:b/>
+                <w:bCs/>
+              </w:rPr>
+              <w:t xml:space="preserve"> </w:t>
+            </w:r>
+          </w:p>
+        </w:tc>
+        <w:tc>
+          <w:tcPr>
+            <w:tcW w:w="2513" w:type="dxa"/>
+          </w:tcPr>
+          <w:p>
+            <w:pPr>
+              <w:rPr>
+                <w:b/>
+                <w:bCs/>
+              </w:rPr>
+            </w:pPr>
+            <w:r>
+              <w:rPr>
+                <w:b/>
+                <w:bCs/>
+              </w:rPr>
+              <w:t>Enter:</w:t>
+            </w:r>
+          </w:p>
+        </w:tc>
+        <w:tc>
+          <w:tcPr>
+            <w:tcW w:w="2262" w:type="dxa"/>
+          </w:tcPr>
+          <w:p>
+            <w:pPr>
+              <w:rPr>
+                <w:b/>
+                <w:bCs/>
+              </w:rPr>
+            </w:pPr>
+            <w:r>
+              <w:rPr>
+                <w:b/>
+                <w:bCs/>
+              </w:rPr>
+              <w:t>Exit:</w:t>
+            </w:r>
+          </w:p>
+        </w:tc>
+        <w:tc>
+          <w:tcPr>
+            <w:tcW w:w="1819" w:type="dxa"/>
+          </w:tcPr>
+          <w:p>
+            <w:pPr>
+              <w:rPr>
+                <w:b/>
+                <w:bCs/>
+              </w:rPr>
+            </w:pPr>
+            <w:r>
+              <w:rPr>
+                <w:b/>
+                <w:bCs/>
+              </w:rPr>
+              <w:t>Defect Categorization:</w:t>
+            </w:r>
+          </w:p>
+        </w:tc>
+      </w:tr>
+      <w:tr>
+        <w:tc>
+          <w:tcPr>
+            <w:tcW w:w="2262" w:type="dxa"/>
+          </w:tcPr>
+          <w:p>
+            <w:r>
+              <w:t>Create Route</w:t>
+            </w:r>
+          </w:p>
+        </w:tc>
+        <w:tc>
+          <w:tcPr>
+            <w:tcW w:w="2513" w:type="dxa"/>
+          </w:tcPr>
+          <w:p>
+            <w:r>
+              <w:t>Start and finish points.</w:t>
+            </w:r>
+          </w:p>
+        </w:tc>
+        <w:tc>
+          <w:tcPr>
+            <w:tcW w:w="2262" w:type="dxa"/>
+          </w:tcPr>
+          <w:p>
+            <w:r>
+              <w:t>A legit route between the two points</w:t>
+            </w:r>
+            <w:r>
+              <w:t>.</w:t>
+            </w:r>
+          </w:p>
+        </w:tc>
+        <w:tc>
+          <w:tcPr>
+            <w:tcW w:w="1819" w:type="dxa"/>
+          </w:tcPr>
+          <w:p>
+            <w:r>
+              <w:t xml:space="preserve">Critical – </w:t>
+            </w:r>
+            <w:r>
+              <w:t xml:space="preserve">route is not </w:t>
+            </w:r>
+            <w:r>
+              <w:t>returned;</w:t>
+            </w:r>
+            <w:r>
+              <w:t xml:space="preserve"> output route is invalid</w:t>
+            </w:r>
+          </w:p>
+        </w:tc>
+      </w:tr>
+      <w:tr>
+        <w:tc>
+          <w:tcPr>
+            <w:tcW w:w="2262" w:type="dxa"/>
+          </w:tcPr>
+          <w:p>
+            <w:r>
+              <w:t xml:space="preserve">Do not </w:t>
+            </w:r>
+            <w:r>
+              <w:t xml:space="preserve">Create </w:t>
+            </w:r>
+            <w:proofErr w:type="spellStart"/>
+            <w:r>
+              <w:t>nonexisting</w:t>
+            </w:r>
+            <w:proofErr w:type="spellEnd"/>
+            <w:r>
+              <w:t xml:space="preserve"> </w:t>
+            </w:r>
+            <w:r>
+              <w:t>Route</w:t>
+            </w:r>
+          </w:p>
+        </w:tc>
+        <w:tc>
+          <w:tcPr>
+            <w:tcW w:w="2513" w:type="dxa"/>
+          </w:tcPr>
+          <w:p>
+            <w:r>
+              <w:t>Start and finish points.</w:t>
+            </w:r>
+          </w:p>
+        </w:tc>
+        <w:tc>
+          <w:tcPr>
+            <w:tcW w:w="2262" w:type="dxa"/>
+          </w:tcPr>
+          <w:p>
+            <w:r>
+              <w:t>Error message specifying the start and finish points</w:t>
+            </w:r>
+          </w:p>
+        </w:tc>
+        <w:tc>
+          <w:tcPr>
+            <w:tcW w:w="1819" w:type="dxa"/>
+          </w:tcPr>
+          <w:p>
+            <w:r>
+              <w:t>Critical –</w:t>
+            </w:r>
+            <w:r>
+              <w:t xml:space="preserve"> </w:t>
+            </w:r>
+            <w:r>
+              <w:t>output</w:t>
+            </w:r>
+            <w:r>
+              <w:t xml:space="preserve"> route is returned</w:t>
+            </w:r>
+          </w:p>
+        </w:tc>
+      </w:tr>
+      <w:tr>
+        <w:tc>
+          <w:tcPr>
+            <w:tcW w:w="2262" w:type="dxa"/>
+          </w:tcPr>
+          <w:p>
+            <w:r>
+              <w:t>Calculate route timing</w:t>
+            </w:r>
+          </w:p>
+        </w:tc>
+        <w:tc>
+          <w:tcPr>
+            <w:tcW w:w="2513" w:type="dxa"/>
+          </w:tcPr>
+          <w:p>
+            <w:r>
+              <w:t>Start and finish points.</w:t>
+            </w:r>
+          </w:p>
+        </w:tc>
+        <w:tc>
+          <w:tcPr>
+            <w:tcW w:w="2262" w:type="dxa"/>
+          </w:tcPr>
+          <w:p>
+            <w:r>
+              <w:t>A legit route between the two points</w:t>
+            </w:r>
+            <w:r>
+              <w:t>, and the time it takes to pass the route.</w:t>
+            </w:r>
+          </w:p>
+        </w:tc>
+        <w:tc>
+          <w:tcPr>
+            <w:tcW w:w="1819" w:type="dxa"/>
+          </w:tcPr>
+          <w:p>
+            <w:r>
+              <w:t>High</w:t>
+            </w:r>
+            <w:r>
+              <w:t xml:space="preserve"> – </w:t>
+            </w:r>
+            <w:r>
+              <w:t>estimated time is not returned; output route and time are not compatible.</w:t>
+            </w:r>
+          </w:p>
+        </w:tc>
+      </w:tr>
+      <w:tr>
+        <w:tc>
+          <w:tcPr>
+            <w:tcW w:w="2262" w:type="dxa"/>
+          </w:tcPr>
+          <w:p>
+            <w:r>
+              <w:t xml:space="preserve">Find </w:t>
+            </w:r>
+            <w:r>
+              <w:t xml:space="preserve">greedy </w:t>
+            </w:r>
+            <w:r>
+              <w:t>optimal route</w:t>
+            </w:r>
+          </w:p>
+        </w:tc>
+        <w:tc>
+          <w:tcPr>
+            <w:tcW w:w="2513" w:type="dxa"/>
+          </w:tcPr>
+          <w:p>
+            <w:r>
+              <w:t>Start and finish points.</w:t>
+            </w:r>
+          </w:p>
+        </w:tc>
+        <w:tc>
+          <w:tcPr>
+            <w:tcW w:w="2262" w:type="dxa"/>
+          </w:tcPr>
+          <w:p>
+            <w:r>
+              <w:t>A legit and short route between the two points, and the time it takes to pass the route.</w:t>
+            </w:r>
+          </w:p>
+        </w:tc>
+        <w:tc>
+          <w:tcPr>
+            <w:tcW w:w="1819" w:type="dxa"/>
+          </w:tcPr>
+          <w:p>
+            <w:r>
+              <w:t>High</w:t>
+            </w:r>
+            <w:r>
+              <w:t xml:space="preserve"> – </w:t>
+            </w:r>
+            <w:r>
+              <w:t xml:space="preserve">there exists a point </w:t>
+            </w:r>
+            <w:r>
+              <w:t>on the route, from</w:t>
+            </w:r>
+            <w:r>
+              <w:t xml:space="preserve"> which the suggested route was not optimal.</w:t>
+            </w:r>
+          </w:p>
+        </w:tc>
+      </w:tr>
+    </w:tbl>
+    <w:p>
+      <w:pPr>
+        <w:pStyle w:val="Heading3"/>
+        <w:numPr>
+          <w:ilvl w:val="2"/>
+          <w:numId w:val="16"/>
+        </w:numPr>
+      </w:pPr>
+      <w:r>
+        <w:t>City Generation</w:t>
+      </w:r>
+      <w:r>
+        <w:t xml:space="preserve"> Tests:</w:t>
+      </w:r>
+    </w:p>
+    <w:tbl>
+      <w:tblPr>
+        <w:tblStyle w:val="TableGrid"/>
+        <w:tblW w:w="0" w:type="auto"/>
+        <w:tblLook w:val="04A0" w:firstRow="1" w:lastRow="0" w:firstColumn="1" w:lastColumn="0" w:noHBand="0" w:noVBand="1"/>
+      </w:tblPr>
+      <w:tblGrid>
+        <w:gridCol w:w="2262"/>
+        <w:gridCol w:w="2513"/>
+        <w:gridCol w:w="2262"/>
+        <w:gridCol w:w="1819"/>
+      </w:tblGrid>
+      <w:tr>
+        <w:tc>
+          <w:tcPr>
+            <w:tcW w:w="2262" w:type="dxa"/>
+          </w:tcPr>
+          <w:p>
+            <w:pPr>
+              <w:rPr>
+                <w:b/>
+                <w:bCs/>
+              </w:rPr>
+            </w:pPr>
+            <w:r>
+              <w:rPr>
+                <w:b/>
+                <w:bCs/>
+              </w:rPr>
+              <w:t>Objective</w:t>
+            </w:r>
+            <w:r>
+              <w:rPr>
+                <w:b/>
+                <w:bCs/>
+              </w:rPr>
+              <w:t xml:space="preserve"> </w:t>
+            </w:r>
+          </w:p>
+        </w:tc>
+        <w:tc>
+          <w:tcPr>
+            <w:tcW w:w="2513" w:type="dxa"/>
+          </w:tcPr>
+          <w:p>
+            <w:pPr>
+              <w:rPr>
+                <w:b/>
+                <w:bCs/>
+              </w:rPr>
+            </w:pPr>
+            <w:r>
+              <w:rPr>
+                <w:b/>
+                <w:bCs/>
+              </w:rPr>
+              <w:t>Enter:</w:t>
+            </w:r>
+          </w:p>
+        </w:tc>
+        <w:tc>
+          <w:tcPr>
+            <w:tcW w:w="2262" w:type="dxa"/>
+          </w:tcPr>
+          <w:p>
+            <w:pPr>
+              <w:rPr>
+                <w:b/>
+                <w:bCs/>
+              </w:rPr>
+            </w:pPr>
+            <w:r>
+              <w:rPr>
+                <w:b/>
+                <w:bCs/>
+              </w:rPr>
+              <w:t>Exit:</w:t>
+            </w:r>
+          </w:p>
+        </w:tc>
+        <w:tc>
+          <w:tcPr>
+            <w:tcW w:w="1819" w:type="dxa"/>
+          </w:tcPr>
+          <w:p>
+            <w:pPr>
+              <w:rPr>
+                <w:b/>
+                <w:bCs/>
+              </w:rPr>
+            </w:pPr>
+            <w:r>
+              <w:rPr>
+                <w:b/>
+                <w:bCs/>
+              </w:rPr>
+              <w:t>Defect Categorization:</w:t>
+            </w:r>
+          </w:p>
+        </w:tc>
+      </w:tr>
+      <w:tr>
+        <w:tc>
+          <w:tcPr>
+            <w:tcW w:w="2262" w:type="dxa"/>
+          </w:tcPr>
+          <w:p/>
+        </w:tc>
+        <w:tc>
+          <w:tcPr>
+            <w:tcW w:w="2513" w:type="dxa"/>
+          </w:tcPr>
+          <w:p/>
+        </w:tc>
+        <w:tc>
+          <w:tcPr>
+            <w:tcW w:w="2262" w:type="dxa"/>
+          </w:tcPr>
+          <w:p/>
+        </w:tc>
+        <w:tc>
+          <w:tcPr>
+            <w:tcW w:w="1819" w:type="dxa"/>
+          </w:tcPr>
+          <w:p/>
+        </w:tc>
+      </w:tr>
+    </w:tbl>
+    <w:p>
+      <w:pPr>
+        <w:pStyle w:val="Heading3"/>
+        <w:numPr>
+          <w:ilvl w:val="2"/>
+          <w:numId w:val="16"/>
+        </w:numPr>
+      </w:pPr>
+      <w:r>
+        <w:t>Geo-</w:t>
+      </w:r>
+      <w:proofErr w:type="spellStart"/>
+      <w:r>
+        <w:t>Json</w:t>
+      </w:r>
+      <w:proofErr w:type="spellEnd"/>
+      <w:r>
+        <w:t xml:space="preserve"> Handling Tests:</w:t>
+      </w:r>
+    </w:p>
+    <w:tbl>
+      <w:tblPr>
+        <w:tblStyle w:val="TableGrid"/>
+        <w:tblW w:w="0" w:type="auto"/>
+        <w:tblLook w:val="04A0" w:firstRow="1" w:lastRow="0" w:firstColumn="1" w:lastColumn="0" w:noHBand="0" w:noVBand="1"/>
+      </w:tblPr>
+      <w:tblGrid>
+        <w:gridCol w:w="2262"/>
+        <w:gridCol w:w="2513"/>
+        <w:gridCol w:w="2262"/>
+        <w:gridCol w:w="1819"/>
+      </w:tblGrid>
+      <w:tr>
+        <w:tc>
+          <w:tcPr>
+            <w:tcW w:w="2262" w:type="dxa"/>
+          </w:tcPr>
+          <w:p>
+            <w:pPr>
+              <w:rPr>
+                <w:b/>
+                <w:bCs/>
+              </w:rPr>
+            </w:pPr>
+            <w:r>
+              <w:rPr>
+                <w:b/>
+                <w:bCs/>
+              </w:rPr>
+              <w:t>Objective</w:t>
+            </w:r>
+            <w:r>
+              <w:rPr>
+                <w:b/>
+                <w:bCs/>
+              </w:rPr>
+              <w:t xml:space="preserve"> </w:t>
+            </w:r>
+          </w:p>
+        </w:tc>
+        <w:tc>
+          <w:tcPr>
+            <w:tcW w:w="2513" w:type="dxa"/>
+          </w:tcPr>
+          <w:p>
+            <w:pPr>
+              <w:rPr>
+                <w:b/>
+                <w:bCs/>
+              </w:rPr>
+            </w:pPr>
+            <w:r>
+              <w:rPr>
+                <w:b/>
+                <w:bCs/>
+              </w:rPr>
+              <w:t>Enter:</w:t>
+            </w:r>
+          </w:p>
+        </w:tc>
+        <w:tc>
+          <w:tcPr>
+            <w:tcW w:w="2262" w:type="dxa"/>
+          </w:tcPr>
+          <w:p>
+            <w:pPr>
+              <w:rPr>
+                <w:b/>
+                <w:bCs/>
+              </w:rPr>
+            </w:pPr>
+            <w:r>
+              <w:rPr>
+                <w:b/>
+                <w:bCs/>
+              </w:rPr>
+              <w:t>Exit:</w:t>
+            </w:r>
+          </w:p>
+        </w:tc>
+        <w:tc>
+          <w:tcPr>
+            <w:tcW w:w="1819" w:type="dxa"/>
+          </w:tcPr>
+          <w:p>
+            <w:pPr>
+              <w:rPr>
+                <w:b/>
+                <w:bCs/>
+              </w:rPr>
+            </w:pPr>
+            <w:r>
+              <w:rPr>
+                <w:b/>
+                <w:bCs/>
+              </w:rPr>
+              <w:t>Defect Categorization:</w:t>
+            </w:r>
+          </w:p>
+        </w:tc>
+      </w:tr>
+      <w:tr>
+        <w:tc>
+          <w:tcPr>
+            <w:tcW w:w="2262" w:type="dxa"/>
+          </w:tcPr>
+          <w:p/>
+        </w:tc>
+        <w:tc>
+          <w:tcPr>
+            <w:tcW w:w="2513" w:type="dxa"/>
+          </w:tcPr>
+          <w:p/>
+        </w:tc>
+        <w:tc>
+          <w:tcPr>
+            <w:tcW w:w="2262" w:type="dxa"/>
+          </w:tcPr>
+          <w:p/>
+        </w:tc>
+        <w:tc>
+          <w:tcPr>
+            <w:tcW w:w="1819" w:type="dxa"/>
+          </w:tcPr>
+          <w:p/>
+        </w:tc>
+      </w:tr>
+    </w:tbl>
+    <w:p>
+      <w:pPr>
+        <w:pStyle w:val="Heading3"/>
+        <w:numPr>
+          <w:ilvl w:val="2"/>
+          <w:numId w:val="16"/>
+        </w:numPr>
+      </w:pPr>
+      <w:r>
+        <w:lastRenderedPageBreak/>
+        <w:t>Additional Tests???</w:t>
+      </w:r>
+    </w:p>
+    <w:tbl>
+      <w:tblPr>
+        <w:tblStyle w:val="TableGrid"/>
+        <w:tblW w:w="0" w:type="auto"/>
+        <w:tblLook w:val="04A0" w:firstRow="1" w:lastRow="0" w:firstColumn="1" w:lastColumn="0" w:noHBand="0" w:noVBand="1"/>
+      </w:tblPr>
+      <w:tblGrid>
+        <w:gridCol w:w="2262"/>
+        <w:gridCol w:w="2513"/>
+        <w:gridCol w:w="2262"/>
+        <w:gridCol w:w="1819"/>
+      </w:tblGrid>
+      <w:tr>
+        <w:tc>
+          <w:tcPr>
+            <w:tcW w:w="2262" w:type="dxa"/>
+          </w:tcPr>
+          <w:p>
+            <w:pPr>
+              <w:rPr>
+                <w:b/>
+                <w:bCs/>
+              </w:rPr>
+            </w:pPr>
+            <w:r>
+              <w:rPr>
+                <w:b/>
+                <w:bCs/>
+              </w:rPr>
+              <w:t>Objective</w:t>
+            </w:r>
+            <w:r>
+              <w:rPr>
+                <w:b/>
+                <w:bCs/>
+              </w:rPr>
+              <w:t xml:space="preserve"> </w:t>
+            </w:r>
+          </w:p>
+        </w:tc>
+        <w:tc>
+          <w:tcPr>
+            <w:tcW w:w="2513" w:type="dxa"/>
+          </w:tcPr>
+          <w:p>
+            <w:pPr>
+              <w:rPr>
+                <w:b/>
+                <w:bCs/>
+              </w:rPr>
+            </w:pPr>
+            <w:r>
+              <w:rPr>
+                <w:b/>
+                <w:bCs/>
+              </w:rPr>
+              <w:t>Enter:</w:t>
+            </w:r>
+          </w:p>
+        </w:tc>
+        <w:tc>
+          <w:tcPr>
+            <w:tcW w:w="2262" w:type="dxa"/>
+          </w:tcPr>
+          <w:p>
+            <w:pPr>
+              <w:rPr>
+                <w:b/>
+                <w:bCs/>
+              </w:rPr>
+            </w:pPr>
+            <w:r>
+              <w:rPr>
+                <w:b/>
+                <w:bCs/>
+              </w:rPr>
+              <w:t>Exit:</w:t>
+            </w:r>
+          </w:p>
+        </w:tc>
+        <w:tc>
+          <w:tcPr>
+            <w:tcW w:w="1819" w:type="dxa"/>
+          </w:tcPr>
+          <w:p>
+            <w:pPr>
+              <w:rPr>
+                <w:b/>
+                <w:bCs/>
+              </w:rPr>
+            </w:pPr>
+            <w:r>
+              <w:rPr>
+                <w:b/>
+                <w:bCs/>
+              </w:rPr>
+              <w:t>Defect Categorization:</w:t>
+            </w:r>
+          </w:p>
+        </w:tc>
+      </w:tr>
+      <w:tr>
+        <w:tc>
+          <w:tcPr>
+            <w:tcW w:w="2262" w:type="dxa"/>
+          </w:tcPr>
+          <w:p/>
+        </w:tc>
+        <w:tc>
+          <w:tcPr>
+            <w:tcW w:w="2513" w:type="dxa"/>
+          </w:tcPr>
+          <w:p/>
+        </w:tc>
+        <w:tc>
+          <w:tcPr>
+            <w:tcW w:w="2262" w:type="dxa"/>
+          </w:tcPr>
+          <w:p/>
+        </w:tc>
+        <w:tc>
+          <w:tcPr>
+            <w:tcW w:w="1819" w:type="dxa"/>
+          </w:tcPr>
+          <w:p/>
+        </w:tc>
+      </w:tr>
+    </w:tbl>
+    <w:p>
+      <w:pPr>
+        <w:pStyle w:val="Heading2"/>
+      </w:pPr>
+    </w:p>
+    <w:p>
+      <w:pPr>
+        <w:pStyle w:val="Heading2"/>
+        <w:numPr>
+          <w:ilvl w:val="1"/>
+          <w:numId w:val="16"/>
+        </w:numPr>
+      </w:pPr>
+      <w:r>
+        <w:t xml:space="preserve">UAT </w:t>
+      </w:r>
+      <w:r>
+        <w:t>T</w:t>
+      </w:r>
+      <w:r>
+        <w:t>ests</w:t>
       </w:r>
       <w:bookmarkEnd w:id="23"/>
     </w:p>
     <w:p>
       <w:pPr>
-        <w:pStyle w:val="a3"/>
+        <w:pStyle w:val="Heading3"/>
+        <w:numPr>
+          <w:ilvl w:val="2"/>
+          <w:numId w:val="16"/>
+        </w:numPr>
+      </w:pPr>
+      <w:r>
+        <w:t>Usability</w:t>
+      </w:r>
+      <w:r>
+        <w:t xml:space="preserve"> </w:t>
+      </w:r>
+      <w:r>
+        <w:t>Tests:</w:t>
+      </w:r>
+    </w:p>
+    <w:tbl>
+      <w:tblPr>
+        <w:tblStyle w:val="TableGrid"/>
+        <w:tblW w:w="0" w:type="auto"/>
+        <w:tblLook w:val="04A0" w:firstRow="1" w:lastRow="0" w:firstColumn="1" w:lastColumn="0" w:noHBand="0" w:noVBand="1"/>
+      </w:tblPr>
+      <w:tblGrid>
+        <w:gridCol w:w="2262"/>
+        <w:gridCol w:w="2513"/>
+        <w:gridCol w:w="2262"/>
+        <w:gridCol w:w="1819"/>
+      </w:tblGrid>
+      <w:tr>
+        <w:tc>
+          <w:tcPr>
+            <w:tcW w:w="2262" w:type="dxa"/>
+          </w:tcPr>
+          <w:p>
+            <w:pPr>
+              <w:rPr>
+                <w:b/>
+                <w:bCs/>
+              </w:rPr>
+            </w:pPr>
+            <w:r>
+              <w:rPr>
+                <w:b/>
+                <w:bCs/>
+              </w:rPr>
+              <w:t>Objective</w:t>
+            </w:r>
+            <w:r>
+              <w:rPr>
+                <w:b/>
+                <w:bCs/>
+              </w:rPr>
+              <w:t xml:space="preserve"> </w:t>
+            </w:r>
+          </w:p>
+        </w:tc>
+        <w:tc>
+          <w:tcPr>
+            <w:tcW w:w="2513" w:type="dxa"/>
+          </w:tcPr>
+          <w:p>
+            <w:pPr>
+              <w:rPr>
+                <w:b/>
+                <w:bCs/>
+              </w:rPr>
+            </w:pPr>
+            <w:r>
+              <w:rPr>
+                <w:b/>
+                <w:bCs/>
+              </w:rPr>
+              <w:t>Enter:</w:t>
+            </w:r>
+          </w:p>
+        </w:tc>
+        <w:tc>
+          <w:tcPr>
+            <w:tcW w:w="2262" w:type="dxa"/>
+          </w:tcPr>
+          <w:p>
+            <w:pPr>
+              <w:rPr>
+                <w:b/>
+                <w:bCs/>
+              </w:rPr>
+            </w:pPr>
+            <w:r>
+              <w:rPr>
+                <w:b/>
+                <w:bCs/>
+              </w:rPr>
+              <w:t>Exit:</w:t>
+            </w:r>
+          </w:p>
+        </w:tc>
+        <w:tc>
+          <w:tcPr>
+            <w:tcW w:w="1819" w:type="dxa"/>
+          </w:tcPr>
+          <w:p>
+            <w:pPr>
+              <w:rPr>
+                <w:b/>
+                <w:bCs/>
+              </w:rPr>
+            </w:pPr>
+            <w:r>
+              <w:rPr>
+                <w:b/>
+                <w:bCs/>
+              </w:rPr>
+              <w:t>Defect Categorization:</w:t>
+            </w:r>
+          </w:p>
+        </w:tc>
+      </w:tr>
+      <w:tr>
+        <w:tc>
+          <w:tcPr>
+            <w:tcW w:w="2262" w:type="dxa"/>
+          </w:tcPr>
+          <w:p>
+            <w:r>
+              <w:t xml:space="preserve">Input City </w:t>
+            </w:r>
+            <w:r>
+              <w:t>R</w:t>
+            </w:r>
+            <w:r>
+              <w:t>epresentation</w:t>
+            </w:r>
+          </w:p>
+        </w:tc>
+        <w:tc>
+          <w:tcPr>
+            <w:tcW w:w="2513" w:type="dxa"/>
+          </w:tcPr>
+          <w:p>
+            <w:r>
+              <w:t>Geo-</w:t>
+            </w:r>
+            <w:proofErr w:type="spellStart"/>
+            <w:r>
+              <w:t>Json</w:t>
+            </w:r>
+            <w:proofErr w:type="spellEnd"/>
+            <w:r>
+              <w:t xml:space="preserve"> file specifying a city</w:t>
+            </w:r>
+          </w:p>
+        </w:tc>
+        <w:tc>
+          <w:tcPr>
+            <w:tcW w:w="2262" w:type="dxa"/>
+          </w:tcPr>
+          <w:p>
+            <w:r>
+              <w:t>Graphic representation of the city</w:t>
+            </w:r>
+            <w:r>
+              <w:t>.</w:t>
+            </w:r>
+          </w:p>
+        </w:tc>
+        <w:tc>
+          <w:tcPr>
+            <w:tcW w:w="1819" w:type="dxa"/>
+          </w:tcPr>
+          <w:p>
+            <w:r>
+              <w:t xml:space="preserve">Critical – </w:t>
+            </w:r>
+            <w:r>
+              <w:t>no graphical representation is shown; graphic representation and input city are incompatible</w:t>
+            </w:r>
+          </w:p>
+        </w:tc>
+      </w:tr>
+      <w:tr>
+        <w:tc>
+          <w:tcPr>
+            <w:tcW w:w="2262" w:type="dxa"/>
+          </w:tcPr>
+          <w:p>
+            <w:r>
+              <w:t>City representation Error Handling</w:t>
+            </w:r>
+          </w:p>
+        </w:tc>
+        <w:tc>
+          <w:tcPr>
+            <w:tcW w:w="2513" w:type="dxa"/>
+          </w:tcPr>
+          <w:p>
+            <w:r>
+              <w:t>Incoherent Geo-</w:t>
+            </w:r>
+            <w:proofErr w:type="spellStart"/>
+            <w:r>
+              <w:t>Json</w:t>
+            </w:r>
+            <w:proofErr w:type="spellEnd"/>
+            <w:r>
+              <w:t xml:space="preserve"> file</w:t>
+            </w:r>
+          </w:p>
+        </w:tc>
+        <w:tc>
+          <w:tcPr>
+            <w:tcW w:w="2262" w:type="dxa"/>
+          </w:tcPr>
+          <w:p>
+            <w:r>
+              <w:t xml:space="preserve">Error message describing </w:t>
+            </w:r>
+            <w:r>
+              <w:t>inc</w:t>
+            </w:r>
+            <w:r>
+              <w:t>o</w:t>
+            </w:r>
+            <w:r>
+              <w:t>herencies</w:t>
+            </w:r>
+            <w:r>
+              <w:t>.</w:t>
+            </w:r>
+          </w:p>
+        </w:tc>
+        <w:tc>
+          <w:tcPr>
+            <w:tcW w:w="1819" w:type="dxa"/>
+          </w:tcPr>
+          <w:p>
+            <w:r>
+              <w:t>Critical – the application gets stuck\shuts down</w:t>
+            </w:r>
+            <w:r>
+              <w:t>; a graphical representation is shown</w:t>
+            </w:r>
+          </w:p>
+        </w:tc>
+      </w:tr>
+      <w:tr>
+        <w:tc>
+          <w:tcPr>
+            <w:tcW w:w="2262" w:type="dxa"/>
+          </w:tcPr>
+          <w:p>
+            <w:r>
+              <w:t>City Generation</w:t>
+            </w:r>
+            <w:r>
+              <w:t xml:space="preserve"> and representation</w:t>
+            </w:r>
+          </w:p>
+        </w:tc>
+        <w:tc>
+          <w:tcPr>
+            <w:tcW w:w="2513" w:type="dxa"/>
+          </w:tcPr>
+          <w:p>
+            <w:r>
+              <w:t>Parameters describing some desired city characteristics</w:t>
+            </w:r>
+          </w:p>
+        </w:tc>
+        <w:tc>
+          <w:tcPr>
+            <w:tcW w:w="2262" w:type="dxa"/>
+          </w:tcPr>
+          <w:p>
+            <w:r>
+              <w:t xml:space="preserve">Graphic representation </w:t>
+            </w:r>
+            <w:r>
+              <w:t xml:space="preserve">of the </w:t>
+            </w:r>
+            <w:r>
+              <w:t>generated city</w:t>
+            </w:r>
+            <w:r>
+              <w:t>.</w:t>
+            </w:r>
+          </w:p>
+        </w:tc>
+        <w:tc>
+          <w:tcPr>
+            <w:tcW w:w="1819" w:type="dxa"/>
+          </w:tcPr>
+          <w:p>
+            <w:r>
+              <w:t xml:space="preserve">Critical – no graphical representation is shown; graphic representation and input </w:t>
+            </w:r>
+            <w:r>
+              <w:t>parameters</w:t>
+            </w:r>
+            <w:r>
+              <w:t xml:space="preserve"> are incompatible</w:t>
+            </w:r>
+          </w:p>
+        </w:tc>
+      </w:tr>
+      <w:tr>
+        <w:tc>
+          <w:tcPr>
+            <w:tcW w:w="2262" w:type="dxa"/>
+          </w:tcPr>
+          <w:p>
+            <w:r>
+              <w:t xml:space="preserve">City </w:t>
+            </w:r>
+            <w:r>
+              <w:t xml:space="preserve">Generation </w:t>
+            </w:r>
+            <w:r>
+              <w:t>Error Handling</w:t>
+            </w:r>
+          </w:p>
+        </w:tc>
+        <w:tc>
+          <w:tcPr>
+            <w:tcW w:w="2513" w:type="dxa"/>
+          </w:tcPr>
+          <w:p>
+            <w:r>
+              <w:t xml:space="preserve">Incompatible </w:t>
+            </w:r>
+            <w:r>
+              <w:t>city characteristics</w:t>
+            </w:r>
+          </w:p>
+        </w:tc>
+        <w:tc>
+          <w:tcPr>
+            <w:tcW w:w="2262" w:type="dxa"/>
+          </w:tcPr>
+          <w:p>
+            <w:r>
+              <w:t>Error message describing the incompatible parameters</w:t>
+            </w:r>
+            <w:r>
+              <w:t>.</w:t>
+            </w:r>
+          </w:p>
+        </w:tc>
+        <w:tc>
+          <w:tcPr>
+            <w:tcW w:w="1819" w:type="dxa"/>
+          </w:tcPr>
+          <w:p>
+            <w:r>
+              <w:t xml:space="preserve">Critical – </w:t>
+            </w:r>
+            <w:r>
+              <w:t xml:space="preserve">the application gets </w:t>
+            </w:r>
+            <w:r>
+              <w:t>s</w:t>
+            </w:r>
+            <w:r>
+              <w:t>tuck</w:t>
+            </w:r>
+            <w:r>
+              <w:t>\shuts down</w:t>
+            </w:r>
+            <w:r>
+              <w:t xml:space="preserve">; a graphical </w:t>
+            </w:r>
+            <w:r>
+              <w:lastRenderedPageBreak/>
+              <w:t>representation is shown</w:t>
+            </w:r>
+          </w:p>
+        </w:tc>
+      </w:tr>
+      <w:tr>
+        <w:tc>
+          <w:tcPr>
+            <w:tcW w:w="2262" w:type="dxa"/>
+          </w:tcPr>
+          <w:p>
+            <w:r>
+              <w:lastRenderedPageBreak/>
+              <w:t xml:space="preserve">City </w:t>
+            </w:r>
+            <w:r>
+              <w:t>representation</w:t>
+            </w:r>
+            <w:r>
+              <w:t xml:space="preserve"> and </w:t>
+            </w:r>
+            <w:r>
+              <w:t>navigation</w:t>
+            </w:r>
+          </w:p>
+        </w:tc>
+        <w:tc>
+          <w:tcPr>
+            <w:tcW w:w="2513" w:type="dxa"/>
+          </w:tcPr>
+          <w:p>
+            <w:r>
+              <w:t>Geo-</w:t>
+            </w:r>
+            <w:proofErr w:type="spellStart"/>
+            <w:r>
+              <w:t>Json</w:t>
+            </w:r>
+            <w:proofErr w:type="spellEnd"/>
+            <w:r>
+              <w:t xml:space="preserve"> file specifying a city</w:t>
+            </w:r>
+            <w:r>
+              <w:t xml:space="preserve">, and </w:t>
+            </w:r>
+            <w:r>
+              <w:t>start and end points for navigation</w:t>
+            </w:r>
+          </w:p>
+        </w:tc>
+        <w:tc>
+          <w:tcPr>
+            <w:tcW w:w="2262" w:type="dxa"/>
+          </w:tcPr>
+          <w:p>
+            <w:r>
+              <w:t xml:space="preserve">Graphic representation </w:t>
+            </w:r>
+            <w:r>
+              <w:t xml:space="preserve">of the </w:t>
+            </w:r>
+            <w:r>
+              <w:t>generated city</w:t>
+            </w:r>
+            <w:r>
+              <w:t xml:space="preserve"> and navigation route</w:t>
+            </w:r>
+            <w:r>
+              <w:t>.</w:t>
+            </w:r>
+          </w:p>
+        </w:tc>
+        <w:tc>
+          <w:tcPr>
+            <w:tcW w:w="1819" w:type="dxa"/>
+          </w:tcPr>
+          <w:p>
+            <w:r>
+              <w:t>Critical – no graphical representation is shown; graphic representation and input parameters are incompatible</w:t>
+            </w:r>
+          </w:p>
+        </w:tc>
+      </w:tr>
+      <w:tr>
+        <w:tc>
+          <w:tcPr>
+            <w:tcW w:w="2262" w:type="dxa"/>
+          </w:tcPr>
+          <w:p>
+            <w:r>
+              <w:t xml:space="preserve">City representation and </w:t>
+            </w:r>
+            <w:r>
+              <w:t xml:space="preserve">illegal </w:t>
+            </w:r>
+            <w:r>
+              <w:t>navigation</w:t>
+            </w:r>
+          </w:p>
+        </w:tc>
+        <w:tc>
+          <w:tcPr>
+            <w:tcW w:w="2513" w:type="dxa"/>
+          </w:tcPr>
+          <w:p>
+            <w:r>
+              <w:t>Geo-</w:t>
+            </w:r>
+            <w:proofErr w:type="spellStart"/>
+            <w:r>
+              <w:t>Json</w:t>
+            </w:r>
+            <w:proofErr w:type="spellEnd"/>
+            <w:r>
+              <w:t xml:space="preserve"> file specifying a city, and</w:t>
+            </w:r>
+            <w:r>
+              <w:t xml:space="preserve"> illegal </w:t>
+            </w:r>
+            <w:r>
+              <w:t>start and end points for navigation</w:t>
+            </w:r>
+          </w:p>
+        </w:tc>
+        <w:tc>
+          <w:tcPr>
+            <w:tcW w:w="2262" w:type="dxa"/>
+          </w:tcPr>
+          <w:p>
+            <w:r>
+              <w:t>Graphic representation of the generated city</w:t>
+            </w:r>
+            <w:r>
+              <w:t xml:space="preserve"> and error message specifying the </w:t>
+            </w:r>
+            <w:r>
+              <w:t>illegal points for the navigation task</w:t>
+            </w:r>
+            <w:r>
+              <w:t>.</w:t>
+            </w:r>
+          </w:p>
+        </w:tc>
+        <w:tc>
+          <w:tcPr>
+            <w:tcW w:w="1819" w:type="dxa"/>
+          </w:tcPr>
+          <w:p>
+            <w:r>
+              <w:t xml:space="preserve">Critical – no graphical representation is shown; </w:t>
+            </w:r>
+            <w:r>
+              <w:t>a navigation route is shown; the application gets stuck\shuts down.</w:t>
+            </w:r>
+          </w:p>
+        </w:tc>
+      </w:tr>
+    </w:tbl>
+    <w:p>
+      <w:pPr>
+        <w:pStyle w:val="Heading3"/>
+        <w:numPr>
+          <w:ilvl w:val="2"/>
+          <w:numId w:val="16"/>
+        </w:numPr>
+      </w:pPr>
+      <w:r>
+        <w:t>Performance</w:t>
+      </w:r>
+      <w:r>
+        <w:t xml:space="preserve"> Tests:</w:t>
+      </w:r>
+    </w:p>
+    <w:tbl>
+      <w:tblPr>
+        <w:tblStyle w:val="TableGrid"/>
+        <w:tblW w:w="0" w:type="auto"/>
+        <w:tblLook w:val="04A0" w:firstRow="1" w:lastRow="0" w:firstColumn="1" w:lastColumn="0" w:noHBand="0" w:noVBand="1"/>
+      </w:tblPr>
+      <w:tblGrid>
+        <w:gridCol w:w="2262"/>
+        <w:gridCol w:w="2513"/>
+        <w:gridCol w:w="2262"/>
+        <w:gridCol w:w="1819"/>
+      </w:tblGrid>
+      <w:tr>
+        <w:tc>
+          <w:tcPr>
+            <w:tcW w:w="2262" w:type="dxa"/>
+          </w:tcPr>
+          <w:p>
+            <w:pPr>
+              <w:rPr>
+                <w:b/>
+                <w:bCs/>
+              </w:rPr>
+            </w:pPr>
+            <w:r>
+              <w:rPr>
+                <w:b/>
+                <w:bCs/>
+              </w:rPr>
+              <w:t>Objective</w:t>
+            </w:r>
+            <w:r>
+              <w:rPr>
+                <w:b/>
+                <w:bCs/>
+              </w:rPr>
+              <w:t xml:space="preserve"> </w:t>
+            </w:r>
+          </w:p>
+        </w:tc>
+        <w:tc>
+          <w:tcPr>
+            <w:tcW w:w="2513" w:type="dxa"/>
+          </w:tcPr>
+          <w:p>
+            <w:pPr>
+              <w:rPr>
+                <w:b/>
+                <w:bCs/>
+              </w:rPr>
+            </w:pPr>
+            <w:r>
+              <w:rPr>
+                <w:b/>
+                <w:bCs/>
+              </w:rPr>
+              <w:t>Enter:</w:t>
+            </w:r>
+          </w:p>
+        </w:tc>
+        <w:tc>
+          <w:tcPr>
+            <w:tcW w:w="2262" w:type="dxa"/>
+          </w:tcPr>
+          <w:p>
+            <w:pPr>
+              <w:rPr>
+                <w:b/>
+                <w:bCs/>
+              </w:rPr>
+            </w:pPr>
+            <w:r>
+              <w:rPr>
+                <w:b/>
+                <w:bCs/>
+              </w:rPr>
+              <w:t>Exit:</w:t>
+            </w:r>
+          </w:p>
+        </w:tc>
+        <w:tc>
+          <w:tcPr>
+            <w:tcW w:w="1819" w:type="dxa"/>
+          </w:tcPr>
+          <w:p>
+            <w:pPr>
+              <w:rPr>
+                <w:b/>
+                <w:bCs/>
+              </w:rPr>
+            </w:pPr>
+            <w:r>
+              <w:rPr>
+                <w:b/>
+                <w:bCs/>
+              </w:rPr>
+              <w:t>Defect Categorization:</w:t>
+            </w:r>
+          </w:p>
+        </w:tc>
+      </w:tr>
+      <w:tr>
+        <w:tc>
+          <w:tcPr>
+            <w:tcW w:w="2262" w:type="dxa"/>
+          </w:tcPr>
+          <w:p>
+            <w:r>
+              <w:t xml:space="preserve">City </w:t>
+            </w:r>
+            <w:r>
+              <w:t>C</w:t>
+            </w:r>
+            <w:r>
+              <w:t xml:space="preserve">reation </w:t>
+            </w:r>
+            <w:r>
+              <w:t>P</w:t>
+            </w:r>
+            <w:r>
+              <w:t>e</w:t>
+            </w:r>
+            <w:r>
+              <w:t>r</w:t>
+            </w:r>
+            <w:r>
+              <w:t>formance</w:t>
+            </w:r>
+          </w:p>
+        </w:tc>
+        <w:tc>
+          <w:tcPr>
+            <w:tcW w:w="2513" w:type="dxa"/>
+          </w:tcPr>
+          <w:p>
+            <w:r>
+              <w:t>Geo-</w:t>
+            </w:r>
+            <w:proofErr w:type="spellStart"/>
+            <w:r>
+              <w:t>Json</w:t>
+            </w:r>
+            <w:proofErr w:type="spellEnd"/>
+            <w:r>
+              <w:t xml:space="preserve"> file specifying a city</w:t>
+            </w:r>
+          </w:p>
+        </w:tc>
+        <w:tc>
+          <w:tcPr>
+            <w:tcW w:w="2262" w:type="dxa"/>
+          </w:tcPr>
+          <w:p>
+            <w:r>
+              <w:t>Graphic representation of the city</w:t>
+            </w:r>
+          </w:p>
+        </w:tc>
+        <w:tc>
+          <w:tcPr>
+            <w:tcW w:w="1819" w:type="dxa"/>
+          </w:tcPr>
+          <w:p>
+            <w:r>
+              <w:t xml:space="preserve">Medium – city creation takes </w:t>
+            </w:r>
+            <w:r>
+              <w:t>more than an hour</w:t>
+            </w:r>
+          </w:p>
+        </w:tc>
+      </w:tr>
+      <w:tr>
+        <w:tc>
+          <w:tcPr>
+            <w:tcW w:w="2262" w:type="dxa"/>
+          </w:tcPr>
+          <w:p>
+            <w:r>
+              <w:t xml:space="preserve">City </w:t>
+            </w:r>
+            <w:r>
+              <w:t>Generation</w:t>
+            </w:r>
+            <w:r>
+              <w:t xml:space="preserve"> Performance</w:t>
+            </w:r>
+          </w:p>
+        </w:tc>
+        <w:tc>
+          <w:tcPr>
+            <w:tcW w:w="2513" w:type="dxa"/>
+          </w:tcPr>
+          <w:p>
+            <w:r>
+              <w:t>Parameters describing some desired city characteristics</w:t>
+            </w:r>
+          </w:p>
+        </w:tc>
+        <w:tc>
+          <w:tcPr>
+            <w:tcW w:w="2262" w:type="dxa"/>
+          </w:tcPr>
+          <w:p>
+            <w:r>
+              <w:t>Graphic representation of the city</w:t>
+            </w:r>
+          </w:p>
+        </w:tc>
+        <w:tc>
+          <w:tcPr>
+            <w:tcW w:w="1819" w:type="dxa"/>
+          </w:tcPr>
+          <w:p>
+            <w:r>
+              <w:t xml:space="preserve">Medium – city </w:t>
+            </w:r>
+            <w:r>
+              <w:t>generation</w:t>
+            </w:r>
+            <w:r>
+              <w:t xml:space="preserve"> takes </w:t>
+            </w:r>
+            <w:r>
+              <w:t>more than a few hours</w:t>
+            </w:r>
+          </w:p>
+        </w:tc>
+      </w:tr>
+      <w:tr>
+        <w:tc>
+          <w:tcPr>
+            <w:tcW w:w="2262" w:type="dxa"/>
+          </w:tcPr>
+          <w:p>
+            <w:r>
+              <w:t xml:space="preserve">Navigation </w:t>
+            </w:r>
+            <w:r>
+              <w:t>Performance</w:t>
+            </w:r>
+          </w:p>
+        </w:tc>
+        <w:tc>
+          <w:tcPr>
+            <w:tcW w:w="2513" w:type="dxa"/>
+          </w:tcPr>
+          <w:p>
+            <w:r>
+              <w:t>Start and finish points</w:t>
+            </w:r>
+            <w:r>
+              <w:t xml:space="preserve"> (city is already initialized)</w:t>
+            </w:r>
+          </w:p>
+        </w:tc>
+        <w:tc>
+          <w:tcPr>
+            <w:tcW w:w="2262" w:type="dxa"/>
+          </w:tcPr>
+          <w:p>
+            <w:r>
+              <w:t xml:space="preserve">Graphic representation of the </w:t>
+            </w:r>
+            <w:r>
+              <w:t>navigation route</w:t>
+            </w:r>
+            <w:r>
+              <w:t xml:space="preserve"> </w:t>
+            </w:r>
+            <w:r>
+              <w:t>i</w:t>
+            </w:r>
+            <w:r>
+              <w:t>n the city</w:t>
+            </w:r>
+          </w:p>
+        </w:tc>
+        <w:tc>
+          <w:tcPr>
+            <w:tcW w:w="1819" w:type="dxa"/>
+          </w:tcPr>
+          <w:p>
+            <w:r>
+              <w:t xml:space="preserve">Medium – </w:t>
+            </w:r>
+            <w:r>
+              <w:t xml:space="preserve">route calculation takes </w:t>
+            </w:r>
+            <w:r>
+              <w:t>more than a few minutes</w:t>
+            </w:r>
+          </w:p>
+        </w:tc>
+      </w:tr>
+      <w:tr>
+        <w:tc>
+          <w:tcPr>
+            <w:tcW w:w="2262" w:type="dxa"/>
+          </w:tcPr>
+          <w:p>
+            <w:r>
+              <w:lastRenderedPageBreak/>
+              <w:t>Route Quality</w:t>
+            </w:r>
+          </w:p>
+        </w:tc>
+        <w:tc>
+          <w:tcPr>
+            <w:tcW w:w="2513" w:type="dxa"/>
+          </w:tcPr>
+          <w:p>
+            <w:r>
+              <w:t>Start and finish points (city is already initialized)</w:t>
+            </w:r>
+          </w:p>
+        </w:tc>
+        <w:tc>
+          <w:tcPr>
+            <w:tcW w:w="2262" w:type="dxa"/>
+          </w:tcPr>
+          <w:p>
+            <w:r>
+              <w:t>Graphic representation of the navigation route in the city</w:t>
+            </w:r>
+          </w:p>
+        </w:tc>
+        <w:tc>
+          <w:tcPr>
+            <w:tcW w:w="1819" w:type="dxa"/>
+          </w:tcPr>
+          <w:p>
+            <w:r>
+              <w:t>Medium – route</w:t>
+            </w:r>
+            <w:r>
+              <w:t xml:space="preserve"> takes much longer to drive than the optimal route</w:t>
+            </w:r>
+            <w:bookmarkStart w:id="24" w:name="_GoBack"/>
+            <w:bookmarkEnd w:id="24"/>
+          </w:p>
+        </w:tc>
+      </w:tr>
+    </w:tbl>
+    <w:p>
+      <w:pPr>
+        <w:pStyle w:val="Heading3"/>
+        <w:numPr>
+          <w:ilvl w:val="2"/>
+          <w:numId w:val="16"/>
+        </w:numPr>
+      </w:pPr>
+      <w:r>
+        <w:t>Additional</w:t>
+      </w:r>
+      <w:r>
+        <w:t xml:space="preserve"> Tests</w:t>
+      </w:r>
+      <w:r>
+        <w:t>???</w:t>
+      </w:r>
+    </w:p>
+    <w:tbl>
+      <w:tblPr>
+        <w:tblStyle w:val="TableGrid"/>
+        <w:tblW w:w="0" w:type="auto"/>
+        <w:tblLook w:val="04A0" w:firstRow="1" w:lastRow="0" w:firstColumn="1" w:lastColumn="0" w:noHBand="0" w:noVBand="1"/>
+      </w:tblPr>
+      <w:tblGrid>
+        <w:gridCol w:w="2262"/>
+        <w:gridCol w:w="2513"/>
+        <w:gridCol w:w="2262"/>
+        <w:gridCol w:w="1819"/>
+      </w:tblGrid>
+      <w:tr>
+        <w:tc>
+          <w:tcPr>
+            <w:tcW w:w="2262" w:type="dxa"/>
+          </w:tcPr>
+          <w:p>
+            <w:pPr>
+              <w:rPr>
+                <w:b/>
+                <w:bCs/>
+              </w:rPr>
+            </w:pPr>
+            <w:r>
+              <w:rPr>
+                <w:b/>
+                <w:bCs/>
+              </w:rPr>
+              <w:t>Objective</w:t>
+            </w:r>
+            <w:r>
+              <w:rPr>
+                <w:b/>
+                <w:bCs/>
+              </w:rPr>
+              <w:t xml:space="preserve"> </w:t>
+            </w:r>
+          </w:p>
+        </w:tc>
+        <w:tc>
+          <w:tcPr>
+            <w:tcW w:w="2513" w:type="dxa"/>
+          </w:tcPr>
+          <w:p>
+            <w:pPr>
+              <w:rPr>
+                <w:b/>
+                <w:bCs/>
+              </w:rPr>
+            </w:pPr>
+            <w:r>
+              <w:rPr>
+                <w:b/>
+                <w:bCs/>
+              </w:rPr>
+              <w:t>Enter:</w:t>
+            </w:r>
+          </w:p>
+        </w:tc>
+        <w:tc>
+          <w:tcPr>
+            <w:tcW w:w="2262" w:type="dxa"/>
+          </w:tcPr>
+          <w:p>
+            <w:pPr>
+              <w:rPr>
+                <w:b/>
+                <w:bCs/>
+              </w:rPr>
+            </w:pPr>
+            <w:r>
+              <w:rPr>
+                <w:b/>
+                <w:bCs/>
+              </w:rPr>
+              <w:t>Exit:</w:t>
+            </w:r>
+          </w:p>
+        </w:tc>
+        <w:tc>
+          <w:tcPr>
+            <w:tcW w:w="1819" w:type="dxa"/>
+          </w:tcPr>
+          <w:p>
+            <w:pPr>
+              <w:rPr>
+                <w:b/>
+                <w:bCs/>
+              </w:rPr>
+            </w:pPr>
+            <w:r>
+              <w:rPr>
+                <w:b/>
+                <w:bCs/>
+              </w:rPr>
+              <w:t>Defect Categorization:</w:t>
+            </w:r>
+          </w:p>
+        </w:tc>
+      </w:tr>
+      <w:tr>
+        <w:tc>
+          <w:tcPr>
+            <w:tcW w:w="2262" w:type="dxa"/>
+          </w:tcPr>
+          <w:p/>
+        </w:tc>
+        <w:tc>
+          <w:tcPr>
+            <w:tcW w:w="2513" w:type="dxa"/>
+          </w:tcPr>
+          <w:p/>
+        </w:tc>
+        <w:tc>
+          <w:tcPr>
+            <w:tcW w:w="2262" w:type="dxa"/>
+          </w:tcPr>
+          <w:p/>
+        </w:tc>
+        <w:tc>
+          <w:tcPr>
+            <w:tcW w:w="1819" w:type="dxa"/>
+          </w:tcPr>
+          <w:p/>
+        </w:tc>
+      </w:tr>
+    </w:tbl>
+    <w:p>
+      <w:pPr>
+        <w:pStyle w:val="ListParagraph"/>
         <w:spacing w:after="0" w:line="240" w:lineRule="auto"/>
         <w:rPr>
           <w:rFonts w:asciiTheme="majorBidi" w:hAnsiTheme="majorBidi" w:cstheme="majorBidi"/>
@@ -3369,7 +6157,7 @@
 </file>
 
 <file path=word/endnotes.xml><?xml version="1.0" encoding="utf-8"?>
-<w:endnotes xmlns:wpc="http://schemas.microsoft.com/office/word/2010/wordprocessingCanvas" xmlns:cx="http://schemas.microsoft.com/office/drawing/2014/chartex" xmlns:cx1="http://schemas.microsoft.com/office/drawing/2015/9/8/chartex" xmlns:cx2="http://schemas.microsoft.com/office/drawing/2015/10/21/chartex" xmlns:cx3="http://schemas.microsoft.com/office/drawing/2016/5/9/chartex" xmlns:cx4="http://schemas.microsoft.com/office/drawing/2016/5/10/chartex" xmlns:cx5="http://schemas.microsoft.com/office/drawing/2016/5/11/chartex" xmlns:cx6="http://schemas.microsoft.com/office/drawing/2016/5/12/chartex" xmlns:cx7="http://schemas.microsoft.com/office/drawing/2016/5/13/chartex" xmlns:cx8="http://schemas.microsoft.com/office/drawing/2016/5/14/chartex" xmlns:mc="http://schemas.openxmlformats.org/markup-compatibility/2006" xmlns:aink="http://schemas.microsoft.com/office/drawing/2016/ink" xmlns:am3d="http://schemas.microsoft.com/office/drawing/2017/model3d" xmlns:o="urn:schemas-microsoft-com:office:office" xmlns:r="http://schemas.openxmlformats.org/officeDocument/2006/relationships" xmlns:m="http://schemas.openxmlformats.org/officeDocument/2006/math" xmlns:v="urn:schemas-microsoft-com:vml" xmlns:wp14="http://schemas.microsoft.com/office/word/2010/wordprocessingDrawing" xmlns:wp="http://schemas.openxmlformats.org/drawingml/2006/wordprocessingDrawing" xmlns:w10="urn:schemas-microsoft-com:office:word" xmlns:w="http://schemas.openxmlformats.org/wordprocessingml/2006/main" xmlns:w14="http://schemas.microsoft.com/office/word/2010/wordml" xmlns:w15="http://schemas.microsoft.com/office/word/2012/wordml" xmlns:w16se="http://schemas.microsoft.com/office/word/2015/wordml/symex" xmlns:wpg="http://schemas.microsoft.com/office/word/2010/wordprocessingGroup" xmlns:wpi="http://schemas.microsoft.com/office/word/2010/wordprocessingInk" xmlns:wne="http://schemas.microsoft.com/office/word/2006/wordml" xmlns:wps="http://schemas.microsoft.com/office/word/2010/wordprocessingShape" mc:Ignorable="w14 w15 w16se wp14">
+<w:endnotes xmlns:wpc="http://schemas.microsoft.com/office/word/2010/wordprocessingCanvas" xmlns:cx="http://schemas.microsoft.com/office/drawing/2014/chartex" xmlns:cx1="http://schemas.microsoft.com/office/drawing/2015/9/8/chartex" xmlns:cx2="http://schemas.microsoft.com/office/drawing/2015/10/21/chartex" xmlns:cx3="http://schemas.microsoft.com/office/drawing/2016/5/9/chartex" xmlns:cx4="http://schemas.microsoft.com/office/drawing/2016/5/10/chartex" xmlns:cx5="http://schemas.microsoft.com/office/drawing/2016/5/11/chartex" xmlns:cx6="http://schemas.microsoft.com/office/drawing/2016/5/12/chartex" xmlns:cx7="http://schemas.microsoft.com/office/drawing/2016/5/13/chartex" xmlns:cx8="http://schemas.microsoft.com/office/drawing/2016/5/14/chartex" xmlns:mc="http://schemas.openxmlformats.org/markup-compatibility/2006" xmlns:aink="http://schemas.microsoft.com/office/drawing/2016/ink" xmlns:am3d="http://schemas.microsoft.com/office/drawing/2017/model3d" xmlns:o="urn:schemas-microsoft-com:office:office" xmlns:r="http://schemas.openxmlformats.org/officeDocument/2006/relationships" xmlns:m="http://schemas.openxmlformats.org/officeDocument/2006/math" xmlns:v="urn:schemas-microsoft-com:vml" xmlns:wp14="http://schemas.microsoft.com/office/word/2010/wordprocessingDrawing" xmlns:wp="http://schemas.openxmlformats.org/drawingml/2006/wordprocessingDrawing" xmlns:w10="urn:schemas-microsoft-com:office:word" xmlns:w="http://schemas.openxmlformats.org/wordprocessingml/2006/main" xmlns:w14="http://schemas.microsoft.com/office/word/2010/wordml" xmlns:w15="http://schemas.microsoft.com/office/word/2012/wordml" xmlns:w16cid="http://schemas.microsoft.com/office/word/2016/wordml/cid" xmlns:w16se="http://schemas.microsoft.com/office/word/2015/wordml/symex" xmlns:wpg="http://schemas.microsoft.com/office/word/2010/wordprocessingGroup" xmlns:wpi="http://schemas.microsoft.com/office/word/2010/wordprocessingInk" xmlns:wne="http://schemas.microsoft.com/office/word/2006/wordml" xmlns:wps="http://schemas.microsoft.com/office/word/2010/wordprocessingShape" mc:Ignorable="w14 w15 w16se w16cid wp14">
   <w:endnote w:type="separator" w:id="-1">
     <w:p>
       <w:r>
@@ -3388,7 +6176,7 @@
 </file>
 
 <file path=word/footer1.xml><?xml version="1.0" encoding="utf-8"?>
-<w:ftr xmlns:wpc="http://schemas.microsoft.com/office/word/2010/wordprocessingCanvas" xmlns:cx="http://schemas.microsoft.com/office/drawing/2014/chartex" xmlns:cx1="http://schemas.microsoft.com/office/drawing/2015/9/8/chartex" xmlns:cx2="http://schemas.microsoft.com/office/drawing/2015/10/21/chartex" xmlns:cx3="http://schemas.microsoft.com/office/drawing/2016/5/9/chartex" xmlns:cx4="http://schemas.microsoft.com/office/drawing/2016/5/10/chartex" xmlns:cx5="http://schemas.microsoft.com/office/drawing/2016/5/11/chartex" xmlns:cx6="http://schemas.microsoft.com/office/drawing/2016/5/12/chartex" xmlns:cx7="http://schemas.microsoft.com/office/drawing/2016/5/13/chartex" xmlns:cx8="http://schemas.microsoft.com/office/drawing/2016/5/14/chartex" xmlns:mc="http://schemas.openxmlformats.org/markup-compatibility/2006" xmlns:aink="http://schemas.microsoft.com/office/drawing/2016/ink" xmlns:am3d="http://schemas.microsoft.com/office/drawing/2017/model3d" xmlns:o="urn:schemas-microsoft-com:office:office" xmlns:r="http://schemas.openxmlformats.org/officeDocument/2006/relationships" xmlns:m="http://schemas.openxmlformats.org/officeDocument/2006/math" xmlns:v="urn:schemas-microsoft-com:vml" xmlns:wp14="http://schemas.microsoft.com/office/word/2010/wordprocessingDrawing" xmlns:wp="http://schemas.openxmlformats.org/drawingml/2006/wordprocessingDrawing" xmlns:w10="urn:schemas-microsoft-com:office:word" xmlns:w="http://schemas.openxmlformats.org/wordprocessingml/2006/main" xmlns:w14="http://schemas.microsoft.com/office/word/2010/wordml" xmlns:w15="http://schemas.microsoft.com/office/word/2012/wordml" xmlns:w16se="http://schemas.microsoft.com/office/word/2015/wordml/symex" xmlns:wpg="http://schemas.microsoft.com/office/word/2010/wordprocessingGroup" xmlns:wpi="http://schemas.microsoft.com/office/word/2010/wordprocessingInk" xmlns:wne="http://schemas.microsoft.com/office/word/2006/wordml" xmlns:wps="http://schemas.microsoft.com/office/word/2010/wordprocessingShape" mc:Ignorable="w14 w15 w16se wp14">
+<w:ftr xmlns:wpc="http://schemas.microsoft.com/office/word/2010/wordprocessingCanvas" xmlns:cx="http://schemas.microsoft.com/office/drawing/2014/chartex" xmlns:cx1="http://schemas.microsoft.com/office/drawing/2015/9/8/chartex" xmlns:cx2="http://schemas.microsoft.com/office/drawing/2015/10/21/chartex" xmlns:cx3="http://schemas.microsoft.com/office/drawing/2016/5/9/chartex" xmlns:cx4="http://schemas.microsoft.com/office/drawing/2016/5/10/chartex" xmlns:cx5="http://schemas.microsoft.com/office/drawing/2016/5/11/chartex" xmlns:cx6="http://schemas.microsoft.com/office/drawing/2016/5/12/chartex" xmlns:cx7="http://schemas.microsoft.com/office/drawing/2016/5/13/chartex" xmlns:cx8="http://schemas.microsoft.com/office/drawing/2016/5/14/chartex" xmlns:mc="http://schemas.openxmlformats.org/markup-compatibility/2006" xmlns:aink="http://schemas.microsoft.com/office/drawing/2016/ink" xmlns:am3d="http://schemas.microsoft.com/office/drawing/2017/model3d" xmlns:o="urn:schemas-microsoft-com:office:office" xmlns:r="http://schemas.openxmlformats.org/officeDocument/2006/relationships" xmlns:m="http://schemas.openxmlformats.org/officeDocument/2006/math" xmlns:v="urn:schemas-microsoft-com:vml" xmlns:wp14="http://schemas.microsoft.com/office/word/2010/wordprocessingDrawing" xmlns:wp="http://schemas.openxmlformats.org/drawingml/2006/wordprocessingDrawing" xmlns:w10="urn:schemas-microsoft-com:office:word" xmlns:w="http://schemas.openxmlformats.org/wordprocessingml/2006/main" xmlns:w14="http://schemas.microsoft.com/office/word/2010/wordml" xmlns:w15="http://schemas.microsoft.com/office/word/2012/wordml" xmlns:w16cid="http://schemas.microsoft.com/office/word/2016/wordml/cid" xmlns:w16se="http://schemas.microsoft.com/office/word/2015/wordml/symex" xmlns:wpg="http://schemas.microsoft.com/office/word/2010/wordprocessingGroup" xmlns:wpi="http://schemas.microsoft.com/office/word/2010/wordprocessingInk" xmlns:wne="http://schemas.microsoft.com/office/word/2006/wordml" xmlns:wps="http://schemas.microsoft.com/office/word/2010/wordprocessingShape" mc:Ignorable="w14 w15 w16se w16cid wp14">
   <w:sdt>
     <w:sdtPr>
       <w:id w:val="1537390316"/>
@@ -3405,7 +6193,7 @@
     <w:sdtContent>
       <w:p>
         <w:pPr>
-          <w:pStyle w:val="a6"/>
+          <w:pStyle w:val="Footer"/>
           <w:jc w:val="center"/>
         </w:pPr>
         <w:r>
@@ -3424,7 +6212,7 @@
           <w:rPr>
             <w:noProof/>
           </w:rPr>
-          <w:t>7</w:t>
+          <w:t>12</w:t>
         </w:r>
         <w:r>
           <w:rPr>
@@ -3443,14 +6231,14 @@
   </w:sdt>
   <w:p>
     <w:pPr>
-      <w:pStyle w:val="a6"/>
+      <w:pStyle w:val="Footer"/>
     </w:pPr>
   </w:p>
 </w:ftr>
 </file>
 
 <file path=word/footnotes.xml><?xml version="1.0" encoding="utf-8"?>
-<w:footnotes xmlns:wpc="http://schemas.microsoft.com/office/word/2010/wordprocessingCanvas" xmlns:cx="http://schemas.microsoft.com/office/drawing/2014/chartex" xmlns:cx1="http://schemas.microsoft.com/office/drawing/2015/9/8/chartex" xmlns:cx2="http://schemas.microsoft.com/office/drawing/2015/10/21/chartex" xmlns:cx3="http://schemas.microsoft.com/office/drawing/2016/5/9/chartex" xmlns:cx4="http://schemas.microsoft.com/office/drawing/2016/5/10/chartex" xmlns:cx5="http://schemas.microsoft.com/office/drawing/2016/5/11/chartex" xmlns:cx6="http://schemas.microsoft.com/office/drawing/2016/5/12/chartex" xmlns:cx7="http://schemas.microsoft.com/office/drawing/2016/5/13/chartex" xmlns:cx8="http://schemas.microsoft.com/office/drawing/2016/5/14/chartex" xmlns:mc="http://schemas.openxmlformats.org/markup-compatibility/2006" xmlns:aink="http://schemas.microsoft.com/office/drawing/2016/ink" xmlns:am3d="http://schemas.microsoft.com/office/drawing/2017/model3d" xmlns:o="urn:schemas-microsoft-com:office:office" xmlns:r="http://schemas.openxmlformats.org/officeDocument/2006/relationships" xmlns:m="http://schemas.openxmlformats.org/officeDocument/2006/math" xmlns:v="urn:schemas-microsoft-com:vml" xmlns:wp14="http://schemas.microsoft.com/office/word/2010/wordprocessingDrawing" xmlns:wp="http://schemas.openxmlformats.org/drawingml/2006/wordprocessingDrawing" xmlns:w10="urn:schemas-microsoft-com:office:word" xmlns:w="http://schemas.openxmlformats.org/wordprocessingml/2006/main" xmlns:w14="http://schemas.microsoft.com/office/word/2010/wordml" xmlns:w15="http://schemas.microsoft.com/office/word/2012/wordml" xmlns:w16se="http://schemas.microsoft.com/office/word/2015/wordml/symex" xmlns:wpg="http://schemas.microsoft.com/office/word/2010/wordprocessingGroup" xmlns:wpi="http://schemas.microsoft.com/office/word/2010/wordprocessingInk" xmlns:wne="http://schemas.microsoft.com/office/word/2006/wordml" xmlns:wps="http://schemas.microsoft.com/office/word/2010/wordprocessingShape" mc:Ignorable="w14 w15 w16se wp14">
+<w:footnotes xmlns:wpc="http://schemas.microsoft.com/office/word/2010/wordprocessingCanvas" xmlns:cx="http://schemas.microsoft.com/office/drawing/2014/chartex" xmlns:cx1="http://schemas.microsoft.com/office/drawing/2015/9/8/chartex" xmlns:cx2="http://schemas.microsoft.com/office/drawing/2015/10/21/chartex" xmlns:cx3="http://schemas.microsoft.com/office/drawing/2016/5/9/chartex" xmlns:cx4="http://schemas.microsoft.com/office/drawing/2016/5/10/chartex" xmlns:cx5="http://schemas.microsoft.com/office/drawing/2016/5/11/chartex" xmlns:cx6="http://schemas.microsoft.com/office/drawing/2016/5/12/chartex" xmlns:cx7="http://schemas.microsoft.com/office/drawing/2016/5/13/chartex" xmlns:cx8="http://schemas.microsoft.com/office/drawing/2016/5/14/chartex" xmlns:mc="http://schemas.openxmlformats.org/markup-compatibility/2006" xmlns:aink="http://schemas.microsoft.com/office/drawing/2016/ink" xmlns:am3d="http://schemas.microsoft.com/office/drawing/2017/model3d" xmlns:o="urn:schemas-microsoft-com:office:office" xmlns:r="http://schemas.openxmlformats.org/officeDocument/2006/relationships" xmlns:m="http://schemas.openxmlformats.org/officeDocument/2006/math" xmlns:v="urn:schemas-microsoft-com:vml" xmlns:wp14="http://schemas.microsoft.com/office/word/2010/wordprocessingDrawing" xmlns:wp="http://schemas.openxmlformats.org/drawingml/2006/wordprocessingDrawing" xmlns:w10="urn:schemas-microsoft-com:office:word" xmlns:w="http://schemas.openxmlformats.org/wordprocessingml/2006/main" xmlns:w14="http://schemas.microsoft.com/office/word/2010/wordml" xmlns:w15="http://schemas.microsoft.com/office/word/2012/wordml" xmlns:w16cid="http://schemas.microsoft.com/office/word/2016/wordml/cid" xmlns:w16se="http://schemas.microsoft.com/office/word/2015/wordml/symex" xmlns:wpg="http://schemas.microsoft.com/office/word/2010/wordprocessingGroup" xmlns:wpi="http://schemas.microsoft.com/office/word/2010/wordprocessingInk" xmlns:wne="http://schemas.microsoft.com/office/word/2006/wordml" xmlns:wps="http://schemas.microsoft.com/office/word/2010/wordprocessingShape" mc:Ignorable="w14 w15 w16se w16cid wp14">
   <w:footnote w:type="separator" w:id="-1">
     <w:p>
       <w:r>
@@ -3469,10 +6257,10 @@
 </file>
 
 <file path=word/header1.xml><?xml version="1.0" encoding="utf-8"?>
-<w:hdr xmlns:wpc="http://schemas.microsoft.com/office/word/2010/wordprocessingCanvas" xmlns:cx="http://schemas.microsoft.com/office/drawing/2014/chartex" xmlns:cx1="http://schemas.microsoft.com/office/drawing/2015/9/8/chartex" xmlns:cx2="http://schemas.microsoft.com/office/drawing/2015/10/21/chartex" xmlns:cx3="http://schemas.microsoft.com/office/drawing/2016/5/9/chartex" xmlns:cx4="http://schemas.microsoft.com/office/drawing/2016/5/10/chartex" xmlns:cx5="http://schemas.microsoft.com/office/drawing/2016/5/11/chartex" xmlns:cx6="http://schemas.microsoft.com/office/drawing/2016/5/12/chartex" xmlns:cx7="http://schemas.microsoft.com/office/drawing/2016/5/13/chartex" xmlns:cx8="http://schemas.microsoft.com/office/drawing/2016/5/14/chartex" xmlns:mc="http://schemas.openxmlformats.org/markup-compatibility/2006" xmlns:aink="http://schemas.microsoft.com/office/drawing/2016/ink" xmlns:am3d="http://schemas.microsoft.com/office/drawing/2017/model3d" xmlns:o="urn:schemas-microsoft-com:office:office" xmlns:r="http://schemas.openxmlformats.org/officeDocument/2006/relationships" xmlns:m="http://schemas.openxmlformats.org/officeDocument/2006/math" xmlns:v="urn:schemas-microsoft-com:vml" xmlns:wp14="http://schemas.microsoft.com/office/word/2010/wordprocessingDrawing" xmlns:wp="http://schemas.openxmlformats.org/drawingml/2006/wordprocessingDrawing" xmlns:w10="urn:schemas-microsoft-com:office:word" xmlns:w="http://schemas.openxmlformats.org/wordprocessingml/2006/main" xmlns:w14="http://schemas.microsoft.com/office/word/2010/wordml" xmlns:w15="http://schemas.microsoft.com/office/word/2012/wordml" xmlns:w16se="http://schemas.microsoft.com/office/word/2015/wordml/symex" xmlns:wpg="http://schemas.microsoft.com/office/word/2010/wordprocessingGroup" xmlns:wpi="http://schemas.microsoft.com/office/word/2010/wordprocessingInk" xmlns:wne="http://schemas.microsoft.com/office/word/2006/wordml" xmlns:wps="http://schemas.microsoft.com/office/word/2010/wordprocessingShape" mc:Ignorable="w14 w15 w16se wp14">
+<w:hdr xmlns:wpc="http://schemas.microsoft.com/office/word/2010/wordprocessingCanvas" xmlns:cx="http://schemas.microsoft.com/office/drawing/2014/chartex" xmlns:cx1="http://schemas.microsoft.com/office/drawing/2015/9/8/chartex" xmlns:cx2="http://schemas.microsoft.com/office/drawing/2015/10/21/chartex" xmlns:cx3="http://schemas.microsoft.com/office/drawing/2016/5/9/chartex" xmlns:cx4="http://schemas.microsoft.com/office/drawing/2016/5/10/chartex" xmlns:cx5="http://schemas.microsoft.com/office/drawing/2016/5/11/chartex" xmlns:cx6="http://schemas.microsoft.com/office/drawing/2016/5/12/chartex" xmlns:cx7="http://schemas.microsoft.com/office/drawing/2016/5/13/chartex" xmlns:cx8="http://schemas.microsoft.com/office/drawing/2016/5/14/chartex" xmlns:mc="http://schemas.openxmlformats.org/markup-compatibility/2006" xmlns:aink="http://schemas.microsoft.com/office/drawing/2016/ink" xmlns:am3d="http://schemas.microsoft.com/office/drawing/2017/model3d" xmlns:o="urn:schemas-microsoft-com:office:office" xmlns:r="http://schemas.openxmlformats.org/officeDocument/2006/relationships" xmlns:m="http://schemas.openxmlformats.org/officeDocument/2006/math" xmlns:v="urn:schemas-microsoft-com:vml" xmlns:wp14="http://schemas.microsoft.com/office/word/2010/wordprocessingDrawing" xmlns:wp="http://schemas.openxmlformats.org/drawingml/2006/wordprocessingDrawing" xmlns:w10="urn:schemas-microsoft-com:office:word" xmlns:w="http://schemas.openxmlformats.org/wordprocessingml/2006/main" xmlns:w14="http://schemas.microsoft.com/office/word/2010/wordml" xmlns:w15="http://schemas.microsoft.com/office/word/2012/wordml" xmlns:w16cid="http://schemas.microsoft.com/office/word/2016/wordml/cid" xmlns:w16se="http://schemas.microsoft.com/office/word/2015/wordml/symex" xmlns:wpg="http://schemas.microsoft.com/office/word/2010/wordprocessingGroup" xmlns:wpi="http://schemas.microsoft.com/office/word/2010/wordprocessingInk" xmlns:wne="http://schemas.microsoft.com/office/word/2006/wordml" xmlns:wps="http://schemas.microsoft.com/office/word/2010/wordprocessingShape" mc:Ignorable="w14 w15 w16se w16cid wp14">
   <w:p>
     <w:pPr>
-      <w:pStyle w:val="1"/>
+      <w:pStyle w:val="Heading1"/>
       <w:spacing w:before="0" w:after="165" w:line="312" w:lineRule="atLeast"/>
     </w:pPr>
     <w:r>
@@ -3620,7 +6408,7 @@
 </file>
 
 <file path=word/numbering.xml><?xml version="1.0" encoding="utf-8"?>
-<w:numbering xmlns:wpc="http://schemas.microsoft.com/office/word/2010/wordprocessingCanvas" xmlns:cx="http://schemas.microsoft.com/office/drawing/2014/chartex" xmlns:cx1="http://schemas.microsoft.com/office/drawing/2015/9/8/chartex" xmlns:cx2="http://schemas.microsoft.com/office/drawing/2015/10/21/chartex" xmlns:cx3="http://schemas.microsoft.com/office/drawing/2016/5/9/chartex" xmlns:cx4="http://schemas.microsoft.com/office/drawing/2016/5/10/chartex" xmlns:cx5="http://schemas.microsoft.com/office/drawing/2016/5/11/chartex" xmlns:cx6="http://schemas.microsoft.com/office/drawing/2016/5/12/chartex" xmlns:cx7="http://schemas.microsoft.com/office/drawing/2016/5/13/chartex" xmlns:cx8="http://schemas.microsoft.com/office/drawing/2016/5/14/chartex" xmlns:mc="http://schemas.openxmlformats.org/markup-compatibility/2006" xmlns:aink="http://schemas.microsoft.com/office/drawing/2016/ink" xmlns:am3d="http://schemas.microsoft.com/office/drawing/2017/model3d" xmlns:o="urn:schemas-microsoft-com:office:office" xmlns:r="http://schemas.openxmlformats.org/officeDocument/2006/relationships" xmlns:m="http://schemas.openxmlformats.org/officeDocument/2006/math" xmlns:v="urn:schemas-microsoft-com:vml" xmlns:wp14="http://schemas.microsoft.com/office/word/2010/wordprocessingDrawing" xmlns:wp="http://schemas.openxmlformats.org/drawingml/2006/wordprocessingDrawing" xmlns:w10="urn:schemas-microsoft-com:office:word" xmlns:w="http://schemas.openxmlformats.org/wordprocessingml/2006/main" xmlns:w14="http://schemas.microsoft.com/office/word/2010/wordml" xmlns:w15="http://schemas.microsoft.com/office/word/2012/wordml" xmlns:w16se="http://schemas.microsoft.com/office/word/2015/wordml/symex" xmlns:wpg="http://schemas.microsoft.com/office/word/2010/wordprocessingGroup" xmlns:wpi="http://schemas.microsoft.com/office/word/2010/wordprocessingInk" xmlns:wne="http://schemas.microsoft.com/office/word/2006/wordml" xmlns:wps="http://schemas.microsoft.com/office/word/2010/wordprocessingShape" mc:Ignorable="w14 w15 w16se wp14">
+<w:numbering xmlns:wpc="http://schemas.microsoft.com/office/word/2010/wordprocessingCanvas" xmlns:cx="http://schemas.microsoft.com/office/drawing/2014/chartex" xmlns:cx1="http://schemas.microsoft.com/office/drawing/2015/9/8/chartex" xmlns:cx2="http://schemas.microsoft.com/office/drawing/2015/10/21/chartex" xmlns:cx3="http://schemas.microsoft.com/office/drawing/2016/5/9/chartex" xmlns:cx4="http://schemas.microsoft.com/office/drawing/2016/5/10/chartex" xmlns:cx5="http://schemas.microsoft.com/office/drawing/2016/5/11/chartex" xmlns:cx6="http://schemas.microsoft.com/office/drawing/2016/5/12/chartex" xmlns:cx7="http://schemas.microsoft.com/office/drawing/2016/5/13/chartex" xmlns:cx8="http://schemas.microsoft.com/office/drawing/2016/5/14/chartex" xmlns:mc="http://schemas.openxmlformats.org/markup-compatibility/2006" xmlns:aink="http://schemas.microsoft.com/office/drawing/2016/ink" xmlns:am3d="http://schemas.microsoft.com/office/drawing/2017/model3d" xmlns:o="urn:schemas-microsoft-com:office:office" xmlns:r="http://schemas.openxmlformats.org/officeDocument/2006/relationships" xmlns:m="http://schemas.openxmlformats.org/officeDocument/2006/math" xmlns:v="urn:schemas-microsoft-com:vml" xmlns:wp14="http://schemas.microsoft.com/office/word/2010/wordprocessingDrawing" xmlns:wp="http://schemas.openxmlformats.org/drawingml/2006/wordprocessingDrawing" xmlns:w10="urn:schemas-microsoft-com:office:word" xmlns:w="http://schemas.openxmlformats.org/wordprocessingml/2006/main" xmlns:w14="http://schemas.microsoft.com/office/word/2010/wordml" xmlns:w15="http://schemas.microsoft.com/office/word/2012/wordml" xmlns:w16cid="http://schemas.microsoft.com/office/word/2016/wordml/cid" xmlns:w16se="http://schemas.microsoft.com/office/word/2015/wordml/symex" xmlns:wpg="http://schemas.microsoft.com/office/word/2010/wordprocessingGroup" xmlns:wpi="http://schemas.microsoft.com/office/word/2010/wordprocessingInk" xmlns:wne="http://schemas.microsoft.com/office/word/2006/wordml" xmlns:wps="http://schemas.microsoft.com/office/word/2010/wordprocessingShape" mc:Ignorable="w14 w15 w16se w16cid wp14">
   <w:abstractNum w:abstractNumId="0" w15:restartNumberingAfterBreak="0">
     <w:nsid w:val="03AB6DC3"/>
     <w:multiLevelType w:val="hybridMultilevel"/>
@@ -5032,6 +7820,92 @@
     </w:lvl>
   </w:abstractNum>
   <w:abstractNum w:abstractNumId="13" w15:restartNumberingAfterBreak="0">
+    <w:nsid w:val="115B0B5E"/>
+    <w:multiLevelType w:val="multilevel"/>
+    <w:tmpl w:val="8710E804"/>
+    <w:lvl w:ilvl="0">
+      <w:start w:val="1"/>
+      <w:numFmt w:val="lowerLetter"/>
+      <w:lvlText w:val="%1."/>
+      <w:lvlJc w:val="left"/>
+      <w:pPr>
+        <w:ind w:left="720" w:hanging="360"/>
+      </w:pPr>
+    </w:lvl>
+    <w:lvl w:ilvl="1">
+      <w:start w:val="1"/>
+      <w:numFmt w:val="lowerLetter"/>
+      <w:lvlText w:val="%2."/>
+      <w:lvlJc w:val="left"/>
+      <w:pPr>
+        <w:ind w:left="1440" w:hanging="360"/>
+      </w:pPr>
+    </w:lvl>
+    <w:lvl w:ilvl="2">
+      <w:start w:val="1"/>
+      <w:numFmt w:val="lowerRoman"/>
+      <w:lvlText w:val="%3."/>
+      <w:lvlJc w:val="right"/>
+      <w:pPr>
+        <w:ind w:left="2160" w:hanging="180"/>
+      </w:pPr>
+    </w:lvl>
+    <w:lvl w:ilvl="3">
+      <w:start w:val="1"/>
+      <w:numFmt w:val="decimal"/>
+      <w:lvlText w:val="%4."/>
+      <w:lvlJc w:val="left"/>
+      <w:pPr>
+        <w:ind w:left="2880" w:hanging="360"/>
+      </w:pPr>
+    </w:lvl>
+    <w:lvl w:ilvl="4">
+      <w:start w:val="1"/>
+      <w:numFmt w:val="lowerLetter"/>
+      <w:lvlText w:val="%5."/>
+      <w:lvlJc w:val="left"/>
+      <w:pPr>
+        <w:ind w:left="3600" w:hanging="360"/>
+      </w:pPr>
+    </w:lvl>
+    <w:lvl w:ilvl="5">
+      <w:start w:val="1"/>
+      <w:numFmt w:val="lowerRoman"/>
+      <w:lvlText w:val="%6."/>
+      <w:lvlJc w:val="right"/>
+      <w:pPr>
+        <w:ind w:left="4320" w:hanging="180"/>
+      </w:pPr>
+    </w:lvl>
+    <w:lvl w:ilvl="6">
+      <w:start w:val="1"/>
+      <w:numFmt w:val="decimal"/>
+      <w:lvlText w:val="%7."/>
+      <w:lvlJc w:val="left"/>
+      <w:pPr>
+        <w:ind w:left="5040" w:hanging="360"/>
+      </w:pPr>
+    </w:lvl>
+    <w:lvl w:ilvl="7">
+      <w:start w:val="1"/>
+      <w:numFmt w:val="lowerLetter"/>
+      <w:lvlText w:val="%8."/>
+      <w:lvlJc w:val="left"/>
+      <w:pPr>
+        <w:ind w:left="5760" w:hanging="360"/>
+      </w:pPr>
+    </w:lvl>
+    <w:lvl w:ilvl="8">
+      <w:start w:val="1"/>
+      <w:numFmt w:val="lowerRoman"/>
+      <w:lvlText w:val="%9."/>
+      <w:lvlJc w:val="right"/>
+      <w:pPr>
+        <w:ind w:left="6480" w:hanging="180"/>
+      </w:pPr>
+    </w:lvl>
+  </w:abstractNum>
+  <w:abstractNum w:abstractNumId="14" w15:restartNumberingAfterBreak="0">
     <w:nsid w:val="18B34E40"/>
     <w:multiLevelType w:val="hybridMultilevel"/>
     <w:tmpl w:val="B830AF50"/>
@@ -5120,7 +7994,7 @@
       </w:pPr>
     </w:lvl>
   </w:abstractNum>
-  <w:abstractNum w:abstractNumId="14" w15:restartNumberingAfterBreak="0">
+  <w:abstractNum w:abstractNumId="15" w15:restartNumberingAfterBreak="0">
     <w:nsid w:val="1C593450"/>
     <w:multiLevelType w:val="hybridMultilevel"/>
     <w:tmpl w:val="203CDEB8"/>
@@ -5209,7 +8083,7 @@
       </w:pPr>
     </w:lvl>
   </w:abstractNum>
-  <w:abstractNum w:abstractNumId="15" w15:restartNumberingAfterBreak="0">
+  <w:abstractNum w:abstractNumId="16" w15:restartNumberingAfterBreak="0">
     <w:nsid w:val="1EDB67D9"/>
     <w:multiLevelType w:val="hybridMultilevel"/>
     <w:tmpl w:val="84203A4A"/>
@@ -5322,7 +8196,7 @@
       </w:rPr>
     </w:lvl>
   </w:abstractNum>
-  <w:abstractNum w:abstractNumId="16" w15:restartNumberingAfterBreak="0">
+  <w:abstractNum w:abstractNumId="17" w15:restartNumberingAfterBreak="0">
     <w:nsid w:val="21C9578A"/>
     <w:multiLevelType w:val="hybridMultilevel"/>
     <w:tmpl w:val="300E19E2"/>
@@ -5408,7 +8282,7 @@
       </w:pPr>
     </w:lvl>
   </w:abstractNum>
-  <w:abstractNum w:abstractNumId="17" w15:restartNumberingAfterBreak="0">
+  <w:abstractNum w:abstractNumId="18" w15:restartNumberingAfterBreak="0">
     <w:nsid w:val="24BE4F29"/>
     <w:multiLevelType w:val="hybridMultilevel"/>
     <w:tmpl w:val="26F00BD2"/>
@@ -5521,7 +8395,7 @@
       </w:rPr>
     </w:lvl>
   </w:abstractNum>
-  <w:abstractNum w:abstractNumId="18" w15:restartNumberingAfterBreak="0">
+  <w:abstractNum w:abstractNumId="19" w15:restartNumberingAfterBreak="0">
     <w:nsid w:val="261B15D8"/>
     <w:multiLevelType w:val="hybridMultilevel"/>
     <w:tmpl w:val="8E2CA1B4"/>
@@ -5634,7 +8508,7 @@
       </w:rPr>
     </w:lvl>
   </w:abstractNum>
-  <w:abstractNum w:abstractNumId="19" w15:restartNumberingAfterBreak="0">
+  <w:abstractNum w:abstractNumId="20" w15:restartNumberingAfterBreak="0">
     <w:nsid w:val="272A22E1"/>
     <w:multiLevelType w:val="hybridMultilevel"/>
     <w:tmpl w:val="57F27078"/>
@@ -5723,7 +8597,7 @@
       </w:pPr>
     </w:lvl>
   </w:abstractNum>
-  <w:abstractNum w:abstractNumId="20" w15:restartNumberingAfterBreak="0">
+  <w:abstractNum w:abstractNumId="21" w15:restartNumberingAfterBreak="0">
     <w:nsid w:val="2A430DEF"/>
     <w:multiLevelType w:val="hybridMultilevel"/>
     <w:tmpl w:val="768668D2"/>
@@ -5836,7 +8710,7 @@
       </w:rPr>
     </w:lvl>
   </w:abstractNum>
-  <w:abstractNum w:abstractNumId="21" w15:restartNumberingAfterBreak="0">
+  <w:abstractNum w:abstractNumId="22" w15:restartNumberingAfterBreak="0">
     <w:nsid w:val="32B57423"/>
     <w:multiLevelType w:val="hybridMultilevel"/>
     <w:tmpl w:val="87927CBC"/>
@@ -5949,7 +8823,7 @@
       </w:rPr>
     </w:lvl>
   </w:abstractNum>
-  <w:abstractNum w:abstractNumId="22" w15:restartNumberingAfterBreak="0">
+  <w:abstractNum w:abstractNumId="23" w15:restartNumberingAfterBreak="0">
     <w:nsid w:val="32B74BF3"/>
     <w:multiLevelType w:val="hybridMultilevel"/>
     <w:tmpl w:val="F1E8EB60"/>
@@ -6062,7 +8936,7 @@
       </w:rPr>
     </w:lvl>
   </w:abstractNum>
-  <w:abstractNum w:abstractNumId="23" w15:restartNumberingAfterBreak="0">
+  <w:abstractNum w:abstractNumId="24" w15:restartNumberingAfterBreak="0">
     <w:nsid w:val="36A470BF"/>
     <w:multiLevelType w:val="hybridMultilevel"/>
     <w:tmpl w:val="CAC0A136"/>
@@ -6151,7 +9025,7 @@
       </w:pPr>
     </w:lvl>
   </w:abstractNum>
-  <w:abstractNum w:abstractNumId="24" w15:restartNumberingAfterBreak="0">
+  <w:abstractNum w:abstractNumId="25" w15:restartNumberingAfterBreak="0">
     <w:nsid w:val="376F6859"/>
     <w:multiLevelType w:val="hybridMultilevel"/>
     <w:tmpl w:val="D242EE96"/>
@@ -6240,7 +9114,7 @@
       </w:pPr>
     </w:lvl>
   </w:abstractNum>
-  <w:abstractNum w:abstractNumId="25" w15:restartNumberingAfterBreak="0">
+  <w:abstractNum w:abstractNumId="26" w15:restartNumberingAfterBreak="0">
     <w:nsid w:val="3A7F527C"/>
     <w:multiLevelType w:val="hybridMultilevel"/>
     <w:tmpl w:val="4496A4FE"/>
@@ -6380,7 +9254,7 @@
       </w:rPr>
     </w:lvl>
   </w:abstractNum>
-  <w:abstractNum w:abstractNumId="26" w15:restartNumberingAfterBreak="0">
+  <w:abstractNum w:abstractNumId="27" w15:restartNumberingAfterBreak="0">
     <w:nsid w:val="3FBD009B"/>
     <w:multiLevelType w:val="hybridMultilevel"/>
     <w:tmpl w:val="C2B6579C"/>
@@ -6493,7 +9367,7 @@
       </w:rPr>
     </w:lvl>
   </w:abstractNum>
-  <w:abstractNum w:abstractNumId="27" w15:restartNumberingAfterBreak="0">
+  <w:abstractNum w:abstractNumId="28" w15:restartNumberingAfterBreak="0">
     <w:nsid w:val="400305B4"/>
     <w:multiLevelType w:val="multilevel"/>
     <w:tmpl w:val="04661A68"/>
@@ -6642,7 +9516,7 @@
       </w:rPr>
     </w:lvl>
   </w:abstractNum>
-  <w:abstractNum w:abstractNumId="28" w15:restartNumberingAfterBreak="0">
+  <w:abstractNum w:abstractNumId="29" w15:restartNumberingAfterBreak="0">
     <w:nsid w:val="44DB446A"/>
     <w:multiLevelType w:val="hybridMultilevel"/>
     <w:tmpl w:val="30882E24"/>
@@ -6777,7 +9651,7 @@
       </w:rPr>
     </w:lvl>
   </w:abstractNum>
-  <w:abstractNum w:abstractNumId="29" w15:restartNumberingAfterBreak="0">
+  <w:abstractNum w:abstractNumId="30" w15:restartNumberingAfterBreak="0">
     <w:nsid w:val="475672D5"/>
     <w:multiLevelType w:val="hybridMultilevel"/>
     <w:tmpl w:val="60E4971E"/>
@@ -6890,7 +9764,7 @@
       </w:rPr>
     </w:lvl>
   </w:abstractNum>
-  <w:abstractNum w:abstractNumId="30" w15:restartNumberingAfterBreak="0">
+  <w:abstractNum w:abstractNumId="31" w15:restartNumberingAfterBreak="0">
     <w:nsid w:val="4A8C2DED"/>
     <w:multiLevelType w:val="multilevel"/>
     <w:tmpl w:val="FFDAE2E4"/>
@@ -7013,7 +9887,7 @@
       </w:rPr>
     </w:lvl>
   </w:abstractNum>
-  <w:abstractNum w:abstractNumId="31" w15:restartNumberingAfterBreak="0">
+  <w:abstractNum w:abstractNumId="32" w15:restartNumberingAfterBreak="0">
     <w:nsid w:val="4DDB1EFB"/>
     <w:multiLevelType w:val="hybridMultilevel"/>
     <w:tmpl w:val="74D0D938"/>
@@ -7102,7 +9976,7 @@
       </w:pPr>
     </w:lvl>
   </w:abstractNum>
-  <w:abstractNum w:abstractNumId="32" w15:restartNumberingAfterBreak="0">
+  <w:abstractNum w:abstractNumId="33" w15:restartNumberingAfterBreak="0">
     <w:nsid w:val="4F605AFD"/>
     <w:multiLevelType w:val="hybridMultilevel"/>
     <w:tmpl w:val="1C16CB1A"/>
@@ -7215,7 +10089,7 @@
       </w:rPr>
     </w:lvl>
   </w:abstractNum>
-  <w:abstractNum w:abstractNumId="33" w15:restartNumberingAfterBreak="0">
+  <w:abstractNum w:abstractNumId="34" w15:restartNumberingAfterBreak="0">
     <w:nsid w:val="4F650C79"/>
     <w:multiLevelType w:val="hybridMultilevel"/>
     <w:tmpl w:val="7E8ADE10"/>
@@ -7328,7 +10202,7 @@
       </w:rPr>
     </w:lvl>
   </w:abstractNum>
-  <w:abstractNum w:abstractNumId="34" w15:restartNumberingAfterBreak="0">
+  <w:abstractNum w:abstractNumId="35" w15:restartNumberingAfterBreak="0">
     <w:nsid w:val="5E274E45"/>
     <w:multiLevelType w:val="hybridMultilevel"/>
     <w:tmpl w:val="E8B637AE"/>
@@ -7414,7 +10288,7 @@
       </w:pPr>
     </w:lvl>
   </w:abstractNum>
-  <w:abstractNum w:abstractNumId="35" w15:restartNumberingAfterBreak="0">
+  <w:abstractNum w:abstractNumId="36" w15:restartNumberingAfterBreak="0">
     <w:nsid w:val="61AA0B62"/>
     <w:multiLevelType w:val="hybridMultilevel"/>
     <w:tmpl w:val="BEE4A53E"/>
@@ -7554,7 +10428,7 @@
       </w:rPr>
     </w:lvl>
   </w:abstractNum>
-  <w:abstractNum w:abstractNumId="36" w15:restartNumberingAfterBreak="0">
+  <w:abstractNum w:abstractNumId="37" w15:restartNumberingAfterBreak="0">
     <w:nsid w:val="62AC3CFD"/>
     <w:multiLevelType w:val="hybridMultilevel"/>
     <w:tmpl w:val="0444E876"/>
@@ -7643,7 +10517,7 @@
       </w:pPr>
     </w:lvl>
   </w:abstractNum>
-  <w:abstractNum w:abstractNumId="37" w15:restartNumberingAfterBreak="0">
+  <w:abstractNum w:abstractNumId="38" w15:restartNumberingAfterBreak="0">
     <w:nsid w:val="663B2230"/>
     <w:multiLevelType w:val="hybridMultilevel"/>
     <w:tmpl w:val="8878FCE0"/>
@@ -7732,7 +10606,7 @@
       </w:pPr>
     </w:lvl>
   </w:abstractNum>
-  <w:abstractNum w:abstractNumId="38" w15:restartNumberingAfterBreak="0">
+  <w:abstractNum w:abstractNumId="39" w15:restartNumberingAfterBreak="0">
     <w:nsid w:val="68931722"/>
     <w:multiLevelType w:val="hybridMultilevel"/>
     <w:tmpl w:val="EC529DEC"/>
@@ -7821,7 +10695,7 @@
       </w:pPr>
     </w:lvl>
   </w:abstractNum>
-  <w:abstractNum w:abstractNumId="39" w15:restartNumberingAfterBreak="0">
+  <w:abstractNum w:abstractNumId="40" w15:restartNumberingAfterBreak="0">
     <w:nsid w:val="6E882067"/>
     <w:multiLevelType w:val="hybridMultilevel"/>
     <w:tmpl w:val="7BA26C10"/>
@@ -7934,7 +10808,7 @@
       </w:rPr>
     </w:lvl>
   </w:abstractNum>
-  <w:abstractNum w:abstractNumId="40" w15:restartNumberingAfterBreak="0">
+  <w:abstractNum w:abstractNumId="41" w15:restartNumberingAfterBreak="0">
     <w:nsid w:val="707D35E5"/>
     <w:multiLevelType w:val="hybridMultilevel"/>
     <w:tmpl w:val="8AAECBCA"/>
@@ -8020,7 +10894,7 @@
       </w:pPr>
     </w:lvl>
   </w:abstractNum>
-  <w:abstractNum w:abstractNumId="41" w15:restartNumberingAfterBreak="0">
+  <w:abstractNum w:abstractNumId="42" w15:restartNumberingAfterBreak="0">
     <w:nsid w:val="71645F18"/>
     <w:multiLevelType w:val="hybridMultilevel"/>
     <w:tmpl w:val="D68EB3C0"/>
@@ -8133,7 +11007,7 @@
       </w:rPr>
     </w:lvl>
   </w:abstractNum>
-  <w:abstractNum w:abstractNumId="42" w15:restartNumberingAfterBreak="0">
+  <w:abstractNum w:abstractNumId="43" w15:restartNumberingAfterBreak="0">
     <w:nsid w:val="726F58BC"/>
     <w:multiLevelType w:val="hybridMultilevel"/>
     <w:tmpl w:val="CEC29268"/>
@@ -8246,7 +11120,7 @@
       </w:rPr>
     </w:lvl>
   </w:abstractNum>
-  <w:abstractNum w:abstractNumId="43" w15:restartNumberingAfterBreak="0">
+  <w:abstractNum w:abstractNumId="44" w15:restartNumberingAfterBreak="0">
     <w:nsid w:val="75480C99"/>
     <w:multiLevelType w:val="hybridMultilevel"/>
     <w:tmpl w:val="14FEDD0A"/>
@@ -8359,7 +11233,7 @@
       </w:rPr>
     </w:lvl>
   </w:abstractNum>
-  <w:abstractNum w:abstractNumId="44" w15:restartNumberingAfterBreak="0">
+  <w:abstractNum w:abstractNumId="45" w15:restartNumberingAfterBreak="0">
     <w:nsid w:val="758B29AA"/>
     <w:multiLevelType w:val="hybridMultilevel"/>
     <w:tmpl w:val="10FA82A2"/>
@@ -8472,7 +11346,7 @@
       </w:rPr>
     </w:lvl>
   </w:abstractNum>
-  <w:abstractNum w:abstractNumId="45" w15:restartNumberingAfterBreak="0">
+  <w:abstractNum w:abstractNumId="46" w15:restartNumberingAfterBreak="0">
     <w:nsid w:val="7B2D5395"/>
     <w:multiLevelType w:val="hybridMultilevel"/>
     <w:tmpl w:val="5FD4CFB6"/>
@@ -8585,7 +11459,7 @@
       </w:rPr>
     </w:lvl>
   </w:abstractNum>
-  <w:abstractNum w:abstractNumId="46" w15:restartNumberingAfterBreak="0">
+  <w:abstractNum w:abstractNumId="47" w15:restartNumberingAfterBreak="0">
     <w:nsid w:val="7BED7BA5"/>
     <w:multiLevelType w:val="hybridMultilevel"/>
     <w:tmpl w:val="C61481AE"/>
@@ -8721,130 +11595,130 @@
     </w:lvl>
   </w:abstractNum>
   <w:num w:numId="1">
-    <w:abstractNumId w:val="33"/>
+    <w:abstractNumId w:val="34"/>
   </w:num>
   <w:num w:numId="2">
-    <w:abstractNumId w:val="21"/>
+    <w:abstractNumId w:val="22"/>
   </w:num>
   <w:num w:numId="3">
-    <w:abstractNumId w:val="42"/>
+    <w:abstractNumId w:val="43"/>
   </w:num>
   <w:num w:numId="4">
-    <w:abstractNumId w:val="26"/>
+    <w:abstractNumId w:val="27"/>
   </w:num>
   <w:num w:numId="5">
-    <w:abstractNumId w:val="44"/>
+    <w:abstractNumId w:val="45"/>
   </w:num>
   <w:num w:numId="6">
     <w:abstractNumId w:val="3"/>
   </w:num>
   <w:num w:numId="7">
-    <w:abstractNumId w:val="40"/>
+    <w:abstractNumId w:val="41"/>
   </w:num>
   <w:num w:numId="8">
     <w:abstractNumId w:val="1"/>
   </w:num>
   <w:num w:numId="9">
-    <w:abstractNumId w:val="46"/>
+    <w:abstractNumId w:val="47"/>
   </w:num>
   <w:num w:numId="10">
-    <w:abstractNumId w:val="35"/>
+    <w:abstractNumId w:val="36"/>
   </w:num>
   <w:num w:numId="11">
-    <w:abstractNumId w:val="25"/>
+    <w:abstractNumId w:val="26"/>
   </w:num>
   <w:num w:numId="12">
     <w:abstractNumId w:val="6"/>
   </w:num>
   <w:num w:numId="13">
-    <w:abstractNumId w:val="18"/>
+    <w:abstractNumId w:val="19"/>
   </w:num>
   <w:num w:numId="14">
-    <w:abstractNumId w:val="28"/>
+    <w:abstractNumId w:val="29"/>
   </w:num>
   <w:num w:numId="15">
-    <w:abstractNumId w:val="13"/>
+    <w:abstractNumId w:val="14"/>
   </w:num>
   <w:num w:numId="16">
     <w:abstractNumId w:val="4"/>
   </w:num>
   <w:num w:numId="17">
-    <w:abstractNumId w:val="20"/>
+    <w:abstractNumId w:val="21"/>
   </w:num>
   <w:num w:numId="18">
     <w:abstractNumId w:val="12"/>
   </w:num>
   <w:num w:numId="19">
+    <w:abstractNumId w:val="40"/>
+  </w:num>
+  <w:num w:numId="20">
     <w:abstractNumId w:val="39"/>
   </w:num>
-  <w:num w:numId="20">
-    <w:abstractNumId w:val="38"/>
-  </w:num>
   <w:num w:numId="21">
-    <w:abstractNumId w:val="17"/>
+    <w:abstractNumId w:val="18"/>
   </w:num>
   <w:num w:numId="22">
     <w:abstractNumId w:val="0"/>
   </w:num>
   <w:num w:numId="23">
-    <w:abstractNumId w:val="41"/>
+    <w:abstractNumId w:val="42"/>
   </w:num>
   <w:num w:numId="24">
-    <w:abstractNumId w:val="45"/>
+    <w:abstractNumId w:val="46"/>
   </w:num>
   <w:num w:numId="25">
-    <w:abstractNumId w:val="29"/>
+    <w:abstractNumId w:val="30"/>
   </w:num>
   <w:num w:numId="26">
-    <w:abstractNumId w:val="36"/>
+    <w:abstractNumId w:val="37"/>
   </w:num>
   <w:num w:numId="27">
-    <w:abstractNumId w:val="23"/>
+    <w:abstractNumId w:val="24"/>
   </w:num>
   <w:num w:numId="28">
     <w:abstractNumId w:val="5"/>
   </w:num>
   <w:num w:numId="29">
-    <w:abstractNumId w:val="19"/>
+    <w:abstractNumId w:val="20"/>
   </w:num>
   <w:num w:numId="30">
-    <w:abstractNumId w:val="15"/>
+    <w:abstractNumId w:val="16"/>
   </w:num>
   <w:num w:numId="31">
-    <w:abstractNumId w:val="16"/>
+    <w:abstractNumId w:val="17"/>
   </w:num>
   <w:num w:numId="32">
-    <w:abstractNumId w:val="31"/>
+    <w:abstractNumId w:val="32"/>
   </w:num>
   <w:num w:numId="33">
-    <w:abstractNumId w:val="43"/>
+    <w:abstractNumId w:val="44"/>
   </w:num>
   <w:num w:numId="34">
     <w:abstractNumId w:val="10"/>
   </w:num>
   <w:num w:numId="35">
-    <w:abstractNumId w:val="27"/>
+    <w:abstractNumId w:val="28"/>
   </w:num>
   <w:num w:numId="36">
-    <w:abstractNumId w:val="24"/>
+    <w:abstractNumId w:val="25"/>
   </w:num>
   <w:num w:numId="37">
     <w:abstractNumId w:val="7"/>
   </w:num>
   <w:num w:numId="38">
-    <w:abstractNumId w:val="34"/>
+    <w:abstractNumId w:val="35"/>
   </w:num>
   <w:num w:numId="39">
-    <w:abstractNumId w:val="22"/>
+    <w:abstractNumId w:val="23"/>
   </w:num>
   <w:num w:numId="40">
-    <w:abstractNumId w:val="30"/>
+    <w:abstractNumId w:val="31"/>
   </w:num>
   <w:num w:numId="41">
     <w:abstractNumId w:val="11"/>
   </w:num>
   <w:num w:numId="42">
-    <w:abstractNumId w:val="32"/>
+    <w:abstractNumId w:val="33"/>
   </w:num>
   <w:num w:numId="43">
     <w:abstractNumId w:val="2"/>
@@ -8853,20 +11727,23 @@
     <w:abstractNumId w:val="8"/>
   </w:num>
   <w:num w:numId="45">
-    <w:abstractNumId w:val="37"/>
+    <w:abstractNumId w:val="38"/>
   </w:num>
   <w:num w:numId="46">
-    <w:abstractNumId w:val="14"/>
+    <w:abstractNumId w:val="15"/>
   </w:num>
   <w:num w:numId="47">
     <w:abstractNumId w:val="9"/>
+  </w:num>
+  <w:num w:numId="48">
+    <w:abstractNumId w:val="13"/>
   </w:num>
   <w:numIdMacAtCleanup w:val="11"/>
 </w:numbering>
 </file>
 
 <file path=word/styles.xml><?xml version="1.0" encoding="utf-8"?>
-<w:styles xmlns:mc="http://schemas.openxmlformats.org/markup-compatibility/2006" xmlns:r="http://schemas.openxmlformats.org/officeDocument/2006/relationships" xmlns:w="http://schemas.openxmlformats.org/wordprocessingml/2006/main" xmlns:w14="http://schemas.microsoft.com/office/word/2010/wordml" xmlns:w15="http://schemas.microsoft.com/office/word/2012/wordml" xmlns:w16se="http://schemas.microsoft.com/office/word/2015/wordml/symex" mc:Ignorable="w14 w15 w16se">
+<w:styles xmlns:mc="http://schemas.openxmlformats.org/markup-compatibility/2006" xmlns:r="http://schemas.openxmlformats.org/officeDocument/2006/relationships" xmlns:w="http://schemas.openxmlformats.org/wordprocessingml/2006/main" xmlns:w14="http://schemas.microsoft.com/office/word/2010/wordml" xmlns:w15="http://schemas.microsoft.com/office/word/2012/wordml" xmlns:w16cid="http://schemas.microsoft.com/office/word/2016/wordml/cid" xmlns:w16se="http://schemas.microsoft.com/office/word/2015/wordml/symex" mc:Ignorable="w14 w15 w16se w16cid">
   <w:docDefaults>
     <w:rPrDefault>
       <w:rPr>
@@ -8982,6 +11859,7 @@
     <w:lsdException w:name="HTML Sample" w:semiHidden="1" w:unhideWhenUsed="1"/>
     <w:lsdException w:name="HTML Typewriter" w:semiHidden="1" w:unhideWhenUsed="1"/>
     <w:lsdException w:name="HTML Variable" w:semiHidden="1" w:unhideWhenUsed="1"/>
+    <w:lsdException w:name="Normal Table" w:semiHidden="1" w:unhideWhenUsed="1"/>
     <w:lsdException w:name="annotation subject" w:semiHidden="1" w:unhideWhenUsed="1"/>
     <w:lsdException w:name="No List" w:semiHidden="1" w:unhideWhenUsed="1"/>
     <w:lsdException w:name="Outline List 1" w:semiHidden="1" w:unhideWhenUsed="1"/>
@@ -9025,8 +11903,10 @@
     <w:lsdException w:name="Table Elegant" w:semiHidden="1" w:unhideWhenUsed="1"/>
     <w:lsdException w:name="Table Professional" w:semiHidden="1" w:unhideWhenUsed="1"/>
     <w:lsdException w:name="Table Subtle 1" w:semiHidden="1" w:unhideWhenUsed="1"/>
+    <w:lsdException w:name="Table Subtle 2" w:semiHidden="1" w:unhideWhenUsed="1"/>
     <w:lsdException w:name="Table Web 1" w:semiHidden="1" w:unhideWhenUsed="1"/>
     <w:lsdException w:name="Table Web 2" w:semiHidden="1" w:unhideWhenUsed="1"/>
+    <w:lsdException w:name="Table Web 3" w:semiHidden="1" w:unhideWhenUsed="1"/>
     <w:lsdException w:name="Balloon Text" w:semiHidden="1" w:unhideWhenUsed="1"/>
     <w:lsdException w:name="Table Grid" w:uiPriority="59"/>
     <w:lsdException w:name="Table Theme" w:semiHidden="1" w:unhideWhenUsed="1"/>
@@ -9250,15 +12130,15 @@
     <w:lsdException w:name="Hashtag" w:semiHidden="1" w:uiPriority="99" w:unhideWhenUsed="1"/>
     <w:lsdException w:name="Unresolved Mention" w:semiHidden="1" w:uiPriority="99" w:unhideWhenUsed="1"/>
   </w:latentStyles>
-  <w:style w:type="paragraph" w:default="1" w:styleId="a">
+  <w:style w:type="paragraph" w:default="1" w:styleId="Normal">
     <w:name w:val="Normal"/>
     <w:qFormat/>
   </w:style>
-  <w:style w:type="paragraph" w:styleId="1">
+  <w:style w:type="paragraph" w:styleId="Heading1">
     <w:name w:val="heading 1"/>
-    <w:basedOn w:val="a"/>
-    <w:next w:val="a"/>
-    <w:link w:val="10"/>
+    <w:basedOn w:val="Normal"/>
+    <w:next w:val="Normal"/>
+    <w:link w:val="Heading1Char"/>
     <w:uiPriority w:val="9"/>
     <w:qFormat/>
     <w:rsid w:val="00CF1989"/>
@@ -9277,11 +12157,11 @@
       <w:szCs w:val="28"/>
     </w:rPr>
   </w:style>
-  <w:style w:type="paragraph" w:styleId="2">
+  <w:style w:type="paragraph" w:styleId="Heading2">
     <w:name w:val="heading 2"/>
-    <w:basedOn w:val="a"/>
-    <w:next w:val="a"/>
-    <w:link w:val="20"/>
+    <w:basedOn w:val="Normal"/>
+    <w:next w:val="Normal"/>
+    <w:link w:val="Heading2Char"/>
     <w:uiPriority w:val="9"/>
     <w:unhideWhenUsed/>
     <w:qFormat/>
@@ -9301,11 +12181,11 @@
       <w:szCs w:val="26"/>
     </w:rPr>
   </w:style>
-  <w:style w:type="paragraph" w:styleId="3">
+  <w:style w:type="paragraph" w:styleId="Heading3">
     <w:name w:val="heading 3"/>
-    <w:basedOn w:val="a"/>
-    <w:next w:val="a"/>
-    <w:link w:val="30"/>
+    <w:basedOn w:val="Normal"/>
+    <w:next w:val="Normal"/>
+    <w:link w:val="Heading3Char"/>
     <w:uiPriority w:val="9"/>
     <w:unhideWhenUsed/>
     <w:qFormat/>
@@ -9323,11 +12203,11 @@
       <w:color w:val="4F81BD" w:themeColor="accent1"/>
     </w:rPr>
   </w:style>
-  <w:style w:type="paragraph" w:styleId="4">
+  <w:style w:type="paragraph" w:styleId="Heading4">
     <w:name w:val="heading 4"/>
-    <w:basedOn w:val="a"/>
-    <w:next w:val="a"/>
-    <w:link w:val="40"/>
+    <w:basedOn w:val="Normal"/>
+    <w:next w:val="Normal"/>
+    <w:link w:val="Heading4Char"/>
     <w:uiPriority w:val="9"/>
     <w:semiHidden/>
     <w:unhideWhenUsed/>
@@ -9348,11 +12228,11 @@
       <w:color w:val="4F81BD" w:themeColor="accent1"/>
     </w:rPr>
   </w:style>
-  <w:style w:type="paragraph" w:styleId="5">
+  <w:style w:type="paragraph" w:styleId="Heading5">
     <w:name w:val="heading 5"/>
-    <w:basedOn w:val="a"/>
-    <w:next w:val="a"/>
-    <w:link w:val="50"/>
+    <w:basedOn w:val="Normal"/>
+    <w:next w:val="Normal"/>
+    <w:link w:val="Heading5Char"/>
     <w:uiPriority w:val="9"/>
     <w:semiHidden/>
     <w:unhideWhenUsed/>
@@ -9369,11 +12249,11 @@
       <w:color w:val="243F60" w:themeColor="accent1" w:themeShade="7F"/>
     </w:rPr>
   </w:style>
-  <w:style w:type="paragraph" w:styleId="6">
+  <w:style w:type="paragraph" w:styleId="Heading6">
     <w:name w:val="heading 6"/>
-    <w:basedOn w:val="a"/>
-    <w:next w:val="a"/>
-    <w:link w:val="60"/>
+    <w:basedOn w:val="Normal"/>
+    <w:next w:val="Normal"/>
+    <w:link w:val="Heading6Char"/>
     <w:uiPriority w:val="9"/>
     <w:semiHidden/>
     <w:unhideWhenUsed/>
@@ -9392,11 +12272,11 @@
       <w:color w:val="243F60" w:themeColor="accent1" w:themeShade="7F"/>
     </w:rPr>
   </w:style>
-  <w:style w:type="paragraph" w:styleId="7">
+  <w:style w:type="paragraph" w:styleId="Heading7">
     <w:name w:val="heading 7"/>
-    <w:basedOn w:val="a"/>
-    <w:next w:val="a"/>
-    <w:link w:val="70"/>
+    <w:basedOn w:val="Normal"/>
+    <w:next w:val="Normal"/>
+    <w:link w:val="Heading7Char"/>
     <w:uiPriority w:val="9"/>
     <w:semiHidden/>
     <w:unhideWhenUsed/>
@@ -9415,11 +12295,11 @@
       <w:color w:val="404040" w:themeColor="text1" w:themeTint="BF"/>
     </w:rPr>
   </w:style>
-  <w:style w:type="paragraph" w:styleId="8">
+  <w:style w:type="paragraph" w:styleId="Heading8">
     <w:name w:val="heading 8"/>
-    <w:basedOn w:val="a"/>
-    <w:next w:val="a"/>
-    <w:link w:val="80"/>
+    <w:basedOn w:val="Normal"/>
+    <w:next w:val="Normal"/>
+    <w:link w:val="Heading8Char"/>
     <w:uiPriority w:val="9"/>
     <w:semiHidden/>
     <w:unhideWhenUsed/>
@@ -9438,11 +12318,11 @@
       <w:szCs w:val="20"/>
     </w:rPr>
   </w:style>
-  <w:style w:type="paragraph" w:styleId="9">
+  <w:style w:type="paragraph" w:styleId="Heading9">
     <w:name w:val="heading 9"/>
-    <w:basedOn w:val="a"/>
-    <w:next w:val="a"/>
-    <w:link w:val="90"/>
+    <w:basedOn w:val="Normal"/>
+    <w:next w:val="Normal"/>
+    <w:link w:val="Heading9Char"/>
     <w:uiPriority w:val="9"/>
     <w:semiHidden/>
     <w:unhideWhenUsed/>
@@ -9463,13 +12343,13 @@
       <w:szCs w:val="20"/>
     </w:rPr>
   </w:style>
-  <w:style w:type="character" w:default="1" w:styleId="a0">
+  <w:style w:type="character" w:default="1" w:styleId="DefaultParagraphFont">
     <w:name w:val="Default Paragraph Font"/>
     <w:uiPriority w:val="1"/>
     <w:semiHidden/>
     <w:unhideWhenUsed/>
   </w:style>
-  <w:style w:type="table" w:default="1" w:styleId="a1">
+  <w:style w:type="table" w:default="1" w:styleId="TableNormal">
     <w:name w:val="Normal Table"/>
     <w:uiPriority w:val="99"/>
     <w:semiHidden/>
@@ -9484,7 +12364,7 @@
       </w:tblCellMar>
     </w:tblPr>
   </w:style>
-  <w:style w:type="numbering" w:default="1" w:styleId="a2">
+  <w:style w:type="numbering" w:default="1" w:styleId="NoList">
     <w:name w:val="No List"/>
     <w:uiPriority w:val="99"/>
     <w:semiHidden/>
@@ -9492,8 +12372,8 @@
   </w:style>
   <w:style w:type="paragraph" w:styleId="NormalWeb">
     <w:name w:val="Normal (Web)"/>
-    <w:basedOn w:val="a"/>
-    <w:link w:val="NormalWeb0"/>
+    <w:basedOn w:val="Normal"/>
+    <w:link w:val="NormalWebChar"/>
     <w:uiPriority w:val="99"/>
     <w:rsid w:val="005C3AA5"/>
     <w:pPr>
@@ -9505,8 +12385,8 @@
   </w:style>
   <w:style w:type="paragraph" w:styleId="TOC2">
     <w:name w:val="toc 2"/>
-    <w:basedOn w:val="a"/>
-    <w:next w:val="a"/>
+    <w:basedOn w:val="Normal"/>
+    <w:next w:val="Normal"/>
     <w:autoRedefine/>
     <w:uiPriority w:val="39"/>
     <w:rsid w:val="00B75A1E"/>
@@ -9516,7 +12396,7 @@
   </w:style>
   <w:style w:type="character" w:styleId="Hyperlink">
     <w:name w:val="Hyperlink"/>
-    <w:basedOn w:val="a0"/>
+    <w:basedOn w:val="DefaultParagraphFont"/>
     <w:uiPriority w:val="99"/>
     <w:rsid w:val="00B75A1E"/>
     <w:rPr>
@@ -9524,9 +12404,9 @@
       <w:u w:val="single"/>
     </w:rPr>
   </w:style>
-  <w:style w:type="paragraph" w:styleId="a3">
+  <w:style w:type="paragraph" w:styleId="ListParagraph">
     <w:name w:val="List Paragraph"/>
-    <w:basedOn w:val="a"/>
+    <w:basedOn w:val="Normal"/>
     <w:uiPriority w:val="34"/>
     <w:qFormat/>
     <w:rsid w:val="00CF1989"/>
@@ -9535,10 +12415,10 @@
       <w:contextualSpacing/>
     </w:pPr>
   </w:style>
-  <w:style w:type="paragraph" w:styleId="a4">
+  <w:style w:type="paragraph" w:styleId="Header">
     <w:name w:val="header"/>
-    <w:basedOn w:val="a"/>
-    <w:link w:val="a5"/>
+    <w:basedOn w:val="Normal"/>
+    <w:link w:val="HeaderChar"/>
     <w:rsid w:val="00D6518E"/>
     <w:pPr>
       <w:tabs>
@@ -9547,20 +12427,20 @@
       </w:tabs>
     </w:pPr>
   </w:style>
-  <w:style w:type="character" w:customStyle="1" w:styleId="a5">
-    <w:name w:val="כותרת עליונה תו"/>
-    <w:basedOn w:val="a0"/>
-    <w:link w:val="a4"/>
+  <w:style w:type="character" w:customStyle="1" w:styleId="HeaderChar">
+    <w:name w:val="Header Char"/>
+    <w:basedOn w:val="DefaultParagraphFont"/>
+    <w:link w:val="Header"/>
     <w:rsid w:val="00D6518E"/>
     <w:rPr>
       <w:sz w:val="24"/>
       <w:szCs w:val="24"/>
     </w:rPr>
   </w:style>
-  <w:style w:type="paragraph" w:styleId="a6">
+  <w:style w:type="paragraph" w:styleId="Footer">
     <w:name w:val="footer"/>
-    <w:basedOn w:val="a"/>
-    <w:link w:val="a7"/>
+    <w:basedOn w:val="Normal"/>
+    <w:link w:val="FooterChar"/>
     <w:uiPriority w:val="99"/>
     <w:rsid w:val="00D6518E"/>
     <w:pPr>
@@ -9570,10 +12450,10 @@
       </w:tabs>
     </w:pPr>
   </w:style>
-  <w:style w:type="character" w:customStyle="1" w:styleId="a7">
-    <w:name w:val="כותרת תחתונה תו"/>
-    <w:basedOn w:val="a0"/>
-    <w:link w:val="a6"/>
+  <w:style w:type="character" w:customStyle="1" w:styleId="FooterChar">
+    <w:name w:val="Footer Char"/>
+    <w:basedOn w:val="DefaultParagraphFont"/>
+    <w:link w:val="Footer"/>
     <w:uiPriority w:val="99"/>
     <w:rsid w:val="00D6518E"/>
     <w:rPr>
@@ -9581,10 +12461,10 @@
       <w:szCs w:val="24"/>
     </w:rPr>
   </w:style>
-  <w:style w:type="character" w:customStyle="1" w:styleId="10">
-    <w:name w:val="כותרת 1 תו"/>
-    <w:basedOn w:val="a0"/>
-    <w:link w:val="1"/>
+  <w:style w:type="character" w:customStyle="1" w:styleId="Heading1Char">
+    <w:name w:val="Heading 1 Char"/>
+    <w:basedOn w:val="DefaultParagraphFont"/>
+    <w:link w:val="Heading1"/>
     <w:uiPriority w:val="9"/>
     <w:rsid w:val="00CF1989"/>
     <w:rPr>
@@ -9596,9 +12476,9 @@
       <w:szCs w:val="28"/>
     </w:rPr>
   </w:style>
-  <w:style w:type="character" w:styleId="a8">
+  <w:style w:type="character" w:styleId="Strong">
     <w:name w:val="Strong"/>
-    <w:basedOn w:val="a0"/>
+    <w:basedOn w:val="DefaultParagraphFont"/>
     <w:uiPriority w:val="22"/>
     <w:qFormat/>
     <w:rsid w:val="00CF1989"/>
@@ -9610,7 +12490,7 @@
   <w:style w:type="paragraph" w:customStyle="1" w:styleId="MTDisplayEquation">
     <w:name w:val="MTDisplayEquation"/>
     <w:basedOn w:val="NormalWeb"/>
-    <w:next w:val="a"/>
+    <w:next w:val="Normal"/>
     <w:link w:val="MTDisplayEquationChar"/>
     <w:rsid w:val="006457D5"/>
     <w:pPr>
@@ -9625,9 +12505,9 @@
       <w:color w:val="auto"/>
     </w:rPr>
   </w:style>
-  <w:style w:type="character" w:customStyle="1" w:styleId="NormalWeb0">
-    <w:name w:val="Normal (Web)‎ תו"/>
-    <w:basedOn w:val="a0"/>
+  <w:style w:type="character" w:customStyle="1" w:styleId="NormalWebChar">
+    <w:name w:val="Normal (Web) Char"/>
+    <w:basedOn w:val="DefaultParagraphFont"/>
     <w:link w:val="NormalWeb"/>
     <w:uiPriority w:val="99"/>
     <w:rsid w:val="006457D5"/>
@@ -9639,7 +12519,7 @@
   </w:style>
   <w:style w:type="character" w:customStyle="1" w:styleId="MTDisplayEquationChar">
     <w:name w:val="MTDisplayEquation Char"/>
-    <w:basedOn w:val="NormalWeb0"/>
+    <w:basedOn w:val="NormalWebChar"/>
     <w:link w:val="MTDisplayEquation"/>
     <w:rsid w:val="006457D5"/>
     <w:rPr>
@@ -9648,10 +12528,10 @@
       <w:szCs w:val="24"/>
     </w:rPr>
   </w:style>
-  <w:style w:type="character" w:customStyle="1" w:styleId="20">
-    <w:name w:val="כותרת 2 תו"/>
-    <w:basedOn w:val="a0"/>
-    <w:link w:val="2"/>
+  <w:style w:type="character" w:customStyle="1" w:styleId="Heading2Char">
+    <w:name w:val="Heading 2 Char"/>
+    <w:basedOn w:val="DefaultParagraphFont"/>
+    <w:link w:val="Heading2"/>
     <w:uiPriority w:val="9"/>
     <w:rsid w:val="00CF1989"/>
     <w:rPr>
@@ -9663,10 +12543,10 @@
       <w:szCs w:val="26"/>
     </w:rPr>
   </w:style>
-  <w:style w:type="character" w:customStyle="1" w:styleId="30">
-    <w:name w:val="כותרת 3 תו"/>
-    <w:basedOn w:val="a0"/>
-    <w:link w:val="3"/>
+  <w:style w:type="character" w:customStyle="1" w:styleId="Heading3Char">
+    <w:name w:val="Heading 3 Char"/>
+    <w:basedOn w:val="DefaultParagraphFont"/>
+    <w:link w:val="Heading3"/>
     <w:uiPriority w:val="9"/>
     <w:rsid w:val="00CF1989"/>
     <w:rPr>
@@ -9678,23 +12558,23 @@
   </w:style>
   <w:style w:type="character" w:customStyle="1" w:styleId="texhtml">
     <w:name w:val="texhtml"/>
-    <w:basedOn w:val="a0"/>
+    <w:basedOn w:val="DefaultParagraphFont"/>
     <w:rsid w:val="0027608A"/>
   </w:style>
   <w:style w:type="character" w:customStyle="1" w:styleId="editsection">
     <w:name w:val="editsection"/>
-    <w:basedOn w:val="a0"/>
+    <w:basedOn w:val="DefaultParagraphFont"/>
     <w:rsid w:val="0027608A"/>
   </w:style>
   <w:style w:type="character" w:customStyle="1" w:styleId="mw-headline">
     <w:name w:val="mw-headline"/>
-    <w:basedOn w:val="a0"/>
+    <w:basedOn w:val="DefaultParagraphFont"/>
     <w:rsid w:val="0027608A"/>
   </w:style>
-  <w:style w:type="paragraph" w:styleId="a9">
+  <w:style w:type="paragraph" w:styleId="BalloonText">
     <w:name w:val="Balloon Text"/>
-    <w:basedOn w:val="a"/>
-    <w:link w:val="aa"/>
+    <w:basedOn w:val="Normal"/>
+    <w:link w:val="BalloonTextChar"/>
     <w:rsid w:val="00330CF2"/>
     <w:rPr>
       <w:rFonts w:ascii="Tahoma" w:hAnsi="Tahoma" w:cs="Tahoma"/>
@@ -9702,10 +12582,10 @@
       <w:szCs w:val="16"/>
     </w:rPr>
   </w:style>
-  <w:style w:type="character" w:customStyle="1" w:styleId="aa">
-    <w:name w:val="טקסט בלונים תו"/>
-    <w:basedOn w:val="a0"/>
-    <w:link w:val="a9"/>
+  <w:style w:type="character" w:customStyle="1" w:styleId="BalloonTextChar">
+    <w:name w:val="Balloon Text Char"/>
+    <w:basedOn w:val="DefaultParagraphFont"/>
+    <w:link w:val="BalloonText"/>
     <w:rsid w:val="00330CF2"/>
     <w:rPr>
       <w:rFonts w:ascii="Tahoma" w:hAnsi="Tahoma" w:cs="Tahoma"/>
@@ -9715,18 +12595,18 @@
   </w:style>
   <w:style w:type="character" w:customStyle="1" w:styleId="citation">
     <w:name w:val="citation"/>
-    <w:basedOn w:val="a0"/>
+    <w:basedOn w:val="DefaultParagraphFont"/>
     <w:rsid w:val="00922129"/>
   </w:style>
   <w:style w:type="character" w:customStyle="1" w:styleId="printonly">
     <w:name w:val="printonly"/>
-    <w:basedOn w:val="a0"/>
+    <w:basedOn w:val="DefaultParagraphFont"/>
     <w:rsid w:val="00922129"/>
   </w:style>
-  <w:style w:type="paragraph" w:styleId="HTML">
+  <w:style w:type="paragraph" w:styleId="HTMLPreformatted">
     <w:name w:val="HTML Preformatted"/>
-    <w:basedOn w:val="a"/>
-    <w:link w:val="HTML0"/>
+    <w:basedOn w:val="Normal"/>
+    <w:link w:val="HTMLPreformattedChar"/>
     <w:uiPriority w:val="99"/>
     <w:unhideWhenUsed/>
     <w:rsid w:val="008928C9"/>
@@ -9756,20 +12636,20 @@
       <w:szCs w:val="20"/>
     </w:rPr>
   </w:style>
-  <w:style w:type="character" w:customStyle="1" w:styleId="HTML0">
-    <w:name w:val="HTML מעוצב מראש תו"/>
-    <w:basedOn w:val="a0"/>
-    <w:link w:val="HTML"/>
+  <w:style w:type="character" w:customStyle="1" w:styleId="HTMLPreformattedChar">
+    <w:name w:val="HTML Preformatted Char"/>
+    <w:basedOn w:val="DefaultParagraphFont"/>
+    <w:link w:val="HTMLPreformatted"/>
     <w:uiPriority w:val="99"/>
     <w:rsid w:val="008928C9"/>
     <w:rPr>
       <w:rFonts w:ascii="Courier New" w:hAnsi="Courier New" w:cs="Courier New"/>
     </w:rPr>
   </w:style>
-  <w:style w:type="paragraph" w:styleId="ab">
+  <w:style w:type="paragraph" w:styleId="TOCHeading">
     <w:name w:val="TOC Heading"/>
-    <w:basedOn w:val="1"/>
-    <w:next w:val="a"/>
+    <w:basedOn w:val="Heading1"/>
+    <w:next w:val="Normal"/>
     <w:uiPriority w:val="39"/>
     <w:semiHidden/>
     <w:unhideWhenUsed/>
@@ -9781,12 +12661,12 @@
   </w:style>
   <w:style w:type="character" w:customStyle="1" w:styleId="apple-style-span">
     <w:name w:val="apple-style-span"/>
-    <w:basedOn w:val="a0"/>
+    <w:basedOn w:val="DefaultParagraphFont"/>
     <w:rsid w:val="00E304C5"/>
   </w:style>
   <w:style w:type="character" w:styleId="FollowedHyperlink">
     <w:name w:val="FollowedHyperlink"/>
-    <w:basedOn w:val="a0"/>
+    <w:basedOn w:val="DefaultParagraphFont"/>
     <w:rsid w:val="005A76B4"/>
     <w:rPr>
       <w:color w:val="800080" w:themeColor="followedHyperlink"/>
@@ -9797,9 +12677,9 @@
     <w:name w:val="apple-converted-space"/>
     <w:rsid w:val="005A76B4"/>
   </w:style>
-  <w:style w:type="character" w:styleId="ac">
+  <w:style w:type="character" w:styleId="PlaceholderText">
     <w:name w:val="Placeholder Text"/>
-    <w:basedOn w:val="a0"/>
+    <w:basedOn w:val="DefaultParagraphFont"/>
     <w:uiPriority w:val="99"/>
     <w:semiHidden/>
     <w:rsid w:val="00AA562E"/>
@@ -9807,33 +12687,33 @@
       <w:color w:val="808080"/>
     </w:rPr>
   </w:style>
-  <w:style w:type="paragraph" w:styleId="ad">
+  <w:style w:type="paragraph" w:styleId="FootnoteText">
     <w:name w:val="footnote text"/>
-    <w:basedOn w:val="a"/>
-    <w:link w:val="ae"/>
+    <w:basedOn w:val="Normal"/>
+    <w:link w:val="FootnoteTextChar"/>
     <w:rsid w:val="006D4AC7"/>
     <w:rPr>
       <w:sz w:val="20"/>
       <w:szCs w:val="20"/>
     </w:rPr>
   </w:style>
-  <w:style w:type="character" w:customStyle="1" w:styleId="ae">
-    <w:name w:val="טקסט הערת שוליים תו"/>
-    <w:basedOn w:val="a0"/>
-    <w:link w:val="ad"/>
+  <w:style w:type="character" w:customStyle="1" w:styleId="FootnoteTextChar">
+    <w:name w:val="Footnote Text Char"/>
+    <w:basedOn w:val="DefaultParagraphFont"/>
+    <w:link w:val="FootnoteText"/>
     <w:rsid w:val="006D4AC7"/>
   </w:style>
-  <w:style w:type="character" w:styleId="af">
+  <w:style w:type="character" w:styleId="FootnoteReference">
     <w:name w:val="footnote reference"/>
-    <w:basedOn w:val="a0"/>
+    <w:basedOn w:val="DefaultParagraphFont"/>
     <w:rsid w:val="006D4AC7"/>
     <w:rPr>
       <w:vertAlign w:val="superscript"/>
     </w:rPr>
   </w:style>
-  <w:style w:type="table" w:styleId="af0">
+  <w:style w:type="table" w:styleId="TableGrid">
     <w:name w:val="Table Grid"/>
-    <w:basedOn w:val="a1"/>
+    <w:basedOn w:val="TableNormal"/>
     <w:uiPriority w:val="59"/>
     <w:rsid w:val="00D30E43"/>
     <w:tblPr>
@@ -9849,13 +12729,13 @@
   </w:style>
   <w:style w:type="character" w:customStyle="1" w:styleId="apple-tab-span">
     <w:name w:val="apple-tab-span"/>
-    <w:basedOn w:val="a0"/>
+    <w:basedOn w:val="DefaultParagraphFont"/>
     <w:rsid w:val="001D23CD"/>
   </w:style>
-  <w:style w:type="paragraph" w:styleId="af1">
+  <w:style w:type="paragraph" w:styleId="EndnoteText">
     <w:name w:val="endnote text"/>
-    <w:basedOn w:val="a"/>
-    <w:link w:val="af2"/>
+    <w:basedOn w:val="Normal"/>
+    <w:link w:val="EndnoteTextChar"/>
     <w:rsid w:val="006330D5"/>
     <w:pPr>
       <w:spacing w:after="0"/>
@@ -9865,15 +12745,15 @@
       <w:szCs w:val="20"/>
     </w:rPr>
   </w:style>
-  <w:style w:type="character" w:customStyle="1" w:styleId="af2">
-    <w:name w:val="טקסט הערת סיום תו"/>
-    <w:basedOn w:val="a0"/>
-    <w:link w:val="af1"/>
+  <w:style w:type="character" w:customStyle="1" w:styleId="EndnoteTextChar">
+    <w:name w:val="Endnote Text Char"/>
+    <w:basedOn w:val="DefaultParagraphFont"/>
+    <w:link w:val="EndnoteText"/>
     <w:rsid w:val="006330D5"/>
   </w:style>
-  <w:style w:type="character" w:styleId="af3">
+  <w:style w:type="character" w:styleId="EndnoteReference">
     <w:name w:val="endnote reference"/>
-    <w:basedOn w:val="a0"/>
+    <w:basedOn w:val="DefaultParagraphFont"/>
     <w:rsid w:val="006330D5"/>
     <w:rPr>
       <w:vertAlign w:val="superscript"/>
@@ -9881,8 +12761,8 @@
   </w:style>
   <w:style w:type="paragraph" w:styleId="TOC1">
     <w:name w:val="toc 1"/>
-    <w:basedOn w:val="a"/>
-    <w:next w:val="a"/>
+    <w:basedOn w:val="Normal"/>
+    <w:next w:val="Normal"/>
     <w:autoRedefine/>
     <w:uiPriority w:val="39"/>
     <w:rsid w:val="00CF1989"/>
@@ -9890,10 +12770,10 @@
       <w:spacing w:after="100"/>
     </w:pPr>
   </w:style>
-  <w:style w:type="paragraph" w:styleId="af4">
+  <w:style w:type="paragraph" w:styleId="Caption">
     <w:name w:val="caption"/>
-    <w:basedOn w:val="a"/>
-    <w:next w:val="a"/>
+    <w:basedOn w:val="Normal"/>
+    <w:next w:val="Normal"/>
     <w:uiPriority w:val="35"/>
     <w:unhideWhenUsed/>
     <w:qFormat/>
@@ -9909,20 +12789,20 @@
       <w:szCs w:val="18"/>
     </w:rPr>
   </w:style>
-  <w:style w:type="paragraph" w:styleId="af5">
+  <w:style w:type="paragraph" w:styleId="TableofFigures">
     <w:name w:val="table of figures"/>
-    <w:basedOn w:val="a"/>
-    <w:next w:val="a"/>
+    <w:basedOn w:val="Normal"/>
+    <w:next w:val="Normal"/>
     <w:uiPriority w:val="99"/>
     <w:rsid w:val="00CF1989"/>
     <w:pPr>
       <w:spacing w:after="0"/>
     </w:pPr>
   </w:style>
-  <w:style w:type="character" w:customStyle="1" w:styleId="40">
-    <w:name w:val="כותרת 4 תו"/>
-    <w:basedOn w:val="a0"/>
-    <w:link w:val="4"/>
+  <w:style w:type="character" w:customStyle="1" w:styleId="Heading4Char">
+    <w:name w:val="Heading 4 Char"/>
+    <w:basedOn w:val="DefaultParagraphFont"/>
+    <w:link w:val="Heading4"/>
     <w:uiPriority w:val="9"/>
     <w:rsid w:val="00CF1989"/>
     <w:rPr>
@@ -9934,10 +12814,10 @@
       <w:color w:val="4F81BD" w:themeColor="accent1"/>
     </w:rPr>
   </w:style>
-  <w:style w:type="character" w:customStyle="1" w:styleId="50">
-    <w:name w:val="כותרת 5 תו"/>
-    <w:basedOn w:val="a0"/>
-    <w:link w:val="5"/>
+  <w:style w:type="character" w:customStyle="1" w:styleId="Heading5Char">
+    <w:name w:val="Heading 5 Char"/>
+    <w:basedOn w:val="DefaultParagraphFont"/>
+    <w:link w:val="Heading5"/>
     <w:uiPriority w:val="9"/>
     <w:rsid w:val="00CF1989"/>
     <w:rPr>
@@ -9945,10 +12825,10 @@
       <w:color w:val="243F60" w:themeColor="accent1" w:themeShade="7F"/>
     </w:rPr>
   </w:style>
-  <w:style w:type="character" w:customStyle="1" w:styleId="60">
-    <w:name w:val="כותרת 6 תו"/>
-    <w:basedOn w:val="a0"/>
-    <w:link w:val="6"/>
+  <w:style w:type="character" w:customStyle="1" w:styleId="Heading6Char">
+    <w:name w:val="Heading 6 Char"/>
+    <w:basedOn w:val="DefaultParagraphFont"/>
+    <w:link w:val="Heading6"/>
     <w:uiPriority w:val="9"/>
     <w:rsid w:val="00CF1989"/>
     <w:rPr>
@@ -9958,10 +12838,10 @@
       <w:color w:val="243F60" w:themeColor="accent1" w:themeShade="7F"/>
     </w:rPr>
   </w:style>
-  <w:style w:type="character" w:customStyle="1" w:styleId="70">
-    <w:name w:val="כותרת 7 תו"/>
-    <w:basedOn w:val="a0"/>
-    <w:link w:val="7"/>
+  <w:style w:type="character" w:customStyle="1" w:styleId="Heading7Char">
+    <w:name w:val="Heading 7 Char"/>
+    <w:basedOn w:val="DefaultParagraphFont"/>
+    <w:link w:val="Heading7"/>
     <w:uiPriority w:val="9"/>
     <w:rsid w:val="00CF1989"/>
     <w:rPr>
@@ -9971,10 +12851,10 @@
       <w:color w:val="404040" w:themeColor="text1" w:themeTint="BF"/>
     </w:rPr>
   </w:style>
-  <w:style w:type="character" w:customStyle="1" w:styleId="80">
-    <w:name w:val="כותרת 8 תו"/>
-    <w:basedOn w:val="a0"/>
-    <w:link w:val="8"/>
+  <w:style w:type="character" w:customStyle="1" w:styleId="Heading8Char">
+    <w:name w:val="Heading 8 Char"/>
+    <w:basedOn w:val="DefaultParagraphFont"/>
+    <w:link w:val="Heading8"/>
     <w:uiPriority w:val="9"/>
     <w:rsid w:val="00CF1989"/>
     <w:rPr>
@@ -9984,10 +12864,10 @@
       <w:szCs w:val="20"/>
     </w:rPr>
   </w:style>
-  <w:style w:type="character" w:customStyle="1" w:styleId="90">
-    <w:name w:val="כותרת 9 תו"/>
-    <w:basedOn w:val="a0"/>
-    <w:link w:val="9"/>
+  <w:style w:type="character" w:customStyle="1" w:styleId="Heading9Char">
+    <w:name w:val="Heading 9 Char"/>
+    <w:basedOn w:val="DefaultParagraphFont"/>
+    <w:link w:val="Heading9"/>
     <w:uiPriority w:val="9"/>
     <w:rsid w:val="00CF1989"/>
     <w:rPr>
@@ -9999,11 +12879,11 @@
       <w:szCs w:val="20"/>
     </w:rPr>
   </w:style>
-  <w:style w:type="paragraph" w:styleId="af6">
+  <w:style w:type="paragraph" w:styleId="Title">
     <w:name w:val="Title"/>
-    <w:basedOn w:val="a"/>
-    <w:next w:val="a"/>
-    <w:link w:val="af7"/>
+    <w:basedOn w:val="Normal"/>
+    <w:next w:val="Normal"/>
+    <w:link w:val="TitleChar"/>
     <w:uiPriority w:val="10"/>
     <w:qFormat/>
     <w:rsid w:val="00CF1989"/>
@@ -10023,10 +12903,10 @@
       <w:szCs w:val="52"/>
     </w:rPr>
   </w:style>
-  <w:style w:type="character" w:customStyle="1" w:styleId="af7">
-    <w:name w:val="כותרת טקסט תו"/>
-    <w:basedOn w:val="a0"/>
-    <w:link w:val="af6"/>
+  <w:style w:type="character" w:customStyle="1" w:styleId="TitleChar">
+    <w:name w:val="Title Char"/>
+    <w:basedOn w:val="DefaultParagraphFont"/>
+    <w:link w:val="Title"/>
     <w:uiPriority w:val="10"/>
     <w:rsid w:val="00CF1989"/>
     <w:rPr>
@@ -10038,11 +12918,11 @@
       <w:szCs w:val="52"/>
     </w:rPr>
   </w:style>
-  <w:style w:type="paragraph" w:styleId="af8">
+  <w:style w:type="paragraph" w:styleId="Subtitle">
     <w:name w:val="Subtitle"/>
-    <w:basedOn w:val="a"/>
-    <w:next w:val="a"/>
-    <w:link w:val="af9"/>
+    <w:basedOn w:val="Normal"/>
+    <w:next w:val="Normal"/>
+    <w:link w:val="SubtitleChar"/>
     <w:uiPriority w:val="11"/>
     <w:qFormat/>
     <w:rsid w:val="00CF1989"/>
@@ -10061,10 +12941,10 @@
       <w:szCs w:val="24"/>
     </w:rPr>
   </w:style>
-  <w:style w:type="character" w:customStyle="1" w:styleId="af9">
-    <w:name w:val="כותרת משנה תו"/>
-    <w:basedOn w:val="a0"/>
-    <w:link w:val="af8"/>
+  <w:style w:type="character" w:customStyle="1" w:styleId="SubtitleChar">
+    <w:name w:val="Subtitle Char"/>
+    <w:basedOn w:val="DefaultParagraphFont"/>
+    <w:link w:val="Subtitle"/>
     <w:uiPriority w:val="11"/>
     <w:rsid w:val="00CF1989"/>
     <w:rPr>
@@ -10077,9 +12957,9 @@
       <w:szCs w:val="24"/>
     </w:rPr>
   </w:style>
-  <w:style w:type="character" w:styleId="afa">
+  <w:style w:type="character" w:styleId="Emphasis">
     <w:name w:val="Emphasis"/>
-    <w:basedOn w:val="a0"/>
+    <w:basedOn w:val="DefaultParagraphFont"/>
     <w:uiPriority w:val="20"/>
     <w:qFormat/>
     <w:rsid w:val="00CF1989"/>
@@ -10088,7 +12968,7 @@
       <w:iCs/>
     </w:rPr>
   </w:style>
-  <w:style w:type="paragraph" w:styleId="afb">
+  <w:style w:type="paragraph" w:styleId="NoSpacing">
     <w:name w:val="No Spacing"/>
     <w:uiPriority w:val="1"/>
     <w:qFormat/>
@@ -10097,11 +12977,11 @@
       <w:spacing w:after="0" w:line="240" w:lineRule="auto"/>
     </w:pPr>
   </w:style>
-  <w:style w:type="paragraph" w:styleId="afc">
+  <w:style w:type="paragraph" w:styleId="Quote">
     <w:name w:val="Quote"/>
-    <w:basedOn w:val="a"/>
-    <w:next w:val="a"/>
-    <w:link w:val="afd"/>
+    <w:basedOn w:val="Normal"/>
+    <w:next w:val="Normal"/>
+    <w:link w:val="QuoteChar"/>
     <w:uiPriority w:val="29"/>
     <w:qFormat/>
     <w:rsid w:val="00CF1989"/>
@@ -10111,10 +12991,10 @@
       <w:color w:val="000000" w:themeColor="text1"/>
     </w:rPr>
   </w:style>
-  <w:style w:type="character" w:customStyle="1" w:styleId="afd">
-    <w:name w:val="ציטוט תו"/>
-    <w:basedOn w:val="a0"/>
-    <w:link w:val="afc"/>
+  <w:style w:type="character" w:customStyle="1" w:styleId="QuoteChar">
+    <w:name w:val="Quote Char"/>
+    <w:basedOn w:val="DefaultParagraphFont"/>
+    <w:link w:val="Quote"/>
     <w:uiPriority w:val="29"/>
     <w:rsid w:val="00CF1989"/>
     <w:rPr>
@@ -10123,11 +13003,11 @@
       <w:color w:val="000000" w:themeColor="text1"/>
     </w:rPr>
   </w:style>
-  <w:style w:type="paragraph" w:styleId="afe">
+  <w:style w:type="paragraph" w:styleId="IntenseQuote">
     <w:name w:val="Intense Quote"/>
-    <w:basedOn w:val="a"/>
-    <w:next w:val="a"/>
-    <w:link w:val="aff"/>
+    <w:basedOn w:val="Normal"/>
+    <w:next w:val="Normal"/>
+    <w:link w:val="IntenseQuoteChar"/>
     <w:uiPriority w:val="30"/>
     <w:qFormat/>
     <w:rsid w:val="00CF1989"/>
@@ -10146,10 +13026,10 @@
       <w:color w:val="4F81BD" w:themeColor="accent1"/>
     </w:rPr>
   </w:style>
-  <w:style w:type="character" w:customStyle="1" w:styleId="aff">
-    <w:name w:val="ציטוט חזק תו"/>
-    <w:basedOn w:val="a0"/>
-    <w:link w:val="afe"/>
+  <w:style w:type="character" w:customStyle="1" w:styleId="IntenseQuoteChar">
+    <w:name w:val="Intense Quote Char"/>
+    <w:basedOn w:val="DefaultParagraphFont"/>
+    <w:link w:val="IntenseQuote"/>
     <w:uiPriority w:val="30"/>
     <w:rsid w:val="00CF1989"/>
     <w:rPr>
@@ -10160,9 +13040,9 @@
       <w:color w:val="4F81BD" w:themeColor="accent1"/>
     </w:rPr>
   </w:style>
-  <w:style w:type="character" w:styleId="aff0">
+  <w:style w:type="character" w:styleId="SubtleEmphasis">
     <w:name w:val="Subtle Emphasis"/>
-    <w:basedOn w:val="a0"/>
+    <w:basedOn w:val="DefaultParagraphFont"/>
     <w:uiPriority w:val="19"/>
     <w:qFormat/>
     <w:rsid w:val="00CF1989"/>
@@ -10172,9 +13052,9 @@
       <w:color w:val="808080" w:themeColor="text1" w:themeTint="7F"/>
     </w:rPr>
   </w:style>
-  <w:style w:type="character" w:styleId="aff1">
+  <w:style w:type="character" w:styleId="IntenseEmphasis">
     <w:name w:val="Intense Emphasis"/>
-    <w:basedOn w:val="a0"/>
+    <w:basedOn w:val="DefaultParagraphFont"/>
     <w:uiPriority w:val="21"/>
     <w:qFormat/>
     <w:rsid w:val="00CF1989"/>
@@ -10186,9 +13066,9 @@
       <w:color w:val="4F81BD" w:themeColor="accent1"/>
     </w:rPr>
   </w:style>
-  <w:style w:type="character" w:styleId="aff2">
+  <w:style w:type="character" w:styleId="SubtleReference">
     <w:name w:val="Subtle Reference"/>
-    <w:basedOn w:val="a0"/>
+    <w:basedOn w:val="DefaultParagraphFont"/>
     <w:uiPriority w:val="31"/>
     <w:qFormat/>
     <w:rsid w:val="00CF1989"/>
@@ -10198,9 +13078,9 @@
       <w:u w:val="single"/>
     </w:rPr>
   </w:style>
-  <w:style w:type="character" w:styleId="aff3">
+  <w:style w:type="character" w:styleId="IntenseReference">
     <w:name w:val="Intense Reference"/>
-    <w:basedOn w:val="a0"/>
+    <w:basedOn w:val="DefaultParagraphFont"/>
     <w:uiPriority w:val="32"/>
     <w:qFormat/>
     <w:rsid w:val="00CF1989"/>
@@ -10213,9 +13093,9 @@
       <w:u w:val="single"/>
     </w:rPr>
   </w:style>
-  <w:style w:type="character" w:styleId="aff4">
+  <w:style w:type="character" w:styleId="BookTitle">
     <w:name w:val="Book Title"/>
-    <w:basedOn w:val="a0"/>
+    <w:basedOn w:val="DefaultParagraphFont"/>
     <w:uiPriority w:val="33"/>
     <w:qFormat/>
     <w:rsid w:val="00CF1989"/>
@@ -10228,8 +13108,8 @@
   </w:style>
   <w:style w:type="paragraph" w:styleId="TOC3">
     <w:name w:val="toc 3"/>
-    <w:basedOn w:val="a"/>
-    <w:next w:val="a"/>
+    <w:basedOn w:val="Normal"/>
+    <w:next w:val="Normal"/>
     <w:autoRedefine/>
     <w:uiPriority w:val="39"/>
     <w:rsid w:val="00B95536"/>
@@ -10531,7 +13411,7 @@
 </file>
 
 <file path=customXml/itemProps1.xml><?xml version="1.0" encoding="utf-8"?>
-<ds:datastoreItem xmlns:ds="http://schemas.openxmlformats.org/officeDocument/2006/customXml" ds:itemID="{68C48B3F-316C-4522-BD82-7626452B585E}">
+<ds:datastoreItem xmlns:ds="http://schemas.openxmlformats.org/officeDocument/2006/customXml" ds:itemID="{27E67425-C972-4547-AA4E-A7ABE692DC6E}">
   <ds:schemaRefs>
     <ds:schemaRef ds:uri="http://schemas.openxmlformats.org/officeDocument/2006/bibliography"/>
   </ds:schemaRefs>

</xml_diff>

<commit_message>
udated part 4 in test paln
</commit_message>
<xml_diff>
--- a/BTW Test Plan.docx
+++ b/BTW Test Plan.docx
@@ -2338,8 +2338,6 @@
       <w:r>
         <w:t>Map display representation level: check all maps are correctly represented and sent to be displayed. Check a calculated path is also represented correctly on the map. Check the possibility to update the display when there is a change in the database content.</w:t>
       </w:r>
-      <w:bookmarkStart w:id="17" w:name="_GoBack"/>
-      <w:bookmarkEnd w:id="17"/>
     </w:p>
     <w:p>
       <w:pPr>
@@ -2365,11 +2363,11 @@
           <w:numId w:val="16"/>
         </w:numPr>
       </w:pPr>
-      <w:bookmarkStart w:id="18" w:name="_Toc499375974"/>
+      <w:bookmarkStart w:id="17" w:name="_Toc499375974"/>
       <w:r>
         <w:t>Functional Test</w:t>
       </w:r>
-      <w:bookmarkEnd w:id="18"/>
+      <w:bookmarkEnd w:id="17"/>
     </w:p>
     <w:p>
       <w:r>
@@ -2512,16 +2510,7 @@
         <w:t xml:space="preserve"> an input the final state expected from the data base and compare the test results to it.</w:t>
       </w:r>
       <w:r>
-        <w:t xml:space="preserve"> </w:t>
-      </w:r>
-      <w:r>
-        <w:t xml:space="preserve">If </w:t>
-      </w:r>
-      <w:r>
-        <w:t>consistency exists</w:t>
-      </w:r>
-      <w:r>
-        <w:t>, return SECCESS, else return FAIL.</w:t>
+        <w:t xml:space="preserve"> If consistency exists, return SECCESS, else return FAIL.</w:t>
       </w:r>
     </w:p>
     <w:p>
@@ -2558,13 +2547,7 @@
       </w:r>
       <w:proofErr w:type="gramEnd"/>
       <w:r>
-        <w:t xml:space="preserve"> an input the final state expected from the data base</w:t>
-      </w:r>
-      <w:r>
-        <w:t xml:space="preserve"> after the transformation</w:t>
-      </w:r>
-      <w:r>
-        <w:t xml:space="preserve"> and compare the test results to it. If consistency exists, return SECCESS, else return FAIL.</w:t>
+        <w:t xml:space="preserve"> an input the final state expected from the data base after the transformation and compare the test results to it. If consistency exists, return SECCESS, else return FAIL.</w:t>
       </w:r>
     </w:p>
     <w:p>
@@ -2575,10 +2558,7 @@
       </w:r>
       <w:proofErr w:type="spellEnd"/>
       <w:r>
-        <w:t xml:space="preserve">: get as input a predefined small database, and make a graph representation of the data structures in java. Print the data structures created and check the consistency to the input. </w:t>
-      </w:r>
-      <w:r>
-        <w:t>If consistency exists, return SECCESS, else return FAIL.</w:t>
+        <w:t>: get as input a predefined small database, and make a graph representation of the data structures in java. Print the data structures created and check the consistency to the input. If consistency exists, return SECCESS, else return FAIL.</w:t>
       </w:r>
     </w:p>
     <w:p>
@@ -2609,11 +2589,11 @@
           <w:numId w:val="16"/>
         </w:numPr>
       </w:pPr>
-      <w:bookmarkStart w:id="19" w:name="_Toc499375975"/>
+      <w:bookmarkStart w:id="18" w:name="_Toc499375975"/>
       <w:r>
         <w:t>User Acceptance Test (UAT)</w:t>
       </w:r>
-      <w:bookmarkEnd w:id="19"/>
+      <w:bookmarkEnd w:id="18"/>
     </w:p>
     <w:p>
       <w:r>
@@ -2817,7 +2797,7 @@
         <w:pStyle w:val="Heading1"/>
         <w:spacing w:before="120"/>
       </w:pPr>
-      <w:bookmarkStart w:id="20" w:name="_Toc499375976"/>
+      <w:bookmarkStart w:id="19" w:name="_Toc499375976"/>
     </w:p>
     <w:p>
       <w:pPr>
@@ -2832,7 +2812,7 @@
       <w:r>
         <w:t>Validation and Defect Management</w:t>
       </w:r>
-      <w:bookmarkEnd w:id="20"/>
+      <w:bookmarkEnd w:id="19"/>
     </w:p>
     <w:p>
       <w:r>
@@ -3119,11 +3099,11 @@
         <w:spacing w:before="120"/>
         <w:ind w:left="357" w:hanging="357"/>
       </w:pPr>
-      <w:bookmarkStart w:id="21" w:name="_Toc499375977"/>
+      <w:bookmarkStart w:id="20" w:name="_Toc499375977"/>
       <w:r>
         <w:t>TEST ENVIRONMENT</w:t>
       </w:r>
-      <w:bookmarkEnd w:id="21"/>
+      <w:bookmarkEnd w:id="20"/>
     </w:p>
     <w:p>
       <w:pPr>
@@ -3141,8 +3121,42 @@
           <w:sz w:val="24"/>
           <w:szCs w:val="24"/>
         </w:rPr>
-        <w:t xml:space="preserve">The test running environment is a computer connected to the internet (for approaching the database server), </w:t>
-      </w:r>
+        <w:t xml:space="preserve">The test running environment is a </w:t>
+      </w:r>
+      <w:r>
+        <w:rPr>
+          <w:rFonts w:asciiTheme="majorBidi" w:hAnsiTheme="majorBidi" w:cstheme="majorBidi"/>
+          <w:sz w:val="24"/>
+          <w:szCs w:val="24"/>
+        </w:rPr>
+        <w:t xml:space="preserve">working </w:t>
+      </w:r>
+      <w:r>
+        <w:rPr>
+          <w:rFonts w:asciiTheme="majorBidi" w:hAnsiTheme="majorBidi" w:cstheme="majorBidi"/>
+          <w:sz w:val="24"/>
+          <w:szCs w:val="24"/>
+        </w:rPr>
+        <w:t xml:space="preserve">computer connected to the internet (for approaching the database server), </w:t>
+      </w:r>
+      <w:r>
+        <w:rPr>
+          <w:rFonts w:asciiTheme="majorBidi" w:hAnsiTheme="majorBidi" w:cstheme="majorBidi"/>
+          <w:sz w:val="24"/>
+          <w:szCs w:val="24"/>
+        </w:rPr>
+        <w:t>with enough memory to hold a current zoom of the map representation.</w:t>
+      </w:r>
+      <w:r>
+        <w:rPr>
+          <w:rFonts w:asciiTheme="majorBidi" w:hAnsiTheme="majorBidi" w:cstheme="majorBidi"/>
+          <w:sz w:val="24"/>
+          <w:szCs w:val="24"/>
+        </w:rPr>
+        <w:t xml:space="preserve"> The code will be first checked on the IntelliJ IDE, and afterwards on the Technion server. requires a virtual machine running at least java 8 and above.</w:t>
+      </w:r>
+      <w:bookmarkStart w:id="21" w:name="_GoBack"/>
+      <w:bookmarkEnd w:id="21"/>
     </w:p>
     <w:p>
       <w:pPr>
@@ -3443,6 +3457,7 @@
           </w:tcPr>
           <w:p>
             <w:r>
+              <w:lastRenderedPageBreak/>
               <w:t>Insert Weight information</w:t>
             </w:r>
           </w:p>
@@ -3473,11 +3488,7 @@
           </w:tcPr>
           <w:p>
             <w:r>
-              <w:t xml:space="preserve">Critical – tuple isn't created, </w:t>
-            </w:r>
-            <w:r>
-              <w:lastRenderedPageBreak/>
-              <w:t>wrong values appear.</w:t>
+              <w:t>Critical – tuple isn't created, wrong values appear.</w:t>
             </w:r>
           </w:p>
         </w:tc>
@@ -3489,7 +3500,6 @@
           </w:tcPr>
           <w:p>
             <w:r>
-              <w:lastRenderedPageBreak/>
               <w:t>Insert Place information</w:t>
             </w:r>
           </w:p>
@@ -6627,7 +6637,7 @@
           <w:rPr>
             <w:noProof/>
           </w:rPr>
-          <w:t>6</w:t>
+          <w:t>7</w:t>
         </w:r>
         <w:r>
           <w:rPr>
@@ -13942,7 +13952,7 @@
 </file>
 
 <file path=customXml/itemProps1.xml><?xml version="1.0" encoding="utf-8"?>
-<ds:datastoreItem xmlns:ds="http://schemas.openxmlformats.org/officeDocument/2006/customXml" ds:itemID="{1FDD504B-7829-48B2-ABED-F935334EE508}">
+<ds:datastoreItem xmlns:ds="http://schemas.openxmlformats.org/officeDocument/2006/customXml" ds:itemID="{60035B22-39D3-477D-9430-EEDBA5EA187A}">
   <ds:schemaRefs>
     <ds:schemaRef ds:uri="http://schemas.openxmlformats.org/officeDocument/2006/bibliography"/>
   </ds:schemaRefs>

</xml_diff>